<commit_message>
Se adjunta Blueprint y documento que define el catálogo de servicios y los atributos de calidad.
</commit_message>
<xml_diff>
--- a/Proyecto I/Catalogo de servicios.docx
+++ b/Proyecto I/Catalogo de servicios.docx
@@ -22,7 +22,6 @@
             <w:cnfStyle w:val="001000000000" w:firstRow="0" w:lastRow="0" w:firstColumn="1" w:lastColumn="0" w:oddVBand="0" w:evenVBand="0" w:oddHBand="0" w:evenHBand="0" w:firstRowFirstColumn="0" w:firstRowLastColumn="0" w:lastRowFirstColumn="0" w:lastRowLastColumn="0"/>
             <w:tcW w:w="8978" w:type="dxa"/>
             <w:gridSpan w:val="3"/>
-            <w:shd w:val="clear" w:color="auto" w:fill="D40000"/>
           </w:tcPr>
           <w:p>
             <w:pPr>
@@ -89,7 +88,7 @@
               <w:t xml:space="preserve">Servicio de </w:t>
             </w:r>
             <w:r>
-              <w:t>selección</w:t>
+              <w:t>Selección</w:t>
             </w:r>
             <w:r>
               <w:t xml:space="preserve"> de fabricantes</w:t>
@@ -429,20 +428,342 @@
               <w:jc w:val="both"/>
               <w:cnfStyle w:val="000000100000" w:firstRow="0" w:lastRow="0" w:firstColumn="0" w:lastColumn="0" w:oddVBand="0" w:evenVBand="0" w:oddHBand="1" w:evenHBand="0" w:firstRowFirstColumn="0" w:firstRowLastColumn="0" w:lastRowFirstColumn="0" w:lastRowLastColumn="0"/>
             </w:pPr>
-            <w:r>
-              <w:t xml:space="preserve">Selecciona </w:t>
-            </w:r>
-            <w:r>
-              <w:t>un listado de fabricante</w:t>
-            </w:r>
-            <w:r>
-              <w:t>s</w:t>
-            </w:r>
-            <w:r>
+          </w:p>
+        </w:tc>
+      </w:tr>
+      <w:tr>
+        <w:tc>
+          <w:tcPr>
+            <w:cnfStyle w:val="001000000000" w:firstRow="0" w:lastRow="0" w:firstColumn="1" w:lastColumn="0" w:oddVBand="0" w:evenVBand="0" w:oddHBand="0" w:evenHBand="0" w:firstRowFirstColumn="0" w:firstRowLastColumn="0" w:lastRowFirstColumn="0" w:lastRowLastColumn="0"/>
+            <w:tcW w:w="4458" w:type="dxa"/>
+          </w:tcPr>
+          <w:p>
+            <w:r>
+              <w:t>seleccionarFabricantes</w:t>
+            </w:r>
+            <w:r>
+              <w:t>Bolsa</w:t>
+            </w:r>
+          </w:p>
+        </w:tc>
+        <w:tc>
+          <w:tcPr>
+            <w:tcW w:w="4520" w:type="dxa"/>
+            <w:gridSpan w:val="2"/>
+          </w:tcPr>
+          <w:p>
+            <w:pPr>
+              <w:jc w:val="both"/>
+              <w:cnfStyle w:val="000000000000" w:firstRow="0" w:lastRow="0" w:firstColumn="0" w:lastColumn="0" w:oddVBand="0" w:evenVBand="0" w:oddHBand="0" w:evenHBand="0" w:firstRowFirstColumn="0" w:firstRowLastColumn="0" w:lastRowFirstColumn="0" w:lastRowLastColumn="0"/>
+            </w:pPr>
+          </w:p>
+        </w:tc>
+      </w:tr>
+    </w:tbl>
+    <w:p/>
+    <w:p/>
+    <w:p/>
+    <w:tbl>
+      <w:tblPr>
+        <w:tblStyle w:val="Listaclara-nfasis2"/>
+        <w:tblpPr w:leftFromText="141" w:rightFromText="141" w:vertAnchor="text" w:horzAnchor="margin" w:tblpY="103"/>
+        <w:tblW w:w="0" w:type="auto"/>
+        <w:tblLook w:val="04A0" w:firstRow="1" w:lastRow="0" w:firstColumn="1" w:lastColumn="0" w:noHBand="0" w:noVBand="1"/>
+      </w:tblPr>
+      <w:tblGrid>
+        <w:gridCol w:w="4458"/>
+        <w:gridCol w:w="31"/>
+        <w:gridCol w:w="4489"/>
+      </w:tblGrid>
+      <w:tr>
+        <w:trPr>
+          <w:cnfStyle w:val="100000000000" w:firstRow="1" w:lastRow="0" w:firstColumn="0" w:lastColumn="0" w:oddVBand="0" w:evenVBand="0" w:oddHBand="0" w:evenHBand="0" w:firstRowFirstColumn="0" w:firstRowLastColumn="0" w:lastRowFirstColumn="0" w:lastRowLastColumn="0"/>
+        </w:trPr>
+        <w:tc>
+          <w:tcPr>
+            <w:cnfStyle w:val="001000000000" w:firstRow="0" w:lastRow="0" w:firstColumn="1" w:lastColumn="0" w:oddVBand="0" w:evenVBand="0" w:oddHBand="0" w:evenHBand="0" w:firstRowFirstColumn="0" w:firstRowLastColumn="0" w:lastRowFirstColumn="0" w:lastRowLastColumn="0"/>
+            <w:tcW w:w="8978" w:type="dxa"/>
+            <w:gridSpan w:val="3"/>
+          </w:tcPr>
+          <w:p>
+            <w:pPr>
+              <w:jc w:val="center"/>
+            </w:pPr>
+            <w:r>
+              <w:t>Servicio</w:t>
+            </w:r>
+          </w:p>
+        </w:tc>
+      </w:tr>
+      <w:tr>
+        <w:trPr>
+          <w:cnfStyle w:val="000000100000" w:firstRow="0" w:lastRow="0" w:firstColumn="0" w:lastColumn="0" w:oddVBand="0" w:evenVBand="0" w:oddHBand="1" w:evenHBand="0" w:firstRowFirstColumn="0" w:firstRowLastColumn="0" w:lastRowFirstColumn="0" w:lastRowLastColumn="0"/>
+        </w:trPr>
+        <w:tc>
+          <w:tcPr>
+            <w:cnfStyle w:val="001000000000" w:firstRow="0" w:lastRow="0" w:firstColumn="1" w:lastColumn="0" w:oddVBand="0" w:evenVBand="0" w:oddHBand="0" w:evenHBand="0" w:firstRowFirstColumn="0" w:firstRowLastColumn="0" w:lastRowFirstColumn="0" w:lastRowLastColumn="0"/>
+            <w:tcW w:w="4489" w:type="dxa"/>
+            <w:gridSpan w:val="2"/>
+          </w:tcPr>
+          <w:p>
+            <w:r>
+              <w:t>ID</w:t>
+            </w:r>
+          </w:p>
+        </w:tc>
+        <w:tc>
+          <w:tcPr>
+            <w:tcW w:w="4489" w:type="dxa"/>
+          </w:tcPr>
+          <w:p>
+            <w:pPr>
+              <w:cnfStyle w:val="000000100000" w:firstRow="0" w:lastRow="0" w:firstColumn="0" w:lastColumn="0" w:oddVBand="0" w:evenVBand="0" w:oddHBand="1" w:evenHBand="0" w:firstRowFirstColumn="0" w:firstRowLastColumn="0" w:lastRowFirstColumn="0" w:lastRowLastColumn="0"/>
+            </w:pPr>
+            <w:r>
+              <w:t>S30</w:t>
+            </w:r>
+          </w:p>
+        </w:tc>
+      </w:tr>
+      <w:tr>
+        <w:tc>
+          <w:tcPr>
+            <w:cnfStyle w:val="001000000000" w:firstRow="0" w:lastRow="0" w:firstColumn="1" w:lastColumn="0" w:oddVBand="0" w:evenVBand="0" w:oddHBand="0" w:evenHBand="0" w:firstRowFirstColumn="0" w:firstRowLastColumn="0" w:lastRowFirstColumn="0" w:lastRowLastColumn="0"/>
+            <w:tcW w:w="4489" w:type="dxa"/>
+            <w:gridSpan w:val="2"/>
+          </w:tcPr>
+          <w:p>
+            <w:r>
+              <w:t>Nombre</w:t>
+            </w:r>
+          </w:p>
+        </w:tc>
+        <w:tc>
+          <w:tcPr>
+            <w:tcW w:w="4489" w:type="dxa"/>
+          </w:tcPr>
+          <w:p>
+            <w:pPr>
+              <w:cnfStyle w:val="000000000000" w:firstRow="0" w:lastRow="0" w:firstColumn="0" w:lastColumn="0" w:oddVBand="0" w:evenVBand="0" w:oddHBand="0" w:evenHBand="0" w:firstRowFirstColumn="0" w:firstRowLastColumn="0" w:lastRowFirstColumn="0" w:lastRowLastColumn="0"/>
+            </w:pPr>
+            <w:r>
+              <w:t>Servicio de gestión de cotizaciones</w:t>
+            </w:r>
+          </w:p>
+        </w:tc>
+      </w:tr>
+      <w:tr>
+        <w:trPr>
+          <w:cnfStyle w:val="000000100000" w:firstRow="0" w:lastRow="0" w:firstColumn="0" w:lastColumn="0" w:oddVBand="0" w:evenVBand="0" w:oddHBand="1" w:evenHBand="0" w:firstRowFirstColumn="0" w:firstRowLastColumn="0" w:lastRowFirstColumn="0" w:lastRowLastColumn="0"/>
+        </w:trPr>
+        <w:tc>
+          <w:tcPr>
+            <w:cnfStyle w:val="001000000000" w:firstRow="0" w:lastRow="0" w:firstColumn="1" w:lastColumn="0" w:oddVBand="0" w:evenVBand="0" w:oddHBand="0" w:evenHBand="0" w:firstRowFirstColumn="0" w:firstRowLastColumn="0" w:lastRowFirstColumn="0" w:lastRowLastColumn="0"/>
+            <w:tcW w:w="4489" w:type="dxa"/>
+            <w:gridSpan w:val="2"/>
+          </w:tcPr>
+          <w:p>
+            <w:r>
+              <w:t>Descripción</w:t>
+            </w:r>
+          </w:p>
+        </w:tc>
+        <w:tc>
+          <w:tcPr>
+            <w:tcW w:w="4489" w:type="dxa"/>
+          </w:tcPr>
+          <w:p>
+            <w:pPr>
+              <w:cnfStyle w:val="000000100000" w:firstRow="0" w:lastRow="0" w:firstColumn="0" w:lastColumn="0" w:oddVBand="0" w:evenVBand="0" w:oddHBand="1" w:evenHBand="0" w:firstRowFirstColumn="0" w:firstRowLastColumn="0" w:lastRowFirstColumn="0" w:lastRowLastColumn="0"/>
+            </w:pPr>
+            <w:r>
+              <w:t xml:space="preserve">Permite </w:t>
+            </w:r>
+            <w:r>
+              <w:rPr>
+                <w:rFonts w:cs="Arial"/>
+              </w:rPr>
+              <w:t xml:space="preserve">a los comercios </w:t>
+            </w:r>
+            <w:r>
+              <w:rPr>
+                <w:rFonts w:cs="Arial"/>
+              </w:rPr>
+              <w:t>gestionar</w:t>
+            </w:r>
+            <w:r>
+              <w:rPr>
+                <w:rFonts w:cs="Arial"/>
+              </w:rPr>
               <w:t xml:space="preserve"> </w:t>
             </w:r>
             <w:r>
-              <w:t>para los procesos de cotización y subastas</w:t>
+              <w:rPr>
+                <w:rFonts w:cs="Arial"/>
+              </w:rPr>
+              <w:t>sus cotizaciones y las convocatorias relacionadas</w:t>
+            </w:r>
+          </w:p>
+        </w:tc>
+      </w:tr>
+      <w:tr>
+        <w:tc>
+          <w:tcPr>
+            <w:cnfStyle w:val="001000000000" w:firstRow="0" w:lastRow="0" w:firstColumn="1" w:lastColumn="0" w:oddVBand="0" w:evenVBand="0" w:oddHBand="0" w:evenHBand="0" w:firstRowFirstColumn="0" w:firstRowLastColumn="0" w:lastRowFirstColumn="0" w:lastRowLastColumn="0"/>
+            <w:tcW w:w="4489" w:type="dxa"/>
+            <w:gridSpan w:val="2"/>
+          </w:tcPr>
+          <w:p>
+            <w:r>
+              <w:t>Versión</w:t>
+            </w:r>
+          </w:p>
+        </w:tc>
+        <w:tc>
+          <w:tcPr>
+            <w:tcW w:w="4489" w:type="dxa"/>
+          </w:tcPr>
+          <w:p>
+            <w:pPr>
+              <w:cnfStyle w:val="000000000000" w:firstRow="0" w:lastRow="0" w:firstColumn="0" w:lastColumn="0" w:oddVBand="0" w:evenVBand="0" w:oddHBand="0" w:evenHBand="0" w:firstRowFirstColumn="0" w:firstRowLastColumn="0" w:lastRowFirstColumn="0" w:lastRowLastColumn="0"/>
+            </w:pPr>
+            <w:r>
+              <w:t>1.0</w:t>
+            </w:r>
+          </w:p>
+        </w:tc>
+      </w:tr>
+      <w:tr>
+        <w:trPr>
+          <w:cnfStyle w:val="000000100000" w:firstRow="0" w:lastRow="0" w:firstColumn="0" w:lastColumn="0" w:oddVBand="0" w:evenVBand="0" w:oddHBand="1" w:evenHBand="0" w:firstRowFirstColumn="0" w:firstRowLastColumn="0" w:lastRowFirstColumn="0" w:lastRowLastColumn="0"/>
+        </w:trPr>
+        <w:tc>
+          <w:tcPr>
+            <w:cnfStyle w:val="001000000000" w:firstRow="0" w:lastRow="0" w:firstColumn="1" w:lastColumn="0" w:oddVBand="0" w:evenVBand="0" w:oddHBand="0" w:evenHBand="0" w:firstRowFirstColumn="0" w:firstRowLastColumn="0" w:lastRowFirstColumn="0" w:lastRowLastColumn="0"/>
+            <w:tcW w:w="4489" w:type="dxa"/>
+            <w:gridSpan w:val="2"/>
+          </w:tcPr>
+          <w:p>
+            <w:r>
+              <w:t>Método de descubrimiento</w:t>
+            </w:r>
+          </w:p>
+        </w:tc>
+        <w:tc>
+          <w:tcPr>
+            <w:tcW w:w="4489" w:type="dxa"/>
+          </w:tcPr>
+          <w:p>
+            <w:pPr>
+              <w:cnfStyle w:val="000000100000" w:firstRow="0" w:lastRow="0" w:firstColumn="0" w:lastColumn="0" w:oddVBand="0" w:evenVBand="0" w:oddHBand="1" w:evenHBand="0" w:firstRowFirstColumn="0" w:firstRowLastColumn="0" w:lastRowFirstColumn="0" w:lastRowLastColumn="0"/>
+            </w:pPr>
+            <w:r>
+              <w:t>Top down</w:t>
+            </w:r>
+          </w:p>
+        </w:tc>
+      </w:tr>
+      <w:tr>
+        <w:tc>
+          <w:tcPr>
+            <w:cnfStyle w:val="001000000000" w:firstRow="0" w:lastRow="0" w:firstColumn="1" w:lastColumn="0" w:oddVBand="0" w:evenVBand="0" w:oddHBand="0" w:evenHBand="0" w:firstRowFirstColumn="0" w:firstRowLastColumn="0" w:lastRowFirstColumn="0" w:lastRowLastColumn="0"/>
+            <w:tcW w:w="4489" w:type="dxa"/>
+            <w:gridSpan w:val="2"/>
+          </w:tcPr>
+          <w:p>
+            <w:r>
+              <w:t>Función de negocio</w:t>
+            </w:r>
+          </w:p>
+        </w:tc>
+        <w:tc>
+          <w:tcPr>
+            <w:tcW w:w="4489" w:type="dxa"/>
+          </w:tcPr>
+          <w:p>
+            <w:pPr>
+              <w:cnfStyle w:val="000000000000" w:firstRow="0" w:lastRow="0" w:firstColumn="0" w:lastColumn="0" w:oddVBand="0" w:evenVBand="0" w:oddHBand="0" w:evenHBand="0" w:firstRowFirstColumn="0" w:firstRowLastColumn="0" w:lastRowFirstColumn="0" w:lastRowLastColumn="0"/>
+            </w:pPr>
+            <w:r>
+              <w:t>&lt;&lt;Falta numerar actividades&gt;&gt;</w:t>
+            </w:r>
+          </w:p>
+        </w:tc>
+      </w:tr>
+      <w:tr>
+        <w:trPr>
+          <w:cnfStyle w:val="000000100000" w:firstRow="0" w:lastRow="0" w:firstColumn="0" w:lastColumn="0" w:oddVBand="0" w:evenVBand="0" w:oddHBand="1" w:evenHBand="0" w:firstRowFirstColumn="0" w:firstRowLastColumn="0" w:lastRowFirstColumn="0" w:lastRowLastColumn="0"/>
+        </w:trPr>
+        <w:tc>
+          <w:tcPr>
+            <w:cnfStyle w:val="001000000000" w:firstRow="0" w:lastRow="0" w:firstColumn="1" w:lastColumn="0" w:oddVBand="0" w:evenVBand="0" w:oddHBand="0" w:evenHBand="0" w:firstRowFirstColumn="0" w:firstRowLastColumn="0" w:lastRowFirstColumn="0" w:lastRowLastColumn="0"/>
+            <w:tcW w:w="4489" w:type="dxa"/>
+            <w:gridSpan w:val="2"/>
+          </w:tcPr>
+          <w:p>
+            <w:r>
+              <w:t>RNF</w:t>
+            </w:r>
+          </w:p>
+        </w:tc>
+        <w:tc>
+          <w:tcPr>
+            <w:tcW w:w="4489" w:type="dxa"/>
+          </w:tcPr>
+          <w:p>
+            <w:pPr>
+              <w:cnfStyle w:val="000000100000" w:firstRow="0" w:lastRow="0" w:firstColumn="0" w:lastColumn="0" w:oddVBand="0" w:evenVBand="0" w:oddHBand="1" w:evenHBand="0" w:firstRowFirstColumn="0" w:firstRowLastColumn="0" w:lastRowFirstColumn="0" w:lastRowLastColumn="0"/>
+            </w:pPr>
+            <w:r>
+              <w:t>-</w:t>
+            </w:r>
+          </w:p>
+        </w:tc>
+      </w:tr>
+      <w:tr>
+        <w:tc>
+          <w:tcPr>
+            <w:cnfStyle w:val="001000000000" w:firstRow="0" w:lastRow="0" w:firstColumn="1" w:lastColumn="0" w:oddVBand="0" w:evenVBand="0" w:oddHBand="0" w:evenHBand="0" w:firstRowFirstColumn="0" w:firstRowLastColumn="0" w:lastRowFirstColumn="0" w:lastRowLastColumn="0"/>
+            <w:tcW w:w="4489" w:type="dxa"/>
+            <w:gridSpan w:val="2"/>
+          </w:tcPr>
+          <w:p>
+            <w:r>
+              <w:t>Implementación</w:t>
+            </w:r>
+          </w:p>
+        </w:tc>
+        <w:tc>
+          <w:tcPr>
+            <w:tcW w:w="4489" w:type="dxa"/>
+          </w:tcPr>
+          <w:p>
+            <w:pPr>
+              <w:cnfStyle w:val="000000000000" w:firstRow="0" w:lastRow="0" w:firstColumn="0" w:lastColumn="0" w:oddVBand="0" w:evenVBand="0" w:oddHBand="0" w:evenHBand="0" w:firstRowFirstColumn="0" w:firstRowLastColumn="0" w:lastRowFirstColumn="0" w:lastRowLastColumn="0"/>
+            </w:pPr>
+            <w:r>
+              <w:t>-</w:t>
+            </w:r>
+          </w:p>
+        </w:tc>
+      </w:tr>
+      <w:tr>
+        <w:trPr>
+          <w:cnfStyle w:val="000000100000" w:firstRow="0" w:lastRow="0" w:firstColumn="0" w:lastColumn="0" w:oddVBand="0" w:evenVBand="0" w:oddHBand="1" w:evenHBand="0" w:firstRowFirstColumn="0" w:firstRowLastColumn="0" w:lastRowFirstColumn="0" w:lastRowLastColumn="0"/>
+          <w:trHeight w:val="399"/>
+        </w:trPr>
+        <w:tc>
+          <w:tcPr>
+            <w:cnfStyle w:val="001000000000" w:firstRow="0" w:lastRow="0" w:firstColumn="1" w:lastColumn="0" w:oddVBand="0" w:evenVBand="0" w:oddHBand="0" w:evenHBand="0" w:firstRowFirstColumn="0" w:firstRowLastColumn="0" w:lastRowFirstColumn="0" w:lastRowLastColumn="0"/>
+            <w:tcW w:w="8978" w:type="dxa"/>
+            <w:gridSpan w:val="3"/>
+          </w:tcPr>
+          <w:p>
+            <w:pPr>
+              <w:jc w:val="center"/>
+            </w:pPr>
+            <w:r>
+              <w:t>Taxonomía</w:t>
             </w:r>
           </w:p>
         </w:tc>
@@ -455,10 +776,7 @@
           </w:tcPr>
           <w:p>
             <w:r>
-              <w:t>seleccionarFabricantes</w:t>
-            </w:r>
-            <w:r>
-              <w:t>Bolsa</w:t>
+              <w:t>Tipo</w:t>
             </w:r>
           </w:p>
         </w:tc>
@@ -469,12 +787,555 @@
           </w:tcPr>
           <w:p>
             <w:pPr>
+              <w:cnfStyle w:val="000000000000" w:firstRow="0" w:lastRow="0" w:firstColumn="0" w:lastColumn="0" w:oddVBand="0" w:evenVBand="0" w:oddHBand="0" w:evenHBand="0" w:firstRowFirstColumn="0" w:firstRowLastColumn="0" w:lastRowFirstColumn="0" w:lastRowLastColumn="0"/>
+            </w:pPr>
+            <w:r>
+              <w:t>Entidad</w:t>
+            </w:r>
+          </w:p>
+        </w:tc>
+      </w:tr>
+      <w:tr>
+        <w:trPr>
+          <w:cnfStyle w:val="000000100000" w:firstRow="0" w:lastRow="0" w:firstColumn="0" w:lastColumn="0" w:oddVBand="0" w:evenVBand="0" w:oddHBand="1" w:evenHBand="0" w:firstRowFirstColumn="0" w:firstRowLastColumn="0" w:lastRowFirstColumn="0" w:lastRowLastColumn="0"/>
+        </w:trPr>
+        <w:tc>
+          <w:tcPr>
+            <w:cnfStyle w:val="001000000000" w:firstRow="0" w:lastRow="0" w:firstColumn="1" w:lastColumn="0" w:oddVBand="0" w:evenVBand="0" w:oddHBand="0" w:evenHBand="0" w:firstRowFirstColumn="0" w:firstRowLastColumn="0" w:lastRowFirstColumn="0" w:lastRowLastColumn="0"/>
+            <w:tcW w:w="4458" w:type="dxa"/>
+          </w:tcPr>
+          <w:p>
+            <w:r>
+              <w:t>Clasificación</w:t>
+            </w:r>
+          </w:p>
+        </w:tc>
+        <w:tc>
+          <w:tcPr>
+            <w:tcW w:w="4520" w:type="dxa"/>
+            <w:gridSpan w:val="2"/>
+          </w:tcPr>
+          <w:p>
+            <w:pPr>
+              <w:cnfStyle w:val="000000100000" w:firstRow="0" w:lastRow="0" w:firstColumn="0" w:lastColumn="0" w:oddVBand="0" w:evenVBand="0" w:oddHBand="1" w:evenHBand="0" w:firstRowFirstColumn="0" w:firstRowLastColumn="0" w:lastRowFirstColumn="0" w:lastRowLastColumn="0"/>
+            </w:pPr>
+            <w:r>
+              <w:t>Negocio – Administración</w:t>
+            </w:r>
+          </w:p>
+        </w:tc>
+      </w:tr>
+      <w:tr>
+        <w:tc>
+          <w:tcPr>
+            <w:cnfStyle w:val="001000000000" w:firstRow="0" w:lastRow="0" w:firstColumn="1" w:lastColumn="0" w:oddVBand="0" w:evenVBand="0" w:oddHBand="0" w:evenHBand="0" w:firstRowFirstColumn="0" w:firstRowLastColumn="0" w:lastRowFirstColumn="0" w:lastRowLastColumn="0"/>
+            <w:tcW w:w="8978" w:type="dxa"/>
+            <w:gridSpan w:val="3"/>
+          </w:tcPr>
+          <w:p>
+            <w:pPr>
+              <w:jc w:val="center"/>
+            </w:pPr>
+            <w:r>
+              <w:t>Operaciones</w:t>
+            </w:r>
+          </w:p>
+        </w:tc>
+      </w:tr>
+      <w:tr>
+        <w:trPr>
+          <w:cnfStyle w:val="000000100000" w:firstRow="0" w:lastRow="0" w:firstColumn="0" w:lastColumn="0" w:oddVBand="0" w:evenVBand="0" w:oddHBand="1" w:evenHBand="0" w:firstRowFirstColumn="0" w:firstRowLastColumn="0" w:lastRowFirstColumn="0" w:lastRowLastColumn="0"/>
+        </w:trPr>
+        <w:tc>
+          <w:tcPr>
+            <w:cnfStyle w:val="001000000000" w:firstRow="0" w:lastRow="0" w:firstColumn="1" w:lastColumn="0" w:oddVBand="0" w:evenVBand="0" w:oddHBand="0" w:evenHBand="0" w:firstRowFirstColumn="0" w:firstRowLastColumn="0" w:lastRowFirstColumn="0" w:lastRowLastColumn="0"/>
+            <w:tcW w:w="4458" w:type="dxa"/>
+          </w:tcPr>
+          <w:p>
+            <w:pPr>
+              <w:rPr>
+                <w:b w:val="0"/>
+              </w:rPr>
+            </w:pPr>
+            <w:r>
+              <w:rPr>
+                <w:rFonts w:eastAsia="Times New Roman" w:cstheme="minorHAnsi"/>
+                <w:b w:val="0"/>
+                <w:color w:val="000000"/>
+                <w:lang w:eastAsia="es-ES"/>
+              </w:rPr>
+              <w:t>Crear</w:t>
+            </w:r>
+            <w:r>
+              <w:rPr>
+                <w:rFonts w:eastAsia="Times New Roman" w:cstheme="minorHAnsi"/>
+                <w:b w:val="0"/>
+                <w:color w:val="000000"/>
+                <w:lang w:eastAsia="es-ES"/>
+              </w:rPr>
+              <w:t xml:space="preserve"> cotización</w:t>
+            </w:r>
+          </w:p>
+        </w:tc>
+        <w:tc>
+          <w:tcPr>
+            <w:tcW w:w="4520" w:type="dxa"/>
+            <w:gridSpan w:val="2"/>
+          </w:tcPr>
+          <w:p>
+            <w:pPr>
               <w:jc w:val="both"/>
-              <w:cnfStyle w:val="000000000000" w:firstRow="0" w:lastRow="0" w:firstColumn="0" w:lastColumn="0" w:oddVBand="0" w:evenVBand="0" w:oddHBand="0" w:evenHBand="0" w:firstRowFirstColumn="0" w:firstRowLastColumn="0" w:lastRowFirstColumn="0" w:lastRowLastColumn="0"/>
-            </w:pPr>
-            <w:r>
-              <w:t>Selecciona un listado o un único fabricante para el proceso de Solicitudes por bolsa.</w:t>
-            </w:r>
+              <w:cnfStyle w:val="000000100000" w:firstRow="0" w:lastRow="0" w:firstColumn="0" w:lastColumn="0" w:oddVBand="0" w:evenVBand="0" w:oddHBand="1" w:evenHBand="0" w:firstRowFirstColumn="0" w:firstRowLastColumn="0" w:lastRowFirstColumn="0" w:lastRowLastColumn="0"/>
+            </w:pPr>
+          </w:p>
+        </w:tc>
+      </w:tr>
+      <w:tr>
+        <w:trPr>
+          <w:trHeight w:val="309"/>
+        </w:trPr>
+        <w:tc>
+          <w:tcPr>
+            <w:cnfStyle w:val="001000000000" w:firstRow="0" w:lastRow="0" w:firstColumn="1" w:lastColumn="0" w:oddVBand="0" w:evenVBand="0" w:oddHBand="0" w:evenHBand="0" w:firstRowFirstColumn="0" w:firstRowLastColumn="0" w:lastRowFirstColumn="0" w:lastRowLastColumn="0"/>
+            <w:tcW w:w="4458" w:type="dxa"/>
+          </w:tcPr>
+          <w:p>
+            <w:pPr>
+              <w:rPr>
+                <w:rFonts w:eastAsia="Times New Roman" w:cstheme="minorHAnsi"/>
+                <w:bCs w:val="0"/>
+                <w:color w:val="000000"/>
+                <w:lang w:eastAsia="es-ES"/>
+              </w:rPr>
+            </w:pPr>
+            <w:r>
+              <w:rPr>
+                <w:rFonts w:eastAsia="Times New Roman" w:cstheme="minorHAnsi"/>
+                <w:b w:val="0"/>
+                <w:color w:val="000000"/>
+                <w:lang w:eastAsia="es-ES"/>
+              </w:rPr>
+              <w:t>Crear convocatoria</w:t>
+            </w:r>
+          </w:p>
+        </w:tc>
+        <w:tc>
+          <w:tcPr>
+            <w:tcW w:w="4520" w:type="dxa"/>
+            <w:gridSpan w:val="2"/>
+          </w:tcPr>
+          <w:p>
+            <w:pPr>
+              <w:jc w:val="both"/>
+              <w:cnfStyle w:val="000000000000" w:firstRow="0" w:lastRow="0" w:firstColumn="0" w:lastColumn="0" w:oddVBand="0" w:evenVBand="0" w:oddHBand="0" w:evenHBand="0" w:firstRowFirstColumn="0" w:firstRowLastColumn="0" w:lastRowFirstColumn="0" w:lastRowLastColumn="0"/>
+            </w:pPr>
+          </w:p>
+        </w:tc>
+      </w:tr>
+    </w:tbl>
+    <w:p/>
+    <w:p/>
+    <w:p/>
+    <w:tbl>
+      <w:tblPr>
+        <w:tblStyle w:val="Listaclara-nfasis2"/>
+        <w:tblW w:w="0" w:type="auto"/>
+        <w:tblLook w:val="04A0" w:firstRow="1" w:lastRow="0" w:firstColumn="1" w:lastColumn="0" w:noHBand="0" w:noVBand="1"/>
+      </w:tblPr>
+      <w:tblGrid>
+        <w:gridCol w:w="4458"/>
+        <w:gridCol w:w="31"/>
+        <w:gridCol w:w="4489"/>
+      </w:tblGrid>
+      <w:tr>
+        <w:trPr>
+          <w:cnfStyle w:val="100000000000" w:firstRow="1" w:lastRow="0" w:firstColumn="0" w:lastColumn="0" w:oddVBand="0" w:evenVBand="0" w:oddHBand="0" w:evenHBand="0" w:firstRowFirstColumn="0" w:firstRowLastColumn="0" w:lastRowFirstColumn="0" w:lastRowLastColumn="0"/>
+        </w:trPr>
+        <w:tc>
+          <w:tcPr>
+            <w:cnfStyle w:val="001000000000" w:firstRow="0" w:lastRow="0" w:firstColumn="1" w:lastColumn="0" w:oddVBand="0" w:evenVBand="0" w:oddHBand="0" w:evenHBand="0" w:firstRowFirstColumn="0" w:firstRowLastColumn="0" w:lastRowFirstColumn="0" w:lastRowLastColumn="0"/>
+            <w:tcW w:w="8978" w:type="dxa"/>
+            <w:gridSpan w:val="3"/>
+          </w:tcPr>
+          <w:p>
+            <w:pPr>
+              <w:jc w:val="center"/>
+            </w:pPr>
+            <w:r>
+              <w:lastRenderedPageBreak/>
+              <w:t>Servicio</w:t>
+            </w:r>
+          </w:p>
+        </w:tc>
+      </w:tr>
+      <w:tr>
+        <w:trPr>
+          <w:cnfStyle w:val="000000100000" w:firstRow="0" w:lastRow="0" w:firstColumn="0" w:lastColumn="0" w:oddVBand="0" w:evenVBand="0" w:oddHBand="1" w:evenHBand="0" w:firstRowFirstColumn="0" w:firstRowLastColumn="0" w:lastRowFirstColumn="0" w:lastRowLastColumn="0"/>
+        </w:trPr>
+        <w:tc>
+          <w:tcPr>
+            <w:cnfStyle w:val="001000000000" w:firstRow="0" w:lastRow="0" w:firstColumn="1" w:lastColumn="0" w:oddVBand="0" w:evenVBand="0" w:oddHBand="0" w:evenHBand="0" w:firstRowFirstColumn="0" w:firstRowLastColumn="0" w:lastRowFirstColumn="0" w:lastRowLastColumn="0"/>
+            <w:tcW w:w="4489" w:type="dxa"/>
+            <w:gridSpan w:val="2"/>
+          </w:tcPr>
+          <w:p>
+            <w:r>
+              <w:t>ID</w:t>
+            </w:r>
+          </w:p>
+        </w:tc>
+        <w:tc>
+          <w:tcPr>
+            <w:tcW w:w="4489" w:type="dxa"/>
+          </w:tcPr>
+          <w:p>
+            <w:pPr>
+              <w:cnfStyle w:val="000000100000" w:firstRow="0" w:lastRow="0" w:firstColumn="0" w:lastColumn="0" w:oddVBand="0" w:evenVBand="0" w:oddHBand="1" w:evenHBand="0" w:firstRowFirstColumn="0" w:firstRowLastColumn="0" w:lastRowFirstColumn="0" w:lastRowLastColumn="0"/>
+            </w:pPr>
+            <w:r>
+              <w:t>S31</w:t>
+            </w:r>
+          </w:p>
+        </w:tc>
+      </w:tr>
+      <w:tr>
+        <w:tc>
+          <w:tcPr>
+            <w:cnfStyle w:val="001000000000" w:firstRow="0" w:lastRow="0" w:firstColumn="1" w:lastColumn="0" w:oddVBand="0" w:evenVBand="0" w:oddHBand="0" w:evenHBand="0" w:firstRowFirstColumn="0" w:firstRowLastColumn="0" w:lastRowFirstColumn="0" w:lastRowLastColumn="0"/>
+            <w:tcW w:w="4489" w:type="dxa"/>
+            <w:gridSpan w:val="2"/>
+          </w:tcPr>
+          <w:p>
+            <w:r>
+              <w:t>Nombre</w:t>
+            </w:r>
+          </w:p>
+        </w:tc>
+        <w:tc>
+          <w:tcPr>
+            <w:tcW w:w="4489" w:type="dxa"/>
+          </w:tcPr>
+          <w:p>
+            <w:pPr>
+              <w:cnfStyle w:val="000000000000" w:firstRow="0" w:lastRow="0" w:firstColumn="0" w:lastColumn="0" w:oddVBand="0" w:evenVBand="0" w:oddHBand="0" w:evenHBand="0" w:firstRowFirstColumn="0" w:firstRowLastColumn="0" w:lastRowFirstColumn="0" w:lastRowLastColumn="0"/>
+            </w:pPr>
+            <w:r>
+              <w:t>Proceso de solicitud de cotización</w:t>
+            </w:r>
+          </w:p>
+        </w:tc>
+      </w:tr>
+      <w:tr>
+        <w:trPr>
+          <w:cnfStyle w:val="000000100000" w:firstRow="0" w:lastRow="0" w:firstColumn="0" w:lastColumn="0" w:oddVBand="0" w:evenVBand="0" w:oddHBand="1" w:evenHBand="0" w:firstRowFirstColumn="0" w:firstRowLastColumn="0" w:lastRowFirstColumn="0" w:lastRowLastColumn="0"/>
+        </w:trPr>
+        <w:tc>
+          <w:tcPr>
+            <w:cnfStyle w:val="001000000000" w:firstRow="0" w:lastRow="0" w:firstColumn="1" w:lastColumn="0" w:oddVBand="0" w:evenVBand="0" w:oddHBand="0" w:evenHBand="0" w:firstRowFirstColumn="0" w:firstRowLastColumn="0" w:lastRowFirstColumn="0" w:lastRowLastColumn="0"/>
+            <w:tcW w:w="4489" w:type="dxa"/>
+            <w:gridSpan w:val="2"/>
+          </w:tcPr>
+          <w:p>
+            <w:r>
+              <w:t>Descripción</w:t>
+            </w:r>
+          </w:p>
+        </w:tc>
+        <w:tc>
+          <w:tcPr>
+            <w:tcW w:w="4489" w:type="dxa"/>
+          </w:tcPr>
+          <w:p>
+            <w:pPr>
+              <w:cnfStyle w:val="000000100000" w:firstRow="0" w:lastRow="0" w:firstColumn="0" w:lastColumn="0" w:oddVBand="0" w:evenVBand="0" w:oddHBand="1" w:evenHBand="0" w:firstRowFirstColumn="0" w:firstRowLastColumn="0" w:lastRowFirstColumn="0" w:lastRowLastColumn="0"/>
+            </w:pPr>
+            <w:r>
+              <w:rPr>
+                <w:rFonts w:cs="Arial"/>
+              </w:rPr>
+              <w:t>Este proceso permite a l</w:t>
+            </w:r>
+            <w:r>
+              <w:rPr>
+                <w:rFonts w:cs="Arial"/>
+              </w:rPr>
+              <w:t>os comercios generar solicitudes de cotización a un conjunto específico de fabricantes</w:t>
+            </w:r>
+          </w:p>
+        </w:tc>
+      </w:tr>
+      <w:tr>
+        <w:tc>
+          <w:tcPr>
+            <w:cnfStyle w:val="001000000000" w:firstRow="0" w:lastRow="0" w:firstColumn="1" w:lastColumn="0" w:oddVBand="0" w:evenVBand="0" w:oddHBand="0" w:evenHBand="0" w:firstRowFirstColumn="0" w:firstRowLastColumn="0" w:lastRowFirstColumn="0" w:lastRowLastColumn="0"/>
+            <w:tcW w:w="4489" w:type="dxa"/>
+            <w:gridSpan w:val="2"/>
+          </w:tcPr>
+          <w:p>
+            <w:r>
+              <w:t>Versión</w:t>
+            </w:r>
+          </w:p>
+        </w:tc>
+        <w:tc>
+          <w:tcPr>
+            <w:tcW w:w="4489" w:type="dxa"/>
+          </w:tcPr>
+          <w:p>
+            <w:pPr>
+              <w:cnfStyle w:val="000000000000" w:firstRow="0" w:lastRow="0" w:firstColumn="0" w:lastColumn="0" w:oddVBand="0" w:evenVBand="0" w:oddHBand="0" w:evenHBand="0" w:firstRowFirstColumn="0" w:firstRowLastColumn="0" w:lastRowFirstColumn="0" w:lastRowLastColumn="0"/>
+            </w:pPr>
+            <w:r>
+              <w:t>1.0</w:t>
+            </w:r>
+          </w:p>
+        </w:tc>
+      </w:tr>
+      <w:tr>
+        <w:trPr>
+          <w:cnfStyle w:val="000000100000" w:firstRow="0" w:lastRow="0" w:firstColumn="0" w:lastColumn="0" w:oddVBand="0" w:evenVBand="0" w:oddHBand="1" w:evenHBand="0" w:firstRowFirstColumn="0" w:firstRowLastColumn="0" w:lastRowFirstColumn="0" w:lastRowLastColumn="0"/>
+        </w:trPr>
+        <w:tc>
+          <w:tcPr>
+            <w:cnfStyle w:val="001000000000" w:firstRow="0" w:lastRow="0" w:firstColumn="1" w:lastColumn="0" w:oddVBand="0" w:evenVBand="0" w:oddHBand="0" w:evenHBand="0" w:firstRowFirstColumn="0" w:firstRowLastColumn="0" w:lastRowFirstColumn="0" w:lastRowLastColumn="0"/>
+            <w:tcW w:w="4489" w:type="dxa"/>
+            <w:gridSpan w:val="2"/>
+          </w:tcPr>
+          <w:p>
+            <w:r>
+              <w:t>Método de descubrimiento</w:t>
+            </w:r>
+          </w:p>
+        </w:tc>
+        <w:tc>
+          <w:tcPr>
+            <w:tcW w:w="4489" w:type="dxa"/>
+          </w:tcPr>
+          <w:p>
+            <w:pPr>
+              <w:cnfStyle w:val="000000100000" w:firstRow="0" w:lastRow="0" w:firstColumn="0" w:lastColumn="0" w:oddVBand="0" w:evenVBand="0" w:oddHBand="1" w:evenHBand="0" w:firstRowFirstColumn="0" w:firstRowLastColumn="0" w:lastRowFirstColumn="0" w:lastRowLastColumn="0"/>
+              <w:rPr>
+                <w:lang w:val="en-US"/>
+              </w:rPr>
+            </w:pPr>
+            <w:r>
+              <w:t>Top down</w:t>
+            </w:r>
+          </w:p>
+        </w:tc>
+      </w:tr>
+      <w:tr>
+        <w:tc>
+          <w:tcPr>
+            <w:cnfStyle w:val="001000000000" w:firstRow="0" w:lastRow="0" w:firstColumn="1" w:lastColumn="0" w:oddVBand="0" w:evenVBand="0" w:oddHBand="0" w:evenHBand="0" w:firstRowFirstColumn="0" w:firstRowLastColumn="0" w:lastRowFirstColumn="0" w:lastRowLastColumn="0"/>
+            <w:tcW w:w="4489" w:type="dxa"/>
+            <w:gridSpan w:val="2"/>
+          </w:tcPr>
+          <w:p>
+            <w:r>
+              <w:t>Función de negocio</w:t>
+            </w:r>
+          </w:p>
+        </w:tc>
+        <w:tc>
+          <w:tcPr>
+            <w:tcW w:w="4489" w:type="dxa"/>
+          </w:tcPr>
+          <w:p>
+            <w:pPr>
+              <w:cnfStyle w:val="000000000000" w:firstRow="0" w:lastRow="0" w:firstColumn="0" w:lastColumn="0" w:oddVBand="0" w:evenVBand="0" w:oddHBand="0" w:evenHBand="0" w:firstRowFirstColumn="0" w:firstRowLastColumn="0" w:lastRowFirstColumn="0" w:lastRowLastColumn="0"/>
+            </w:pPr>
+            <w:r>
+              <w:t>&lt;&lt;Falta numerar actividades&gt;&gt;</w:t>
+            </w:r>
+          </w:p>
+        </w:tc>
+      </w:tr>
+      <w:tr>
+        <w:trPr>
+          <w:cnfStyle w:val="000000100000" w:firstRow="0" w:lastRow="0" w:firstColumn="0" w:lastColumn="0" w:oddVBand="0" w:evenVBand="0" w:oddHBand="1" w:evenHBand="0" w:firstRowFirstColumn="0" w:firstRowLastColumn="0" w:lastRowFirstColumn="0" w:lastRowLastColumn="0"/>
+        </w:trPr>
+        <w:tc>
+          <w:tcPr>
+            <w:cnfStyle w:val="001000000000" w:firstRow="0" w:lastRow="0" w:firstColumn="1" w:lastColumn="0" w:oddVBand="0" w:evenVBand="0" w:oddHBand="0" w:evenHBand="0" w:firstRowFirstColumn="0" w:firstRowLastColumn="0" w:lastRowFirstColumn="0" w:lastRowLastColumn="0"/>
+            <w:tcW w:w="4489" w:type="dxa"/>
+            <w:gridSpan w:val="2"/>
+          </w:tcPr>
+          <w:p>
+            <w:r>
+              <w:t>RNF</w:t>
+            </w:r>
+          </w:p>
+        </w:tc>
+        <w:tc>
+          <w:tcPr>
+            <w:tcW w:w="4489" w:type="dxa"/>
+          </w:tcPr>
+          <w:p>
+            <w:pPr>
+              <w:cnfStyle w:val="000000100000" w:firstRow="0" w:lastRow="0" w:firstColumn="0" w:lastColumn="0" w:oddVBand="0" w:evenVBand="0" w:oddHBand="1" w:evenHBand="0" w:firstRowFirstColumn="0" w:firstRowLastColumn="0" w:lastRowFirstColumn="0" w:lastRowLastColumn="0"/>
+            </w:pPr>
+            <w:r>
+              <w:t>-</w:t>
+            </w:r>
+          </w:p>
+        </w:tc>
+      </w:tr>
+      <w:tr>
+        <w:tc>
+          <w:tcPr>
+            <w:cnfStyle w:val="001000000000" w:firstRow="0" w:lastRow="0" w:firstColumn="1" w:lastColumn="0" w:oddVBand="0" w:evenVBand="0" w:oddHBand="0" w:evenHBand="0" w:firstRowFirstColumn="0" w:firstRowLastColumn="0" w:lastRowFirstColumn="0" w:lastRowLastColumn="0"/>
+            <w:tcW w:w="4489" w:type="dxa"/>
+            <w:gridSpan w:val="2"/>
+          </w:tcPr>
+          <w:p>
+            <w:r>
+              <w:t>Implementación</w:t>
+            </w:r>
+          </w:p>
+        </w:tc>
+        <w:tc>
+          <w:tcPr>
+            <w:tcW w:w="4489" w:type="dxa"/>
+          </w:tcPr>
+          <w:p>
+            <w:pPr>
+              <w:cnfStyle w:val="000000000000" w:firstRow="0" w:lastRow="0" w:firstColumn="0" w:lastColumn="0" w:oddVBand="0" w:evenVBand="0" w:oddHBand="0" w:evenHBand="0" w:firstRowFirstColumn="0" w:firstRowLastColumn="0" w:lastRowFirstColumn="0" w:lastRowLastColumn="0"/>
+            </w:pPr>
+            <w:r>
+              <w:t>-</w:t>
+            </w:r>
+          </w:p>
+        </w:tc>
+      </w:tr>
+      <w:tr>
+        <w:trPr>
+          <w:cnfStyle w:val="000000100000" w:firstRow="0" w:lastRow="0" w:firstColumn="0" w:lastColumn="0" w:oddVBand="0" w:evenVBand="0" w:oddHBand="1" w:evenHBand="0" w:firstRowFirstColumn="0" w:firstRowLastColumn="0" w:lastRowFirstColumn="0" w:lastRowLastColumn="0"/>
+        </w:trPr>
+        <w:tc>
+          <w:tcPr>
+            <w:cnfStyle w:val="001000000000" w:firstRow="0" w:lastRow="0" w:firstColumn="1" w:lastColumn="0" w:oddVBand="0" w:evenVBand="0" w:oddHBand="0" w:evenHBand="0" w:firstRowFirstColumn="0" w:firstRowLastColumn="0" w:lastRowFirstColumn="0" w:lastRowLastColumn="0"/>
+            <w:tcW w:w="8978" w:type="dxa"/>
+            <w:gridSpan w:val="3"/>
+          </w:tcPr>
+          <w:p>
+            <w:pPr>
+              <w:jc w:val="center"/>
+            </w:pPr>
+            <w:r>
+              <w:t>Taxonomía</w:t>
+            </w:r>
+          </w:p>
+        </w:tc>
+      </w:tr>
+      <w:tr>
+        <w:tc>
+          <w:tcPr>
+            <w:cnfStyle w:val="001000000000" w:firstRow="0" w:lastRow="0" w:firstColumn="1" w:lastColumn="0" w:oddVBand="0" w:evenVBand="0" w:oddHBand="0" w:evenHBand="0" w:firstRowFirstColumn="0" w:firstRowLastColumn="0" w:lastRowFirstColumn="0" w:lastRowLastColumn="0"/>
+            <w:tcW w:w="4458" w:type="dxa"/>
+          </w:tcPr>
+          <w:p>
+            <w:r>
+              <w:t>Tipo</w:t>
+            </w:r>
+          </w:p>
+        </w:tc>
+        <w:tc>
+          <w:tcPr>
+            <w:tcW w:w="4520" w:type="dxa"/>
+            <w:gridSpan w:val="2"/>
+          </w:tcPr>
+          <w:p>
+            <w:pPr>
+              <w:cnfStyle w:val="000000000000" w:firstRow="0" w:lastRow="0" w:firstColumn="0" w:lastColumn="0" w:oddVBand="0" w:evenVBand="0" w:oddHBand="0" w:evenHBand="0" w:firstRowFirstColumn="0" w:firstRowLastColumn="0" w:lastRowFirstColumn="0" w:lastRowLastColumn="0"/>
+            </w:pPr>
+            <w:r>
+              <w:t>Proceso</w:t>
+            </w:r>
+          </w:p>
+        </w:tc>
+      </w:tr>
+      <w:tr>
+        <w:trPr>
+          <w:cnfStyle w:val="000000100000" w:firstRow="0" w:lastRow="0" w:firstColumn="0" w:lastColumn="0" w:oddVBand="0" w:evenVBand="0" w:oddHBand="1" w:evenHBand="0" w:firstRowFirstColumn="0" w:firstRowLastColumn="0" w:lastRowFirstColumn="0" w:lastRowLastColumn="0"/>
+        </w:trPr>
+        <w:tc>
+          <w:tcPr>
+            <w:cnfStyle w:val="001000000000" w:firstRow="0" w:lastRow="0" w:firstColumn="1" w:lastColumn="0" w:oddVBand="0" w:evenVBand="0" w:oddHBand="0" w:evenHBand="0" w:firstRowFirstColumn="0" w:firstRowLastColumn="0" w:lastRowFirstColumn="0" w:lastRowLastColumn="0"/>
+            <w:tcW w:w="4458" w:type="dxa"/>
+          </w:tcPr>
+          <w:p>
+            <w:r>
+              <w:t>Clasificación</w:t>
+            </w:r>
+          </w:p>
+        </w:tc>
+        <w:tc>
+          <w:tcPr>
+            <w:tcW w:w="4520" w:type="dxa"/>
+            <w:gridSpan w:val="2"/>
+          </w:tcPr>
+          <w:p>
+            <w:pPr>
+              <w:ind w:left="1416" w:hanging="1416"/>
+              <w:cnfStyle w:val="000000100000" w:firstRow="0" w:lastRow="0" w:firstColumn="0" w:lastColumn="0" w:oddVBand="0" w:evenVBand="0" w:oddHBand="1" w:evenHBand="0" w:firstRowFirstColumn="0" w:firstRowLastColumn="0" w:lastRowFirstColumn="0" w:lastRowLastColumn="0"/>
+            </w:pPr>
+            <w:r>
+              <w:t>Negocio – Proceso</w:t>
+            </w:r>
+          </w:p>
+        </w:tc>
+      </w:tr>
+      <w:tr>
+        <w:tc>
+          <w:tcPr>
+            <w:cnfStyle w:val="001000000000" w:firstRow="0" w:lastRow="0" w:firstColumn="1" w:lastColumn="0" w:oddVBand="0" w:evenVBand="0" w:oddHBand="0" w:evenHBand="0" w:firstRowFirstColumn="0" w:firstRowLastColumn="0" w:lastRowFirstColumn="0" w:lastRowLastColumn="0"/>
+            <w:tcW w:w="8978" w:type="dxa"/>
+            <w:gridSpan w:val="3"/>
+          </w:tcPr>
+          <w:p>
+            <w:pPr>
+              <w:jc w:val="center"/>
+            </w:pPr>
+            <w:r>
+              <w:t>Operaciones</w:t>
+            </w:r>
+          </w:p>
+        </w:tc>
+      </w:tr>
+      <w:tr>
+        <w:trPr>
+          <w:cnfStyle w:val="000000100000" w:firstRow="0" w:lastRow="0" w:firstColumn="0" w:lastColumn="0" w:oddVBand="0" w:evenVBand="0" w:oddHBand="1" w:evenHBand="0" w:firstRowFirstColumn="0" w:firstRowLastColumn="0" w:lastRowFirstColumn="0" w:lastRowLastColumn="0"/>
+        </w:trPr>
+        <w:tc>
+          <w:tcPr>
+            <w:cnfStyle w:val="001000000000" w:firstRow="0" w:lastRow="0" w:firstColumn="1" w:lastColumn="0" w:oddVBand="0" w:evenVBand="0" w:oddHBand="0" w:evenHBand="0" w:firstRowFirstColumn="0" w:firstRowLastColumn="0" w:lastRowFirstColumn="0" w:lastRowLastColumn="0"/>
+            <w:tcW w:w="4458" w:type="dxa"/>
+          </w:tcPr>
+          <w:p>
+            <w:pPr>
+              <w:rPr>
+                <w:b w:val="0"/>
+              </w:rPr>
+            </w:pPr>
+            <w:r>
+              <w:rPr>
+                <w:b w:val="0"/>
+              </w:rPr>
+              <w:t>Solicitar cotización</w:t>
+            </w:r>
+          </w:p>
+        </w:tc>
+        <w:tc>
+          <w:tcPr>
+            <w:tcW w:w="4520" w:type="dxa"/>
+            <w:gridSpan w:val="2"/>
+          </w:tcPr>
+          <w:p>
+            <w:pPr>
+              <w:jc w:val="both"/>
+              <w:cnfStyle w:val="000000100000" w:firstRow="0" w:lastRow="0" w:firstColumn="0" w:lastColumn="0" w:oddVBand="0" w:evenVBand="0" w:oddHBand="1" w:evenHBand="0" w:firstRowFirstColumn="0" w:firstRowLastColumn="0" w:lastRowFirstColumn="0" w:lastRowLastColumn="0"/>
+            </w:pPr>
           </w:p>
         </w:tc>
       </w:tr>
@@ -501,7 +1362,6 @@
             <w:cnfStyle w:val="001000000000" w:firstRow="0" w:lastRow="0" w:firstColumn="1" w:lastColumn="0" w:oddVBand="0" w:evenVBand="0" w:oddHBand="0" w:evenHBand="0" w:firstRowFirstColumn="0" w:firstRowLastColumn="0" w:lastRowFirstColumn="0" w:lastRowLastColumn="0"/>
             <w:tcW w:w="8978" w:type="dxa"/>
             <w:gridSpan w:val="3"/>
-            <w:shd w:val="clear" w:color="auto" w:fill="D40000"/>
           </w:tcPr>
           <w:p>
             <w:pPr>
@@ -538,7 +1398,7 @@
               <w:cnfStyle w:val="000000100000" w:firstRow="0" w:lastRow="0" w:firstColumn="0" w:lastColumn="0" w:oddVBand="0" w:evenVBand="0" w:oddHBand="1" w:evenHBand="0" w:firstRowFirstColumn="0" w:firstRowLastColumn="0" w:lastRowFirstColumn="0" w:lastRowLastColumn="0"/>
             </w:pPr>
             <w:r>
-              <w:t>S30</w:t>
+              <w:t>S32</w:t>
             </w:r>
           </w:p>
         </w:tc>
@@ -565,19 +1425,7 @@
               <w:cnfStyle w:val="000000000000" w:firstRow="0" w:lastRow="0" w:firstColumn="0" w:lastColumn="0" w:oddVBand="0" w:evenVBand="0" w:oddHBand="0" w:evenHBand="0" w:firstRowFirstColumn="0" w:firstRowLastColumn="0" w:lastRowFirstColumn="0" w:lastRowLastColumn="0"/>
             </w:pPr>
             <w:r>
-              <w:t>Servicio</w:t>
-            </w:r>
-            <w:r>
-              <w:t xml:space="preserve"> de </w:t>
-            </w:r>
-            <w:r>
-              <w:t>gestión</w:t>
-            </w:r>
-            <w:r>
-              <w:t xml:space="preserve"> de cotizaci</w:t>
-            </w:r>
-            <w:r>
-              <w:t>ones</w:t>
+              <w:t>Servicio de gestión de campañas</w:t>
             </w:r>
           </w:p>
         </w:tc>
@@ -613,19 +1461,13 @@
               <w:rPr>
                 <w:rFonts w:cs="Arial"/>
               </w:rPr>
-              <w:t xml:space="preserve">a los comercios </w:t>
+              <w:t>gestionar el ciclo de vida y los esta</w:t>
             </w:r>
             <w:r>
               <w:rPr>
                 <w:rFonts w:cs="Arial"/>
               </w:rPr>
-              <w:t>gestionar</w:t>
-            </w:r>
-            <w:r>
-              <w:rPr>
-                <w:rFonts w:cs="Arial"/>
-              </w:rPr>
-              <w:t xml:space="preserve"> solicitudes de cotización a un conjunto específico de fabricantes.</w:t>
+              <w:t>dos de las campañas de mercadeo, así como las estrategias que éstas soporten.</w:t>
             </w:r>
           </w:p>
         </w:tc>
@@ -881,14 +1723,185 @@
               </w:rPr>
             </w:pPr>
             <w:r>
+              <w:rPr>
+                <w:b w:val="0"/>
+              </w:rPr>
+              <w:t>Crear campaña</w:t>
+            </w:r>
+          </w:p>
+        </w:tc>
+        <w:tc>
+          <w:tcPr>
+            <w:tcW w:w="4520" w:type="dxa"/>
+            <w:gridSpan w:val="2"/>
+          </w:tcPr>
+          <w:p>
+            <w:pPr>
+              <w:jc w:val="both"/>
+              <w:cnfStyle w:val="000000100000" w:firstRow="0" w:lastRow="0" w:firstColumn="0" w:lastColumn="0" w:oddVBand="0" w:evenVBand="0" w:oddHBand="1" w:evenHBand="0" w:firstRowFirstColumn="0" w:firstRowLastColumn="0" w:lastRowFirstColumn="0" w:lastRowLastColumn="0"/>
+            </w:pPr>
+          </w:p>
+        </w:tc>
+      </w:tr>
+      <w:tr>
+        <w:tc>
+          <w:tcPr>
+            <w:cnfStyle w:val="001000000000" w:firstRow="0" w:lastRow="0" w:firstColumn="1" w:lastColumn="0" w:oddVBand="0" w:evenVBand="0" w:oddHBand="0" w:evenHBand="0" w:firstRowFirstColumn="0" w:firstRowLastColumn="0" w:lastRowFirstColumn="0" w:lastRowLastColumn="0"/>
+            <w:tcW w:w="4458" w:type="dxa"/>
+          </w:tcPr>
+          <w:p>
+            <w:pPr>
+              <w:rPr>
+                <w:b w:val="0"/>
+              </w:rPr>
+            </w:pPr>
+            <w:r>
+              <w:rPr>
+                <w:b w:val="0"/>
+              </w:rPr>
+              <w:t>Consultar resultados campaña</w:t>
+            </w:r>
+          </w:p>
+        </w:tc>
+        <w:tc>
+          <w:tcPr>
+            <w:tcW w:w="4520" w:type="dxa"/>
+            <w:gridSpan w:val="2"/>
+          </w:tcPr>
+          <w:p>
+            <w:pPr>
+              <w:jc w:val="both"/>
+              <w:cnfStyle w:val="000000000000" w:firstRow="0" w:lastRow="0" w:firstColumn="0" w:lastColumn="0" w:oddVBand="0" w:evenVBand="0" w:oddHBand="0" w:evenHBand="0" w:firstRowFirstColumn="0" w:firstRowLastColumn="0" w:lastRowFirstColumn="0" w:lastRowLastColumn="0"/>
+            </w:pPr>
+          </w:p>
+        </w:tc>
+      </w:tr>
+      <w:tr>
+        <w:trPr>
+          <w:cnfStyle w:val="000000100000" w:firstRow="0" w:lastRow="0" w:firstColumn="0" w:lastColumn="0" w:oddVBand="0" w:evenVBand="0" w:oddHBand="1" w:evenHBand="0" w:firstRowFirstColumn="0" w:firstRowLastColumn="0" w:lastRowFirstColumn="0" w:lastRowLastColumn="0"/>
+        </w:trPr>
+        <w:tc>
+          <w:tcPr>
+            <w:cnfStyle w:val="001000000000" w:firstRow="0" w:lastRow="0" w:firstColumn="1" w:lastColumn="0" w:oddVBand="0" w:evenVBand="0" w:oddHBand="0" w:evenHBand="0" w:firstRowFirstColumn="0" w:firstRowLastColumn="0" w:lastRowFirstColumn="0" w:lastRowLastColumn="0"/>
+            <w:tcW w:w="4458" w:type="dxa"/>
+          </w:tcPr>
+          <w:p>
+            <w:pPr>
+              <w:rPr>
+                <w:b w:val="0"/>
+              </w:rPr>
+            </w:pPr>
+            <w:r>
+              <w:rPr>
+                <w:b w:val="0"/>
+              </w:rPr>
+              <w:t>Modificar campaña</w:t>
+            </w:r>
+          </w:p>
+        </w:tc>
+        <w:tc>
+          <w:tcPr>
+            <w:tcW w:w="4520" w:type="dxa"/>
+            <w:gridSpan w:val="2"/>
+          </w:tcPr>
+          <w:p>
+            <w:pPr>
+              <w:jc w:val="both"/>
+              <w:cnfStyle w:val="000000100000" w:firstRow="0" w:lastRow="0" w:firstColumn="0" w:lastColumn="0" w:oddVBand="0" w:evenVBand="0" w:oddHBand="1" w:evenHBand="0" w:firstRowFirstColumn="0" w:firstRowLastColumn="0" w:lastRowFirstColumn="0" w:lastRowLastColumn="0"/>
+            </w:pPr>
+          </w:p>
+        </w:tc>
+      </w:tr>
+      <w:tr>
+        <w:tc>
+          <w:tcPr>
+            <w:cnfStyle w:val="001000000000" w:firstRow="0" w:lastRow="0" w:firstColumn="1" w:lastColumn="0" w:oddVBand="0" w:evenVBand="0" w:oddHBand="0" w:evenHBand="0" w:firstRowFirstColumn="0" w:firstRowLastColumn="0" w:lastRowFirstColumn="0" w:lastRowLastColumn="0"/>
+            <w:tcW w:w="4458" w:type="dxa"/>
+          </w:tcPr>
+          <w:p>
+            <w:pPr>
+              <w:rPr>
+                <w:b w:val="0"/>
+              </w:rPr>
+            </w:pPr>
+            <w:r>
+              <w:rPr>
+                <w:b w:val="0"/>
+              </w:rPr>
+              <w:t>Cerrar</w:t>
+            </w:r>
+            <w:r>
+              <w:rPr>
+                <w:b w:val="0"/>
+              </w:rPr>
+              <w:t xml:space="preserve"> campaña</w:t>
+            </w:r>
+          </w:p>
+        </w:tc>
+        <w:tc>
+          <w:tcPr>
+            <w:tcW w:w="4520" w:type="dxa"/>
+            <w:gridSpan w:val="2"/>
+          </w:tcPr>
+          <w:p>
+            <w:pPr>
+              <w:jc w:val="both"/>
+              <w:cnfStyle w:val="000000000000" w:firstRow="0" w:lastRow="0" w:firstColumn="0" w:lastColumn="0" w:oddVBand="0" w:evenVBand="0" w:oddHBand="0" w:evenHBand="0" w:firstRowFirstColumn="0" w:firstRowLastColumn="0" w:lastRowFirstColumn="0" w:lastRowLastColumn="0"/>
+            </w:pPr>
+          </w:p>
+        </w:tc>
+      </w:tr>
+      <w:tr>
+        <w:trPr>
+          <w:cnfStyle w:val="000000100000" w:firstRow="0" w:lastRow="0" w:firstColumn="0" w:lastColumn="0" w:oddVBand="0" w:evenVBand="0" w:oddHBand="1" w:evenHBand="0" w:firstRowFirstColumn="0" w:firstRowLastColumn="0" w:lastRowFirstColumn="0" w:lastRowLastColumn="0"/>
+        </w:trPr>
+        <w:tc>
+          <w:tcPr>
+            <w:cnfStyle w:val="001000000000" w:firstRow="0" w:lastRow="0" w:firstColumn="1" w:lastColumn="0" w:oddVBand="0" w:evenVBand="0" w:oddHBand="0" w:evenHBand="0" w:firstRowFirstColumn="0" w:firstRowLastColumn="0" w:lastRowFirstColumn="0" w:lastRowLastColumn="0"/>
+            <w:tcW w:w="4458" w:type="dxa"/>
+          </w:tcPr>
+          <w:p>
+            <w:pPr>
+              <w:rPr>
+                <w:b w:val="0"/>
+              </w:rPr>
+            </w:pPr>
+            <w:r>
+              <w:rPr>
+                <w:b w:val="0"/>
+              </w:rPr>
+              <w:t>Crear estrategia campaña</w:t>
+            </w:r>
+          </w:p>
+        </w:tc>
+        <w:tc>
+          <w:tcPr>
+            <w:tcW w:w="4520" w:type="dxa"/>
+            <w:gridSpan w:val="2"/>
+          </w:tcPr>
+          <w:p>
+            <w:pPr>
+              <w:jc w:val="both"/>
+              <w:cnfStyle w:val="000000100000" w:firstRow="0" w:lastRow="0" w:firstColumn="0" w:lastColumn="0" w:oddVBand="0" w:evenVBand="0" w:oddHBand="1" w:evenHBand="0" w:firstRowFirstColumn="0" w:firstRowLastColumn="0" w:lastRowFirstColumn="0" w:lastRowLastColumn="0"/>
+            </w:pPr>
+          </w:p>
+        </w:tc>
+      </w:tr>
+      <w:tr>
+        <w:tc>
+          <w:tcPr>
+            <w:cnfStyle w:val="001000000000" w:firstRow="0" w:lastRow="0" w:firstColumn="1" w:lastColumn="0" w:oddVBand="0" w:evenVBand="0" w:oddHBand="0" w:evenHBand="0" w:firstRowFirstColumn="0" w:firstRowLastColumn="0" w:lastRowFirstColumn="0" w:lastRowLastColumn="0"/>
+            <w:tcW w:w="4458" w:type="dxa"/>
+          </w:tcPr>
+          <w:p>
+            <w:pPr>
               <w:rPr>
                 <w:rFonts w:eastAsia="Times New Roman" w:cstheme="minorHAnsi"/>
                 <w:b w:val="0"/>
                 <w:color w:val="000000"/>
                 <w:lang w:eastAsia="es-ES"/>
               </w:rPr>
-              <w:t>Crear</w:t>
-            </w:r>
+            </w:pPr>
             <w:r>
               <w:rPr>
                 <w:rFonts w:eastAsia="Times New Roman" w:cstheme="minorHAnsi"/>
@@ -896,7 +1909,7 @@
                 <w:color w:val="000000"/>
                 <w:lang w:eastAsia="es-ES"/>
               </w:rPr>
-              <w:t xml:space="preserve"> cotización</w:t>
+              <w:t>Consultar Estrategia Campaña</w:t>
             </w:r>
           </w:p>
         </w:tc>
@@ -907,9 +1920,319 @@
           </w:tcPr>
           <w:p>
             <w:pPr>
+              <w:ind w:left="708" w:hanging="708"/>
               <w:jc w:val="both"/>
-              <w:cnfStyle w:val="000000100000" w:firstRow="0" w:lastRow="0" w:firstColumn="0" w:lastColumn="0" w:oddVBand="0" w:evenVBand="0" w:oddHBand="1" w:evenHBand="0" w:firstRowFirstColumn="0" w:firstRowLastColumn="0" w:lastRowFirstColumn="0" w:lastRowLastColumn="0"/>
-            </w:pPr>
+              <w:cnfStyle w:val="000000000000" w:firstRow="0" w:lastRow="0" w:firstColumn="0" w:lastColumn="0" w:oddVBand="0" w:evenVBand="0" w:oddHBand="0" w:evenHBand="0" w:firstRowFirstColumn="0" w:firstRowLastColumn="0" w:lastRowFirstColumn="0" w:lastRowLastColumn="0"/>
+            </w:pPr>
+          </w:p>
+        </w:tc>
+      </w:tr>
+    </w:tbl>
+    <w:p/>
+    <w:p/>
+    <w:p/>
+    <w:tbl>
+      <w:tblPr>
+        <w:tblStyle w:val="Listaclara-nfasis2"/>
+        <w:tblW w:w="0" w:type="auto"/>
+        <w:tblLook w:val="04A0" w:firstRow="1" w:lastRow="0" w:firstColumn="1" w:lastColumn="0" w:noHBand="0" w:noVBand="1"/>
+      </w:tblPr>
+      <w:tblGrid>
+        <w:gridCol w:w="4458"/>
+        <w:gridCol w:w="31"/>
+        <w:gridCol w:w="4489"/>
+      </w:tblGrid>
+      <w:tr>
+        <w:trPr>
+          <w:cnfStyle w:val="100000000000" w:firstRow="1" w:lastRow="0" w:firstColumn="0" w:lastColumn="0" w:oddVBand="0" w:evenVBand="0" w:oddHBand="0" w:evenHBand="0" w:firstRowFirstColumn="0" w:firstRowLastColumn="0" w:lastRowFirstColumn="0" w:lastRowLastColumn="0"/>
+        </w:trPr>
+        <w:tc>
+          <w:tcPr>
+            <w:cnfStyle w:val="001000000000" w:firstRow="0" w:lastRow="0" w:firstColumn="1" w:lastColumn="0" w:oddVBand="0" w:evenVBand="0" w:oddHBand="0" w:evenHBand="0" w:firstRowFirstColumn="0" w:firstRowLastColumn="0" w:lastRowFirstColumn="0" w:lastRowLastColumn="0"/>
+            <w:tcW w:w="8978" w:type="dxa"/>
+            <w:gridSpan w:val="3"/>
+          </w:tcPr>
+          <w:p>
+            <w:pPr>
+              <w:jc w:val="center"/>
+            </w:pPr>
+            <w:r>
+              <w:lastRenderedPageBreak/>
+              <w:t>Servicio</w:t>
+            </w:r>
+          </w:p>
+        </w:tc>
+      </w:tr>
+      <w:tr>
+        <w:trPr>
+          <w:cnfStyle w:val="000000100000" w:firstRow="0" w:lastRow="0" w:firstColumn="0" w:lastColumn="0" w:oddVBand="0" w:evenVBand="0" w:oddHBand="1" w:evenHBand="0" w:firstRowFirstColumn="0" w:firstRowLastColumn="0" w:lastRowFirstColumn="0" w:lastRowLastColumn="0"/>
+        </w:trPr>
+        <w:tc>
+          <w:tcPr>
+            <w:cnfStyle w:val="001000000000" w:firstRow="0" w:lastRow="0" w:firstColumn="1" w:lastColumn="0" w:oddVBand="0" w:evenVBand="0" w:oddHBand="0" w:evenHBand="0" w:firstRowFirstColumn="0" w:firstRowLastColumn="0" w:lastRowFirstColumn="0" w:lastRowLastColumn="0"/>
+            <w:tcW w:w="4489" w:type="dxa"/>
+            <w:gridSpan w:val="2"/>
+          </w:tcPr>
+          <w:p>
+            <w:r>
+              <w:t>ID</w:t>
+            </w:r>
+          </w:p>
+        </w:tc>
+        <w:tc>
+          <w:tcPr>
+            <w:tcW w:w="4489" w:type="dxa"/>
+          </w:tcPr>
+          <w:p>
+            <w:pPr>
+              <w:cnfStyle w:val="000000100000" w:firstRow="0" w:lastRow="0" w:firstColumn="0" w:lastColumn="0" w:oddVBand="0" w:evenVBand="0" w:oddHBand="1" w:evenHBand="0" w:firstRowFirstColumn="0" w:firstRowLastColumn="0" w:lastRowFirstColumn="0" w:lastRowLastColumn="0"/>
+            </w:pPr>
+            <w:r>
+              <w:t>S33</w:t>
+            </w:r>
+          </w:p>
+        </w:tc>
+      </w:tr>
+      <w:tr>
+        <w:tc>
+          <w:tcPr>
+            <w:cnfStyle w:val="001000000000" w:firstRow="0" w:lastRow="0" w:firstColumn="1" w:lastColumn="0" w:oddVBand="0" w:evenVBand="0" w:oddHBand="0" w:evenHBand="0" w:firstRowFirstColumn="0" w:firstRowLastColumn="0" w:lastRowFirstColumn="0" w:lastRowLastColumn="0"/>
+            <w:tcW w:w="4489" w:type="dxa"/>
+            <w:gridSpan w:val="2"/>
+          </w:tcPr>
+          <w:p>
+            <w:r>
+              <w:t>Nombre</w:t>
+            </w:r>
+          </w:p>
+        </w:tc>
+        <w:tc>
+          <w:tcPr>
+            <w:tcW w:w="4489" w:type="dxa"/>
+          </w:tcPr>
+          <w:p>
+            <w:pPr>
+              <w:cnfStyle w:val="000000000000" w:firstRow="0" w:lastRow="0" w:firstColumn="0" w:lastColumn="0" w:oddVBand="0" w:evenVBand="0" w:oddHBand="0" w:evenHBand="0" w:firstRowFirstColumn="0" w:firstRowLastColumn="0" w:lastRowFirstColumn="0" w:lastRowLastColumn="0"/>
+            </w:pPr>
+            <w:r>
+              <w:t xml:space="preserve">Servicio de </w:t>
+            </w:r>
+            <w:r>
+              <w:t>Administración</w:t>
+            </w:r>
+            <w:r>
+              <w:t xml:space="preserve"> de criterios</w:t>
+            </w:r>
+          </w:p>
+        </w:tc>
+      </w:tr>
+      <w:tr>
+        <w:trPr>
+          <w:cnfStyle w:val="000000100000" w:firstRow="0" w:lastRow="0" w:firstColumn="0" w:lastColumn="0" w:oddVBand="0" w:evenVBand="0" w:oddHBand="1" w:evenHBand="0" w:firstRowFirstColumn="0" w:firstRowLastColumn="0" w:lastRowFirstColumn="0" w:lastRowLastColumn="0"/>
+        </w:trPr>
+        <w:tc>
+          <w:tcPr>
+            <w:cnfStyle w:val="001000000000" w:firstRow="0" w:lastRow="0" w:firstColumn="1" w:lastColumn="0" w:oddVBand="0" w:evenVBand="0" w:oddHBand="0" w:evenHBand="0" w:firstRowFirstColumn="0" w:firstRowLastColumn="0" w:lastRowFirstColumn="0" w:lastRowLastColumn="0"/>
+            <w:tcW w:w="4489" w:type="dxa"/>
+            <w:gridSpan w:val="2"/>
+          </w:tcPr>
+          <w:p>
+            <w:r>
+              <w:t>Descripción</w:t>
+            </w:r>
+          </w:p>
+        </w:tc>
+        <w:tc>
+          <w:tcPr>
+            <w:tcW w:w="4489" w:type="dxa"/>
+          </w:tcPr>
+          <w:p>
+            <w:pPr>
+              <w:jc w:val="both"/>
+              <w:cnfStyle w:val="000000100000" w:firstRow="0" w:lastRow="0" w:firstColumn="0" w:lastColumn="0" w:oddVBand="0" w:evenVBand="0" w:oddHBand="1" w:evenHBand="0" w:firstRowFirstColumn="0" w:firstRowLastColumn="0" w:lastRowFirstColumn="0" w:lastRowLastColumn="0"/>
+            </w:pPr>
+            <w:r>
+              <w:t xml:space="preserve">Permite </w:t>
+            </w:r>
+            <w:r>
+              <w:rPr>
+                <w:rFonts w:cs="Arial"/>
+              </w:rPr>
+              <w:t>realizar la parametrización de criterios de evaluación que permitan generar un catálogo de criterios para listas de productos/clientes destacados o criterios de satisfacción</w:t>
+            </w:r>
+            <w:r>
+              <w:rPr>
+                <w:rFonts w:cs="Arial"/>
+              </w:rPr>
+              <w:t>.</w:t>
+            </w:r>
+          </w:p>
+        </w:tc>
+      </w:tr>
+      <w:tr>
+        <w:tc>
+          <w:tcPr>
+            <w:cnfStyle w:val="001000000000" w:firstRow="0" w:lastRow="0" w:firstColumn="1" w:lastColumn="0" w:oddVBand="0" w:evenVBand="0" w:oddHBand="0" w:evenHBand="0" w:firstRowFirstColumn="0" w:firstRowLastColumn="0" w:lastRowFirstColumn="0" w:lastRowLastColumn="0"/>
+            <w:tcW w:w="4489" w:type="dxa"/>
+            <w:gridSpan w:val="2"/>
+          </w:tcPr>
+          <w:p>
+            <w:r>
+              <w:t>Versión</w:t>
+            </w:r>
+          </w:p>
+        </w:tc>
+        <w:tc>
+          <w:tcPr>
+            <w:tcW w:w="4489" w:type="dxa"/>
+          </w:tcPr>
+          <w:p>
+            <w:pPr>
+              <w:cnfStyle w:val="000000000000" w:firstRow="0" w:lastRow="0" w:firstColumn="0" w:lastColumn="0" w:oddVBand="0" w:evenVBand="0" w:oddHBand="0" w:evenHBand="0" w:firstRowFirstColumn="0" w:firstRowLastColumn="0" w:lastRowFirstColumn="0" w:lastRowLastColumn="0"/>
+            </w:pPr>
+            <w:r>
+              <w:t>1.0</w:t>
+            </w:r>
+          </w:p>
+        </w:tc>
+      </w:tr>
+      <w:tr>
+        <w:trPr>
+          <w:cnfStyle w:val="000000100000" w:firstRow="0" w:lastRow="0" w:firstColumn="0" w:lastColumn="0" w:oddVBand="0" w:evenVBand="0" w:oddHBand="1" w:evenHBand="0" w:firstRowFirstColumn="0" w:firstRowLastColumn="0" w:lastRowFirstColumn="0" w:lastRowLastColumn="0"/>
+        </w:trPr>
+        <w:tc>
+          <w:tcPr>
+            <w:cnfStyle w:val="001000000000" w:firstRow="0" w:lastRow="0" w:firstColumn="1" w:lastColumn="0" w:oddVBand="0" w:evenVBand="0" w:oddHBand="0" w:evenHBand="0" w:firstRowFirstColumn="0" w:firstRowLastColumn="0" w:lastRowFirstColumn="0" w:lastRowLastColumn="0"/>
+            <w:tcW w:w="4489" w:type="dxa"/>
+            <w:gridSpan w:val="2"/>
+          </w:tcPr>
+          <w:p>
+            <w:r>
+              <w:t>Método de descubrimiento</w:t>
+            </w:r>
+          </w:p>
+        </w:tc>
+        <w:tc>
+          <w:tcPr>
+            <w:tcW w:w="4489" w:type="dxa"/>
+          </w:tcPr>
+          <w:p>
+            <w:pPr>
+              <w:cnfStyle w:val="000000100000" w:firstRow="0" w:lastRow="0" w:firstColumn="0" w:lastColumn="0" w:oddVBand="0" w:evenVBand="0" w:oddHBand="1" w:evenHBand="0" w:firstRowFirstColumn="0" w:firstRowLastColumn="0" w:lastRowFirstColumn="0" w:lastRowLastColumn="0"/>
+              <w:rPr>
+                <w:lang w:val="en-US"/>
+              </w:rPr>
+            </w:pPr>
+            <w:r>
+              <w:rPr>
+                <w:lang w:val="en-US"/>
+              </w:rPr>
+              <w:t>In the middle</w:t>
+            </w:r>
+          </w:p>
+        </w:tc>
+      </w:tr>
+      <w:tr>
+        <w:tc>
+          <w:tcPr>
+            <w:cnfStyle w:val="001000000000" w:firstRow="0" w:lastRow="0" w:firstColumn="1" w:lastColumn="0" w:oddVBand="0" w:evenVBand="0" w:oddHBand="0" w:evenHBand="0" w:firstRowFirstColumn="0" w:firstRowLastColumn="0" w:lastRowFirstColumn="0" w:lastRowLastColumn="0"/>
+            <w:tcW w:w="4489" w:type="dxa"/>
+            <w:gridSpan w:val="2"/>
+          </w:tcPr>
+          <w:p>
+            <w:r>
+              <w:t>Función de negocio</w:t>
+            </w:r>
+          </w:p>
+        </w:tc>
+        <w:tc>
+          <w:tcPr>
+            <w:tcW w:w="4489" w:type="dxa"/>
+          </w:tcPr>
+          <w:p>
+            <w:pPr>
+              <w:cnfStyle w:val="000000000000" w:firstRow="0" w:lastRow="0" w:firstColumn="0" w:lastColumn="0" w:oddVBand="0" w:evenVBand="0" w:oddHBand="0" w:evenHBand="0" w:firstRowFirstColumn="0" w:firstRowLastColumn="0" w:lastRowFirstColumn="0" w:lastRowLastColumn="0"/>
+            </w:pPr>
+            <w:r>
+              <w:t>&lt;&lt;Falta numerar actividades&gt;&gt;</w:t>
+            </w:r>
+          </w:p>
+        </w:tc>
+      </w:tr>
+      <w:tr>
+        <w:trPr>
+          <w:cnfStyle w:val="000000100000" w:firstRow="0" w:lastRow="0" w:firstColumn="0" w:lastColumn="0" w:oddVBand="0" w:evenVBand="0" w:oddHBand="1" w:evenHBand="0" w:firstRowFirstColumn="0" w:firstRowLastColumn="0" w:lastRowFirstColumn="0" w:lastRowLastColumn="0"/>
+        </w:trPr>
+        <w:tc>
+          <w:tcPr>
+            <w:cnfStyle w:val="001000000000" w:firstRow="0" w:lastRow="0" w:firstColumn="1" w:lastColumn="0" w:oddVBand="0" w:evenVBand="0" w:oddHBand="0" w:evenHBand="0" w:firstRowFirstColumn="0" w:firstRowLastColumn="0" w:lastRowFirstColumn="0" w:lastRowLastColumn="0"/>
+            <w:tcW w:w="4489" w:type="dxa"/>
+            <w:gridSpan w:val="2"/>
+          </w:tcPr>
+          <w:p>
+            <w:r>
+              <w:t>RNF</w:t>
+            </w:r>
+          </w:p>
+        </w:tc>
+        <w:tc>
+          <w:tcPr>
+            <w:tcW w:w="4489" w:type="dxa"/>
+          </w:tcPr>
+          <w:p>
+            <w:pPr>
+              <w:cnfStyle w:val="000000100000" w:firstRow="0" w:lastRow="0" w:firstColumn="0" w:lastColumn="0" w:oddVBand="0" w:evenVBand="0" w:oddHBand="1" w:evenHBand="0" w:firstRowFirstColumn="0" w:firstRowLastColumn="0" w:lastRowFirstColumn="0" w:lastRowLastColumn="0"/>
+            </w:pPr>
+            <w:r>
+              <w:t>-</w:t>
+            </w:r>
+          </w:p>
+        </w:tc>
+      </w:tr>
+      <w:tr>
+        <w:tc>
+          <w:tcPr>
+            <w:cnfStyle w:val="001000000000" w:firstRow="0" w:lastRow="0" w:firstColumn="1" w:lastColumn="0" w:oddVBand="0" w:evenVBand="0" w:oddHBand="0" w:evenHBand="0" w:firstRowFirstColumn="0" w:firstRowLastColumn="0" w:lastRowFirstColumn="0" w:lastRowLastColumn="0"/>
+            <w:tcW w:w="4489" w:type="dxa"/>
+            <w:gridSpan w:val="2"/>
+          </w:tcPr>
+          <w:p>
+            <w:r>
+              <w:t>Implementación</w:t>
+            </w:r>
+          </w:p>
+        </w:tc>
+        <w:tc>
+          <w:tcPr>
+            <w:tcW w:w="4489" w:type="dxa"/>
+          </w:tcPr>
+          <w:p>
+            <w:pPr>
+              <w:cnfStyle w:val="000000000000" w:firstRow="0" w:lastRow="0" w:firstColumn="0" w:lastColumn="0" w:oddVBand="0" w:evenVBand="0" w:oddHBand="0" w:evenHBand="0" w:firstRowFirstColumn="0" w:firstRowLastColumn="0" w:lastRowFirstColumn="0" w:lastRowLastColumn="0"/>
+            </w:pPr>
+            <w:r>
+              <w:t>-</w:t>
+            </w:r>
+          </w:p>
+        </w:tc>
+      </w:tr>
+      <w:tr>
+        <w:trPr>
+          <w:cnfStyle w:val="000000100000" w:firstRow="0" w:lastRow="0" w:firstColumn="0" w:lastColumn="0" w:oddVBand="0" w:evenVBand="0" w:oddHBand="1" w:evenHBand="0" w:firstRowFirstColumn="0" w:firstRowLastColumn="0" w:lastRowFirstColumn="0" w:lastRowLastColumn="0"/>
+        </w:trPr>
+        <w:tc>
+          <w:tcPr>
+            <w:cnfStyle w:val="001000000000" w:firstRow="0" w:lastRow="0" w:firstColumn="1" w:lastColumn="0" w:oddVBand="0" w:evenVBand="0" w:oddHBand="0" w:evenHBand="0" w:firstRowFirstColumn="0" w:firstRowLastColumn="0" w:lastRowFirstColumn="0" w:lastRowLastColumn="0"/>
+            <w:tcW w:w="8978" w:type="dxa"/>
+            <w:gridSpan w:val="3"/>
+          </w:tcPr>
+          <w:p>
+            <w:pPr>
+              <w:jc w:val="center"/>
+            </w:pPr>
+            <w:r>
+              <w:t>Taxonomía</w:t>
+            </w:r>
           </w:p>
         </w:tc>
       </w:tr>
@@ -920,6 +2243,98 @@
             <w:tcW w:w="4458" w:type="dxa"/>
           </w:tcPr>
           <w:p>
+            <w:r>
+              <w:t>Tipo</w:t>
+            </w:r>
+          </w:p>
+        </w:tc>
+        <w:tc>
+          <w:tcPr>
+            <w:tcW w:w="4520" w:type="dxa"/>
+            <w:gridSpan w:val="2"/>
+          </w:tcPr>
+          <w:p>
+            <w:pPr>
+              <w:cnfStyle w:val="000000000000" w:firstRow="0" w:lastRow="0" w:firstColumn="0" w:lastColumn="0" w:oddVBand="0" w:evenVBand="0" w:oddHBand="0" w:evenHBand="0" w:firstRowFirstColumn="0" w:firstRowLastColumn="0" w:lastRowFirstColumn="0" w:lastRowLastColumn="0"/>
+            </w:pPr>
+            <w:r>
+              <w:t>Integración</w:t>
+            </w:r>
+          </w:p>
+        </w:tc>
+      </w:tr>
+      <w:tr>
+        <w:trPr>
+          <w:cnfStyle w:val="000000100000" w:firstRow="0" w:lastRow="0" w:firstColumn="0" w:lastColumn="0" w:oddVBand="0" w:evenVBand="0" w:oddHBand="1" w:evenHBand="0" w:firstRowFirstColumn="0" w:firstRowLastColumn="0" w:lastRowFirstColumn="0" w:lastRowLastColumn="0"/>
+        </w:trPr>
+        <w:tc>
+          <w:tcPr>
+            <w:cnfStyle w:val="001000000000" w:firstRow="0" w:lastRow="0" w:firstColumn="1" w:lastColumn="0" w:oddVBand="0" w:evenVBand="0" w:oddHBand="0" w:evenHBand="0" w:firstRowFirstColumn="0" w:firstRowLastColumn="0" w:lastRowFirstColumn="0" w:lastRowLastColumn="0"/>
+            <w:tcW w:w="4458" w:type="dxa"/>
+          </w:tcPr>
+          <w:p>
+            <w:r>
+              <w:t>Clasificación</w:t>
+            </w:r>
+          </w:p>
+        </w:tc>
+        <w:tc>
+          <w:tcPr>
+            <w:tcW w:w="4520" w:type="dxa"/>
+            <w:gridSpan w:val="2"/>
+          </w:tcPr>
+          <w:p>
+            <w:pPr>
+              <w:cnfStyle w:val="000000100000" w:firstRow="0" w:lastRow="0" w:firstColumn="0" w:lastColumn="0" w:oddVBand="0" w:evenVBand="0" w:oddHBand="1" w:evenHBand="0" w:firstRowFirstColumn="0" w:firstRowLastColumn="0" w:lastRowFirstColumn="0" w:lastRowLastColumn="0"/>
+            </w:pPr>
+            <w:r>
+              <w:t xml:space="preserve">Negocio – </w:t>
+            </w:r>
+            <w:r>
+              <w:t>A</w:t>
+            </w:r>
+            <w:r>
+              <w:t>dmin</w:t>
+            </w:r>
+            <w:r>
+              <w:t>i</w:t>
+            </w:r>
+            <w:r>
+              <w:t>s</w:t>
+            </w:r>
+            <w:r>
+              <w:t>tración</w:t>
+            </w:r>
+          </w:p>
+        </w:tc>
+      </w:tr>
+      <w:tr>
+        <w:tc>
+          <w:tcPr>
+            <w:cnfStyle w:val="001000000000" w:firstRow="0" w:lastRow="0" w:firstColumn="1" w:lastColumn="0" w:oddVBand="0" w:evenVBand="0" w:oddHBand="0" w:evenHBand="0" w:firstRowFirstColumn="0" w:firstRowLastColumn="0" w:lastRowFirstColumn="0" w:lastRowLastColumn="0"/>
+            <w:tcW w:w="8978" w:type="dxa"/>
+            <w:gridSpan w:val="3"/>
+          </w:tcPr>
+          <w:p>
+            <w:pPr>
+              <w:jc w:val="center"/>
+            </w:pPr>
+            <w:r>
+              <w:t>Operaciones</w:t>
+            </w:r>
+          </w:p>
+        </w:tc>
+      </w:tr>
+      <w:tr>
+        <w:trPr>
+          <w:cnfStyle w:val="000000100000" w:firstRow="0" w:lastRow="0" w:firstColumn="0" w:lastColumn="0" w:oddVBand="0" w:evenVBand="0" w:oddHBand="1" w:evenHBand="0" w:firstRowFirstColumn="0" w:firstRowLastColumn="0" w:lastRowFirstColumn="0" w:lastRowLastColumn="0"/>
+        </w:trPr>
+        <w:tc>
+          <w:tcPr>
+            <w:cnfStyle w:val="001000000000" w:firstRow="0" w:lastRow="0" w:firstColumn="1" w:lastColumn="0" w:oddVBand="0" w:evenVBand="0" w:oddHBand="0" w:evenHBand="0" w:firstRowFirstColumn="0" w:firstRowLastColumn="0" w:lastRowFirstColumn="0" w:lastRowLastColumn="0"/>
+            <w:tcW w:w="4458" w:type="dxa"/>
+          </w:tcPr>
+          <w:p>
             <w:pPr>
               <w:rPr>
                 <w:b w:val="0"/>
@@ -927,12 +2342,15 @@
             </w:pPr>
             <w:r>
               <w:rPr>
-                <w:rFonts w:eastAsia="Times New Roman" w:cstheme="minorHAnsi"/>
                 <w:b w:val="0"/>
-                <w:color w:val="000000"/>
-                <w:lang w:eastAsia="es-ES"/>
-              </w:rPr>
-              <w:t>Abrir convocatoria</w:t>
+              </w:rPr>
+              <w:t xml:space="preserve">Crear </w:t>
+            </w:r>
+            <w:r>
+              <w:rPr>
+                <w:b w:val="0"/>
+              </w:rPr>
+              <w:t>criterio</w:t>
             </w:r>
           </w:p>
         </w:tc>
@@ -944,15 +2362,12 @@
           <w:p>
             <w:pPr>
               <w:jc w:val="both"/>
-              <w:cnfStyle w:val="000000000000" w:firstRow="0" w:lastRow="0" w:firstColumn="0" w:lastColumn="0" w:oddVBand="0" w:evenVBand="0" w:oddHBand="0" w:evenHBand="0" w:firstRowFirstColumn="0" w:firstRowLastColumn="0" w:lastRowFirstColumn="0" w:lastRowLastColumn="0"/>
-            </w:pPr>
-          </w:p>
-        </w:tc>
-      </w:tr>
-      <w:tr>
-        <w:trPr>
-          <w:cnfStyle w:val="000000100000" w:firstRow="0" w:lastRow="0" w:firstColumn="0" w:lastColumn="0" w:oddVBand="0" w:evenVBand="0" w:oddHBand="1" w:evenHBand="0" w:firstRowFirstColumn="0" w:firstRowLastColumn="0" w:lastRowFirstColumn="0" w:lastRowLastColumn="0"/>
-        </w:trPr>
+              <w:cnfStyle w:val="000000100000" w:firstRow="0" w:lastRow="0" w:firstColumn="0" w:lastColumn="0" w:oddVBand="0" w:evenVBand="0" w:oddHBand="1" w:evenHBand="0" w:firstRowFirstColumn="0" w:firstRowLastColumn="0" w:lastRowFirstColumn="0" w:lastRowLastColumn="0"/>
+            </w:pPr>
+          </w:p>
+        </w:tc>
+      </w:tr>
+      <w:tr>
         <w:tc>
           <w:tcPr>
             <w:cnfStyle w:val="001000000000" w:firstRow="0" w:lastRow="0" w:firstColumn="1" w:lastColumn="0" w:oddVBand="0" w:evenVBand="0" w:oddHBand="0" w:evenHBand="0" w:firstRowFirstColumn="0" w:firstRowLastColumn="0" w:lastRowFirstColumn="0" w:lastRowLastColumn="0"/>
@@ -966,12 +2381,9 @@
             </w:pPr>
             <w:r>
               <w:rPr>
-                <w:rFonts w:eastAsia="Times New Roman" w:cstheme="minorHAnsi"/>
                 <w:b w:val="0"/>
-                <w:color w:val="000000"/>
-                <w:lang w:eastAsia="es-ES"/>
-              </w:rPr>
-              <w:t>Radicar cotización</w:t>
+              </w:rPr>
+              <w:t>Modificar criterio</w:t>
             </w:r>
           </w:p>
         </w:tc>
@@ -983,12 +2395,15 @@
           <w:p>
             <w:pPr>
               <w:jc w:val="both"/>
-              <w:cnfStyle w:val="000000100000" w:firstRow="0" w:lastRow="0" w:firstColumn="0" w:lastColumn="0" w:oddVBand="0" w:evenVBand="0" w:oddHBand="1" w:evenHBand="0" w:firstRowFirstColumn="0" w:firstRowLastColumn="0" w:lastRowFirstColumn="0" w:lastRowLastColumn="0"/>
-            </w:pPr>
-          </w:p>
-        </w:tc>
-      </w:tr>
-      <w:tr>
+              <w:cnfStyle w:val="000000000000" w:firstRow="0" w:lastRow="0" w:firstColumn="0" w:lastColumn="0" w:oddVBand="0" w:evenVBand="0" w:oddHBand="0" w:evenHBand="0" w:firstRowFirstColumn="0" w:firstRowLastColumn="0" w:lastRowFirstColumn="0" w:lastRowLastColumn="0"/>
+            </w:pPr>
+          </w:p>
+        </w:tc>
+      </w:tr>
+      <w:tr>
+        <w:trPr>
+          <w:cnfStyle w:val="000000100000" w:firstRow="0" w:lastRow="0" w:firstColumn="0" w:lastColumn="0" w:oddVBand="0" w:evenVBand="0" w:oddHBand="1" w:evenHBand="0" w:firstRowFirstColumn="0" w:firstRowLastColumn="0" w:lastRowFirstColumn="0" w:lastRowLastColumn="0"/>
+        </w:trPr>
         <w:tc>
           <w:tcPr>
             <w:cnfStyle w:val="001000000000" w:firstRow="0" w:lastRow="0" w:firstColumn="1" w:lastColumn="0" w:oddVBand="0" w:evenVBand="0" w:oddHBand="0" w:evenHBand="0" w:firstRowFirstColumn="0" w:firstRowLastColumn="0" w:lastRowFirstColumn="0" w:lastRowLastColumn="0"/>
@@ -1002,12 +2417,9 @@
             </w:pPr>
             <w:r>
               <w:rPr>
-                <w:rFonts w:eastAsia="Times New Roman" w:cstheme="minorHAnsi"/>
                 <w:b w:val="0"/>
-                <w:color w:val="000000"/>
-                <w:lang w:eastAsia="es-ES"/>
-              </w:rPr>
-              <w:t>Recibir cotización</w:t>
+              </w:rPr>
+              <w:t>Consultar criterio</w:t>
             </w:r>
           </w:p>
         </w:tc>
@@ -1019,15 +2431,12 @@
           <w:p>
             <w:pPr>
               <w:jc w:val="both"/>
-              <w:cnfStyle w:val="000000000000" w:firstRow="0" w:lastRow="0" w:firstColumn="0" w:lastColumn="0" w:oddVBand="0" w:evenVBand="0" w:oddHBand="0" w:evenHBand="0" w:firstRowFirstColumn="0" w:firstRowLastColumn="0" w:lastRowFirstColumn="0" w:lastRowLastColumn="0"/>
-            </w:pPr>
-          </w:p>
-        </w:tc>
-      </w:tr>
-      <w:tr>
-        <w:trPr>
-          <w:cnfStyle w:val="000000100000" w:firstRow="0" w:lastRow="0" w:firstColumn="0" w:lastColumn="0" w:oddVBand="0" w:evenVBand="0" w:oddHBand="1" w:evenHBand="0" w:firstRowFirstColumn="0" w:firstRowLastColumn="0" w:lastRowFirstColumn="0" w:lastRowLastColumn="0"/>
-        </w:trPr>
+              <w:cnfStyle w:val="000000100000" w:firstRow="0" w:lastRow="0" w:firstColumn="0" w:lastColumn="0" w:oddVBand="0" w:evenVBand="0" w:oddHBand="1" w:evenHBand="0" w:firstRowFirstColumn="0" w:firstRowLastColumn="0" w:lastRowFirstColumn="0" w:lastRowLastColumn="0"/>
+            </w:pPr>
+          </w:p>
+        </w:tc>
+      </w:tr>
+      <w:tr>
         <w:tc>
           <w:tcPr>
             <w:cnfStyle w:val="001000000000" w:firstRow="0" w:lastRow="0" w:firstColumn="1" w:lastColumn="0" w:oddVBand="0" w:evenVBand="0" w:oddHBand="0" w:evenHBand="0" w:firstRowFirstColumn="0" w:firstRowLastColumn="0" w:lastRowFirstColumn="0" w:lastRowLastColumn="0"/>
@@ -1041,12 +2450,9 @@
             </w:pPr>
             <w:r>
               <w:rPr>
-                <w:rFonts w:eastAsia="Times New Roman" w:cstheme="minorHAnsi"/>
                 <w:b w:val="0"/>
-                <w:color w:val="000000"/>
-                <w:lang w:eastAsia="es-ES"/>
-              </w:rPr>
-              <w:t>Cerrar convocatoria</w:t>
+              </w:rPr>
+              <w:t>Eliminar criterio</w:t>
             </w:r>
           </w:p>
         </w:tc>
@@ -1058,12 +2464,15 @@
           <w:p>
             <w:pPr>
               <w:jc w:val="both"/>
-              <w:cnfStyle w:val="000000100000" w:firstRow="0" w:lastRow="0" w:firstColumn="0" w:lastColumn="0" w:oddVBand="0" w:evenVBand="0" w:oddHBand="1" w:evenHBand="0" w:firstRowFirstColumn="0" w:firstRowLastColumn="0" w:lastRowFirstColumn="0" w:lastRowLastColumn="0"/>
-            </w:pPr>
-          </w:p>
-        </w:tc>
-      </w:tr>
-      <w:tr>
+              <w:cnfStyle w:val="000000000000" w:firstRow="0" w:lastRow="0" w:firstColumn="0" w:lastColumn="0" w:oddVBand="0" w:evenVBand="0" w:oddHBand="0" w:evenHBand="0" w:firstRowFirstColumn="0" w:firstRowLastColumn="0" w:lastRowFirstColumn="0" w:lastRowLastColumn="0"/>
+            </w:pPr>
+          </w:p>
+        </w:tc>
+      </w:tr>
+      <w:tr>
+        <w:trPr>
+          <w:cnfStyle w:val="000000100000" w:firstRow="0" w:lastRow="0" w:firstColumn="0" w:lastColumn="0" w:oddVBand="0" w:evenVBand="0" w:oddHBand="1" w:evenHBand="0" w:firstRowFirstColumn="0" w:firstRowLastColumn="0" w:lastRowFirstColumn="0" w:lastRowLastColumn="0"/>
+        </w:trPr>
         <w:tc>
           <w:tcPr>
             <w:cnfStyle w:val="001000000000" w:firstRow="0" w:lastRow="0" w:firstColumn="1" w:lastColumn="0" w:oddVBand="0" w:evenVBand="0" w:oddHBand="0" w:evenHBand="0" w:firstRowFirstColumn="0" w:firstRowLastColumn="0" w:lastRowFirstColumn="0" w:lastRowLastColumn="0"/>
@@ -1072,20 +2481,14 @@
           <w:p>
             <w:pPr>
               <w:rPr>
-                <w:rFonts w:eastAsia="Times New Roman" w:cstheme="minorHAnsi"/>
                 <w:b w:val="0"/>
-                <w:color w:val="000000"/>
-                <w:lang w:eastAsia="es-ES"/>
-              </w:rPr>
-            </w:pPr>
-            <w:r>
-              <w:rPr>
-                <w:rFonts w:eastAsia="Times New Roman" w:cstheme="minorHAnsi"/>
+              </w:rPr>
+            </w:pPr>
+            <w:r>
+              <w:rPr>
                 <w:b w:val="0"/>
-                <w:color w:val="000000"/>
-                <w:lang w:eastAsia="es-ES"/>
-              </w:rPr>
-              <w:t>Seleccionar cotización</w:t>
+              </w:rPr>
+              <w:t>Priorizar criterio</w:t>
             </w:r>
           </w:p>
         </w:tc>
@@ -1097,7 +2500,7 @@
           <w:p>
             <w:pPr>
               <w:jc w:val="both"/>
-              <w:cnfStyle w:val="000000000000" w:firstRow="0" w:lastRow="0" w:firstColumn="0" w:lastColumn="0" w:oddVBand="0" w:evenVBand="0" w:oddHBand="0" w:evenHBand="0" w:firstRowFirstColumn="0" w:firstRowLastColumn="0" w:lastRowFirstColumn="0" w:lastRowLastColumn="0"/>
+              <w:cnfStyle w:val="000000100000" w:firstRow="0" w:lastRow="0" w:firstColumn="0" w:lastColumn="0" w:oddVBand="0" w:evenVBand="0" w:oddHBand="1" w:evenHBand="0" w:firstRowFirstColumn="0" w:firstRowLastColumn="0" w:lastRowFirstColumn="0" w:lastRowLastColumn="0"/>
             </w:pPr>
           </w:p>
         </w:tc>
@@ -1124,7 +2527,6 @@
             <w:cnfStyle w:val="001000000000" w:firstRow="0" w:lastRow="0" w:firstColumn="1" w:lastColumn="0" w:oddVBand="0" w:evenVBand="0" w:oddHBand="0" w:evenHBand="0" w:firstRowFirstColumn="0" w:firstRowLastColumn="0" w:lastRowFirstColumn="0" w:lastRowLastColumn="0"/>
             <w:tcW w:w="8978" w:type="dxa"/>
             <w:gridSpan w:val="3"/>
-            <w:shd w:val="clear" w:color="auto" w:fill="D40000"/>
           </w:tcPr>
           <w:p>
             <w:pPr>
@@ -1161,7 +2563,7 @@
               <w:cnfStyle w:val="000000100000" w:firstRow="0" w:lastRow="0" w:firstColumn="0" w:lastColumn="0" w:oddVBand="0" w:evenVBand="0" w:oddHBand="1" w:evenHBand="0" w:firstRowFirstColumn="0" w:firstRowLastColumn="0" w:lastRowFirstColumn="0" w:lastRowLastColumn="0"/>
             </w:pPr>
             <w:r>
-              <w:t>S31</w:t>
+              <w:t>S34</w:t>
             </w:r>
           </w:p>
         </w:tc>
@@ -1188,10 +2590,7 @@
               <w:cnfStyle w:val="000000000000" w:firstRow="0" w:lastRow="0" w:firstColumn="0" w:lastColumn="0" w:oddVBand="0" w:evenVBand="0" w:oddHBand="0" w:evenHBand="0" w:firstRowFirstColumn="0" w:firstRowLastColumn="0" w:lastRowFirstColumn="0" w:lastRowLastColumn="0"/>
             </w:pPr>
             <w:r>
-              <w:t xml:space="preserve">Servicio de </w:t>
-            </w:r>
-            <w:r>
-              <w:t>gestión de campañas</w:t>
+              <w:t>Servicio de evaluación de clientes/productos</w:t>
             </w:r>
           </w:p>
         </w:tc>
@@ -1227,13 +2626,7 @@
               <w:rPr>
                 <w:rFonts w:cs="Arial"/>
               </w:rPr>
-              <w:t>gestionar el ciclo de vida y los esta</w:t>
-            </w:r>
-            <w:r>
-              <w:rPr>
-                <w:rFonts w:cs="Arial"/>
-              </w:rPr>
-              <w:t>dos de las campañas de mercadeo, así como las estrategias que éstas soporten.</w:t>
+              <w:t>ejecutar medios de retroalimentación entre clientes y de clientes hacía productos, dados unos criterios parametrizados por el MPDLA</w:t>
             </w:r>
           </w:p>
         </w:tc>
@@ -1290,13 +2683,8 @@
               <w:cnfStyle w:val="000000100000" w:firstRow="0" w:lastRow="0" w:firstColumn="0" w:lastColumn="0" w:oddVBand="0" w:evenVBand="0" w:oddHBand="1" w:evenHBand="0" w:firstRowFirstColumn="0" w:firstRowLastColumn="0" w:lastRowFirstColumn="0" w:lastRowLastColumn="0"/>
             </w:pPr>
             <w:r>
-              <w:t xml:space="preserve">Top </w:t>
-            </w:r>
-            <w:proofErr w:type="spellStart"/>
-            <w:r>
-              <w:t>down</w:t>
-            </w:r>
-            <w:proofErr w:type="spellEnd"/>
+              <w:t>Top down</w:t>
+            </w:r>
           </w:p>
         </w:tc>
       </w:tr>
@@ -1426,7 +2814,7 @@
               <w:cnfStyle w:val="000000000000" w:firstRow="0" w:lastRow="0" w:firstColumn="0" w:lastColumn="0" w:oddVBand="0" w:evenVBand="0" w:oddHBand="0" w:evenHBand="0" w:firstRowFirstColumn="0" w:firstRowLastColumn="0" w:lastRowFirstColumn="0" w:lastRowLastColumn="0"/>
             </w:pPr>
             <w:r>
-              <w:t>Entidad</w:t>
+              <w:t>Tarea</w:t>
             </w:r>
           </w:p>
         </w:tc>
@@ -1456,7 +2844,10 @@
               <w:cnfStyle w:val="000000100000" w:firstRow="0" w:lastRow="0" w:firstColumn="0" w:lastColumn="0" w:oddVBand="0" w:evenVBand="0" w:oddHBand="1" w:evenHBand="0" w:firstRowFirstColumn="0" w:firstRowLastColumn="0" w:lastRowFirstColumn="0" w:lastRowLastColumn="0"/>
             </w:pPr>
             <w:r>
-              <w:t>Negocio – Administración</w:t>
+              <w:t xml:space="preserve">Negocio – </w:t>
+            </w:r>
+            <w:r>
+              <w:t>Cliente</w:t>
             </w:r>
           </w:p>
         </w:tc>
@@ -1489,6 +2880,7 @@
           </w:tcPr>
           <w:p>
             <w:pPr>
+              <w:ind w:left="708" w:hanging="708"/>
               <w:rPr>
                 <w:b w:val="0"/>
               </w:rPr>
@@ -1497,7 +2889,25 @@
               <w:rPr>
                 <w:b w:val="0"/>
               </w:rPr>
-              <w:t>Crear campaña</w:t>
+              <w:t>E</w:t>
+            </w:r>
+            <w:r>
+              <w:rPr>
+                <w:b w:val="0"/>
+              </w:rPr>
+              <w:t>valuar</w:t>
+            </w:r>
+            <w:r>
+              <w:rPr>
+                <w:b w:val="0"/>
+              </w:rPr>
+              <w:t xml:space="preserve"> </w:t>
+            </w:r>
+            <w:r>
+              <w:rPr>
+                <w:b w:val="0"/>
+              </w:rPr>
+              <w:t>Producto</w:t>
             </w:r>
           </w:p>
         </w:tc>
@@ -1530,7 +2940,25 @@
               <w:rPr>
                 <w:b w:val="0"/>
               </w:rPr>
-              <w:t>Consultar resultados campaña</w:t>
+              <w:t>E</w:t>
+            </w:r>
+            <w:r>
+              <w:rPr>
+                <w:b w:val="0"/>
+              </w:rPr>
+              <w:t>valuar</w:t>
+            </w:r>
+            <w:r>
+              <w:rPr>
+                <w:b w:val="0"/>
+              </w:rPr>
+              <w:t xml:space="preserve"> </w:t>
+            </w:r>
+            <w:r>
+              <w:rPr>
+                <w:b w:val="0"/>
+              </w:rPr>
+              <w:t>Cliente</w:t>
             </w:r>
           </w:p>
         </w:tc>
@@ -1547,17 +2975,403 @@
           </w:p>
         </w:tc>
       </w:tr>
-      <w:tr>
-        <w:trPr>
-          <w:cnfStyle w:val="000000100000" w:firstRow="0" w:lastRow="0" w:firstColumn="0" w:lastColumn="0" w:oddVBand="0" w:evenVBand="0" w:oddHBand="1" w:evenHBand="0" w:firstRowFirstColumn="0" w:firstRowLastColumn="0" w:lastRowFirstColumn="0" w:lastRowLastColumn="0"/>
-        </w:trPr>
+    </w:tbl>
+    <w:p/>
+    <w:p/>
+    <w:tbl>
+      <w:tblPr>
+        <w:tblStyle w:val="Listaclara-nfasis2"/>
+        <w:tblW w:w="0" w:type="auto"/>
+        <w:tblLook w:val="04A0" w:firstRow="1" w:lastRow="0" w:firstColumn="1" w:lastColumn="0" w:noHBand="0" w:noVBand="1"/>
+      </w:tblPr>
+      <w:tblGrid>
+        <w:gridCol w:w="4458"/>
+        <w:gridCol w:w="31"/>
+        <w:gridCol w:w="4489"/>
+      </w:tblGrid>
+      <w:tr>
+        <w:trPr>
+          <w:cnfStyle w:val="100000000000" w:firstRow="1" w:lastRow="0" w:firstColumn="0" w:lastColumn="0" w:oddVBand="0" w:evenVBand="0" w:oddHBand="0" w:evenHBand="0" w:firstRowFirstColumn="0" w:firstRowLastColumn="0" w:lastRowFirstColumn="0" w:lastRowLastColumn="0"/>
+        </w:trPr>
+        <w:tc>
+          <w:tcPr>
+            <w:cnfStyle w:val="001000000000" w:firstRow="0" w:lastRow="0" w:firstColumn="1" w:lastColumn="0" w:oddVBand="0" w:evenVBand="0" w:oddHBand="0" w:evenHBand="0" w:firstRowFirstColumn="0" w:firstRowLastColumn="0" w:lastRowFirstColumn="0" w:lastRowLastColumn="0"/>
+            <w:tcW w:w="8978" w:type="dxa"/>
+            <w:gridSpan w:val="3"/>
+          </w:tcPr>
+          <w:p>
+            <w:pPr>
+              <w:jc w:val="center"/>
+            </w:pPr>
+            <w:r>
+              <w:lastRenderedPageBreak/>
+              <w:t>Servicio</w:t>
+            </w:r>
+          </w:p>
+        </w:tc>
+      </w:tr>
+      <w:tr>
+        <w:trPr>
+          <w:cnfStyle w:val="000000100000" w:firstRow="0" w:lastRow="0" w:firstColumn="0" w:lastColumn="0" w:oddVBand="0" w:evenVBand="0" w:oddHBand="1" w:evenHBand="0" w:firstRowFirstColumn="0" w:firstRowLastColumn="0" w:lastRowFirstColumn="0" w:lastRowLastColumn="0"/>
+        </w:trPr>
+        <w:tc>
+          <w:tcPr>
+            <w:cnfStyle w:val="001000000000" w:firstRow="0" w:lastRow="0" w:firstColumn="1" w:lastColumn="0" w:oddVBand="0" w:evenVBand="0" w:oddHBand="0" w:evenHBand="0" w:firstRowFirstColumn="0" w:firstRowLastColumn="0" w:lastRowFirstColumn="0" w:lastRowLastColumn="0"/>
+            <w:tcW w:w="4489" w:type="dxa"/>
+            <w:gridSpan w:val="2"/>
+          </w:tcPr>
+          <w:p>
+            <w:r>
+              <w:t>ID</w:t>
+            </w:r>
+          </w:p>
+        </w:tc>
+        <w:tc>
+          <w:tcPr>
+            <w:tcW w:w="4489" w:type="dxa"/>
+          </w:tcPr>
+          <w:p>
+            <w:pPr>
+              <w:cnfStyle w:val="000000100000" w:firstRow="0" w:lastRow="0" w:firstColumn="0" w:lastColumn="0" w:oddVBand="0" w:evenVBand="0" w:oddHBand="1" w:evenHBand="0" w:firstRowFirstColumn="0" w:firstRowLastColumn="0" w:lastRowFirstColumn="0" w:lastRowLastColumn="0"/>
+            </w:pPr>
+            <w:r>
+              <w:t>S</w:t>
+            </w:r>
+            <w:r>
+              <w:t>3</w:t>
+            </w:r>
+            <w:r>
+              <w:t>5</w:t>
+            </w:r>
+          </w:p>
+        </w:tc>
+      </w:tr>
+      <w:tr>
+        <w:tc>
+          <w:tcPr>
+            <w:cnfStyle w:val="001000000000" w:firstRow="0" w:lastRow="0" w:firstColumn="1" w:lastColumn="0" w:oddVBand="0" w:evenVBand="0" w:oddHBand="0" w:evenHBand="0" w:firstRowFirstColumn="0" w:firstRowLastColumn="0" w:lastRowFirstColumn="0" w:lastRowLastColumn="0"/>
+            <w:tcW w:w="4489" w:type="dxa"/>
+            <w:gridSpan w:val="2"/>
+          </w:tcPr>
+          <w:p>
+            <w:r>
+              <w:t>Nombre</w:t>
+            </w:r>
+          </w:p>
+        </w:tc>
+        <w:tc>
+          <w:tcPr>
+            <w:tcW w:w="4489" w:type="dxa"/>
+          </w:tcPr>
+          <w:p>
+            <w:pPr>
+              <w:cnfStyle w:val="000000000000" w:firstRow="0" w:lastRow="0" w:firstColumn="0" w:lastColumn="0" w:oddVBand="0" w:evenVBand="0" w:oddHBand="0" w:evenHBand="0" w:firstRowFirstColumn="0" w:firstRowLastColumn="0" w:lastRowFirstColumn="0" w:lastRowLastColumn="0"/>
+            </w:pPr>
+            <w:r>
+              <w:t>Servicio</w:t>
+            </w:r>
+            <w:r>
+              <w:t xml:space="preserve"> </w:t>
+            </w:r>
+            <w:r>
+              <w:t>de evaluación de acuerdos de servicio</w:t>
+            </w:r>
+          </w:p>
+        </w:tc>
+      </w:tr>
+      <w:tr>
+        <w:trPr>
+          <w:cnfStyle w:val="000000100000" w:firstRow="0" w:lastRow="0" w:firstColumn="0" w:lastColumn="0" w:oddVBand="0" w:evenVBand="0" w:oddHBand="1" w:evenHBand="0" w:firstRowFirstColumn="0" w:firstRowLastColumn="0" w:lastRowFirstColumn="0" w:lastRowLastColumn="0"/>
+        </w:trPr>
+        <w:tc>
+          <w:tcPr>
+            <w:cnfStyle w:val="001000000000" w:firstRow="0" w:lastRow="0" w:firstColumn="1" w:lastColumn="0" w:oddVBand="0" w:evenVBand="0" w:oddHBand="0" w:evenHBand="0" w:firstRowFirstColumn="0" w:firstRowLastColumn="0" w:lastRowFirstColumn="0" w:lastRowLastColumn="0"/>
+            <w:tcW w:w="4489" w:type="dxa"/>
+            <w:gridSpan w:val="2"/>
+          </w:tcPr>
+          <w:p>
+            <w:r>
+              <w:t>Descripción</w:t>
+            </w:r>
+          </w:p>
+        </w:tc>
+        <w:tc>
+          <w:tcPr>
+            <w:tcW w:w="4489" w:type="dxa"/>
+          </w:tcPr>
+          <w:p>
+            <w:pPr>
+              <w:jc w:val="both"/>
+              <w:cnfStyle w:val="000000100000" w:firstRow="0" w:lastRow="0" w:firstColumn="0" w:lastColumn="0" w:oddVBand="0" w:evenVBand="0" w:oddHBand="1" w:evenHBand="0" w:firstRowFirstColumn="0" w:firstRowLastColumn="0" w:lastRowFirstColumn="0" w:lastRowLastColumn="0"/>
+            </w:pPr>
+            <w:r>
+              <w:t>Provee la funcionalidad de evaluación de acuerdos de servicio bien sea para</w:t>
+            </w:r>
+            <w:r>
+              <w:t xml:space="preserve"> cancelar una transacción y</w:t>
+            </w:r>
+            <w:r>
+              <w:t xml:space="preserve"> tomar acciones correctivas </w:t>
+            </w:r>
+            <w:r>
+              <w:t xml:space="preserve">o para continuar el </w:t>
+            </w:r>
+            <w:r>
+              <w:t>flujo normal de una transacción entre un comercio y un fabricante.</w:t>
+            </w:r>
+          </w:p>
+        </w:tc>
+      </w:tr>
+      <w:tr>
+        <w:tc>
+          <w:tcPr>
+            <w:cnfStyle w:val="001000000000" w:firstRow="0" w:lastRow="0" w:firstColumn="1" w:lastColumn="0" w:oddVBand="0" w:evenVBand="0" w:oddHBand="0" w:evenHBand="0" w:firstRowFirstColumn="0" w:firstRowLastColumn="0" w:lastRowFirstColumn="0" w:lastRowLastColumn="0"/>
+            <w:tcW w:w="4489" w:type="dxa"/>
+            <w:gridSpan w:val="2"/>
+          </w:tcPr>
+          <w:p>
+            <w:r>
+              <w:t>Versión</w:t>
+            </w:r>
+          </w:p>
+        </w:tc>
+        <w:tc>
+          <w:tcPr>
+            <w:tcW w:w="4489" w:type="dxa"/>
+          </w:tcPr>
+          <w:p>
+            <w:pPr>
+              <w:cnfStyle w:val="000000000000" w:firstRow="0" w:lastRow="0" w:firstColumn="0" w:lastColumn="0" w:oddVBand="0" w:evenVBand="0" w:oddHBand="0" w:evenHBand="0" w:firstRowFirstColumn="0" w:firstRowLastColumn="0" w:lastRowFirstColumn="0" w:lastRowLastColumn="0"/>
+            </w:pPr>
+            <w:r>
+              <w:t>1.0</w:t>
+            </w:r>
+          </w:p>
+        </w:tc>
+      </w:tr>
+      <w:tr>
+        <w:trPr>
+          <w:cnfStyle w:val="000000100000" w:firstRow="0" w:lastRow="0" w:firstColumn="0" w:lastColumn="0" w:oddVBand="0" w:evenVBand="0" w:oddHBand="1" w:evenHBand="0" w:firstRowFirstColumn="0" w:firstRowLastColumn="0" w:lastRowFirstColumn="0" w:lastRowLastColumn="0"/>
+        </w:trPr>
+        <w:tc>
+          <w:tcPr>
+            <w:cnfStyle w:val="001000000000" w:firstRow="0" w:lastRow="0" w:firstColumn="1" w:lastColumn="0" w:oddVBand="0" w:evenVBand="0" w:oddHBand="0" w:evenHBand="0" w:firstRowFirstColumn="0" w:firstRowLastColumn="0" w:lastRowFirstColumn="0" w:lastRowLastColumn="0"/>
+            <w:tcW w:w="4489" w:type="dxa"/>
+            <w:gridSpan w:val="2"/>
+          </w:tcPr>
+          <w:p>
+            <w:r>
+              <w:t>Método de descubrimiento</w:t>
+            </w:r>
+          </w:p>
+        </w:tc>
+        <w:tc>
+          <w:tcPr>
+            <w:tcW w:w="4489" w:type="dxa"/>
+          </w:tcPr>
+          <w:p>
+            <w:pPr>
+              <w:cnfStyle w:val="000000100000" w:firstRow="0" w:lastRow="0" w:firstColumn="0" w:lastColumn="0" w:oddVBand="0" w:evenVBand="0" w:oddHBand="1" w:evenHBand="0" w:firstRowFirstColumn="0" w:firstRowLastColumn="0" w:lastRowFirstColumn="0" w:lastRowLastColumn="0"/>
+            </w:pPr>
+            <w:r>
+              <w:t>Top down</w:t>
+            </w:r>
+          </w:p>
+        </w:tc>
+      </w:tr>
+      <w:tr>
+        <w:tc>
+          <w:tcPr>
+            <w:cnfStyle w:val="001000000000" w:firstRow="0" w:lastRow="0" w:firstColumn="1" w:lastColumn="0" w:oddVBand="0" w:evenVBand="0" w:oddHBand="0" w:evenHBand="0" w:firstRowFirstColumn="0" w:firstRowLastColumn="0" w:lastRowFirstColumn="0" w:lastRowLastColumn="0"/>
+            <w:tcW w:w="4489" w:type="dxa"/>
+            <w:gridSpan w:val="2"/>
+          </w:tcPr>
+          <w:p>
+            <w:r>
+              <w:t>Función de negocio</w:t>
+            </w:r>
+          </w:p>
+        </w:tc>
+        <w:tc>
+          <w:tcPr>
+            <w:tcW w:w="4489" w:type="dxa"/>
+          </w:tcPr>
+          <w:p>
+            <w:pPr>
+              <w:cnfStyle w:val="000000000000" w:firstRow="0" w:lastRow="0" w:firstColumn="0" w:lastColumn="0" w:oddVBand="0" w:evenVBand="0" w:oddHBand="0" w:evenHBand="0" w:firstRowFirstColumn="0" w:firstRowLastColumn="0" w:lastRowFirstColumn="0" w:lastRowLastColumn="0"/>
+            </w:pPr>
+            <w:r>
+              <w:t>&lt;&lt;Falta numerar actividades&gt;&gt;</w:t>
+            </w:r>
+          </w:p>
+        </w:tc>
+      </w:tr>
+      <w:tr>
+        <w:trPr>
+          <w:cnfStyle w:val="000000100000" w:firstRow="0" w:lastRow="0" w:firstColumn="0" w:lastColumn="0" w:oddVBand="0" w:evenVBand="0" w:oddHBand="1" w:evenHBand="0" w:firstRowFirstColumn="0" w:firstRowLastColumn="0" w:lastRowFirstColumn="0" w:lastRowLastColumn="0"/>
+        </w:trPr>
+        <w:tc>
+          <w:tcPr>
+            <w:cnfStyle w:val="001000000000" w:firstRow="0" w:lastRow="0" w:firstColumn="1" w:lastColumn="0" w:oddVBand="0" w:evenVBand="0" w:oddHBand="0" w:evenHBand="0" w:firstRowFirstColumn="0" w:firstRowLastColumn="0" w:lastRowFirstColumn="0" w:lastRowLastColumn="0"/>
+            <w:tcW w:w="4489" w:type="dxa"/>
+            <w:gridSpan w:val="2"/>
+          </w:tcPr>
+          <w:p>
+            <w:r>
+              <w:t>RNF</w:t>
+            </w:r>
+          </w:p>
+        </w:tc>
+        <w:tc>
+          <w:tcPr>
+            <w:tcW w:w="4489" w:type="dxa"/>
+          </w:tcPr>
+          <w:p>
+            <w:pPr>
+              <w:cnfStyle w:val="000000100000" w:firstRow="0" w:lastRow="0" w:firstColumn="0" w:lastColumn="0" w:oddVBand="0" w:evenVBand="0" w:oddHBand="1" w:evenHBand="0" w:firstRowFirstColumn="0" w:firstRowLastColumn="0" w:lastRowFirstColumn="0" w:lastRowLastColumn="0"/>
+            </w:pPr>
+            <w:r>
+              <w:t>-</w:t>
+            </w:r>
+          </w:p>
+        </w:tc>
+      </w:tr>
+      <w:tr>
+        <w:tc>
+          <w:tcPr>
+            <w:cnfStyle w:val="001000000000" w:firstRow="0" w:lastRow="0" w:firstColumn="1" w:lastColumn="0" w:oddVBand="0" w:evenVBand="0" w:oddHBand="0" w:evenHBand="0" w:firstRowFirstColumn="0" w:firstRowLastColumn="0" w:lastRowFirstColumn="0" w:lastRowLastColumn="0"/>
+            <w:tcW w:w="4489" w:type="dxa"/>
+            <w:gridSpan w:val="2"/>
+          </w:tcPr>
+          <w:p>
+            <w:r>
+              <w:t>Implementación</w:t>
+            </w:r>
+          </w:p>
+        </w:tc>
+        <w:tc>
+          <w:tcPr>
+            <w:tcW w:w="4489" w:type="dxa"/>
+          </w:tcPr>
+          <w:p>
+            <w:pPr>
+              <w:cnfStyle w:val="000000000000" w:firstRow="0" w:lastRow="0" w:firstColumn="0" w:lastColumn="0" w:oddVBand="0" w:evenVBand="0" w:oddHBand="0" w:evenHBand="0" w:firstRowFirstColumn="0" w:firstRowLastColumn="0" w:lastRowFirstColumn="0" w:lastRowLastColumn="0"/>
+            </w:pPr>
+            <w:r>
+              <w:t>-</w:t>
+            </w:r>
+          </w:p>
+        </w:tc>
+      </w:tr>
+      <w:tr>
+        <w:trPr>
+          <w:cnfStyle w:val="000000100000" w:firstRow="0" w:lastRow="0" w:firstColumn="0" w:lastColumn="0" w:oddVBand="0" w:evenVBand="0" w:oddHBand="1" w:evenHBand="0" w:firstRowFirstColumn="0" w:firstRowLastColumn="0" w:lastRowFirstColumn="0" w:lastRowLastColumn="0"/>
+        </w:trPr>
+        <w:tc>
+          <w:tcPr>
+            <w:cnfStyle w:val="001000000000" w:firstRow="0" w:lastRow="0" w:firstColumn="1" w:lastColumn="0" w:oddVBand="0" w:evenVBand="0" w:oddHBand="0" w:evenHBand="0" w:firstRowFirstColumn="0" w:firstRowLastColumn="0" w:lastRowFirstColumn="0" w:lastRowLastColumn="0"/>
+            <w:tcW w:w="8978" w:type="dxa"/>
+            <w:gridSpan w:val="3"/>
+          </w:tcPr>
+          <w:p>
+            <w:pPr>
+              <w:jc w:val="center"/>
+            </w:pPr>
+            <w:r>
+              <w:t>Taxonomía</w:t>
+            </w:r>
+          </w:p>
+        </w:tc>
+      </w:tr>
+      <w:tr>
         <w:tc>
           <w:tcPr>
             <w:cnfStyle w:val="001000000000" w:firstRow="0" w:lastRow="0" w:firstColumn="1" w:lastColumn="0" w:oddVBand="0" w:evenVBand="0" w:oddHBand="0" w:evenHBand="0" w:firstRowFirstColumn="0" w:firstRowLastColumn="0" w:lastRowFirstColumn="0" w:lastRowLastColumn="0"/>
             <w:tcW w:w="4458" w:type="dxa"/>
           </w:tcPr>
           <w:p>
-            <w:pPr>
+            <w:r>
+              <w:t>Tipo</w:t>
+            </w:r>
+          </w:p>
+        </w:tc>
+        <w:tc>
+          <w:tcPr>
+            <w:tcW w:w="4520" w:type="dxa"/>
+            <w:gridSpan w:val="2"/>
+          </w:tcPr>
+          <w:p>
+            <w:pPr>
+              <w:cnfStyle w:val="000000000000" w:firstRow="0" w:lastRow="0" w:firstColumn="0" w:lastColumn="0" w:oddVBand="0" w:evenVBand="0" w:oddHBand="0" w:evenHBand="0" w:firstRowFirstColumn="0" w:firstRowLastColumn="0" w:lastRowFirstColumn="0" w:lastRowLastColumn="0"/>
+            </w:pPr>
+            <w:r>
+              <w:t>Tarea</w:t>
+            </w:r>
+          </w:p>
+        </w:tc>
+      </w:tr>
+      <w:tr>
+        <w:trPr>
+          <w:cnfStyle w:val="000000100000" w:firstRow="0" w:lastRow="0" w:firstColumn="0" w:lastColumn="0" w:oddVBand="0" w:evenVBand="0" w:oddHBand="1" w:evenHBand="0" w:firstRowFirstColumn="0" w:firstRowLastColumn="0" w:lastRowFirstColumn="0" w:lastRowLastColumn="0"/>
+        </w:trPr>
+        <w:tc>
+          <w:tcPr>
+            <w:cnfStyle w:val="001000000000" w:firstRow="0" w:lastRow="0" w:firstColumn="1" w:lastColumn="0" w:oddVBand="0" w:evenVBand="0" w:oddHBand="0" w:evenHBand="0" w:firstRowFirstColumn="0" w:firstRowLastColumn="0" w:lastRowFirstColumn="0" w:lastRowLastColumn="0"/>
+            <w:tcW w:w="4458" w:type="dxa"/>
+          </w:tcPr>
+          <w:p>
+            <w:r>
+              <w:t>Clasificación</w:t>
+            </w:r>
+          </w:p>
+        </w:tc>
+        <w:tc>
+          <w:tcPr>
+            <w:tcW w:w="4520" w:type="dxa"/>
+            <w:gridSpan w:val="2"/>
+          </w:tcPr>
+          <w:p>
+            <w:pPr>
+              <w:cnfStyle w:val="000000100000" w:firstRow="0" w:lastRow="0" w:firstColumn="0" w:lastColumn="0" w:oddVBand="0" w:evenVBand="0" w:oddHBand="1" w:evenHBand="0" w:firstRowFirstColumn="0" w:firstRowLastColumn="0" w:lastRowFirstColumn="0" w:lastRowLastColumn="0"/>
+            </w:pPr>
+            <w:r>
+              <w:t xml:space="preserve">Negocio – </w:t>
+            </w:r>
+            <w:r>
+              <w:t>Administración</w:t>
+            </w:r>
+          </w:p>
+        </w:tc>
+      </w:tr>
+      <w:tr>
+        <w:tc>
+          <w:tcPr>
+            <w:cnfStyle w:val="001000000000" w:firstRow="0" w:lastRow="0" w:firstColumn="1" w:lastColumn="0" w:oddVBand="0" w:evenVBand="0" w:oddHBand="0" w:evenHBand="0" w:firstRowFirstColumn="0" w:firstRowLastColumn="0" w:lastRowFirstColumn="0" w:lastRowLastColumn="0"/>
+            <w:tcW w:w="8978" w:type="dxa"/>
+            <w:gridSpan w:val="3"/>
+          </w:tcPr>
+          <w:p>
+            <w:pPr>
+              <w:jc w:val="center"/>
+            </w:pPr>
+            <w:r>
+              <w:t>Operaciones</w:t>
+            </w:r>
+          </w:p>
+        </w:tc>
+      </w:tr>
+      <w:tr>
+        <w:trPr>
+          <w:cnfStyle w:val="000000100000" w:firstRow="0" w:lastRow="0" w:firstColumn="0" w:lastColumn="0" w:oddVBand="0" w:evenVBand="0" w:oddHBand="1" w:evenHBand="0" w:firstRowFirstColumn="0" w:firstRowLastColumn="0" w:lastRowFirstColumn="0" w:lastRowLastColumn="0"/>
+        </w:trPr>
+        <w:tc>
+          <w:tcPr>
+            <w:cnfStyle w:val="001000000000" w:firstRow="0" w:lastRow="0" w:firstColumn="1" w:lastColumn="0" w:oddVBand="0" w:evenVBand="0" w:oddHBand="0" w:evenHBand="0" w:firstRowFirstColumn="0" w:firstRowLastColumn="0" w:lastRowFirstColumn="0" w:lastRowLastColumn="0"/>
+            <w:tcW w:w="4458" w:type="dxa"/>
+          </w:tcPr>
+          <w:p>
+            <w:pPr>
+              <w:ind w:left="708" w:hanging="708"/>
               <w:rPr>
                 <w:b w:val="0"/>
               </w:rPr>
@@ -1566,7 +3380,7 @@
               <w:rPr>
                 <w:b w:val="0"/>
               </w:rPr>
-              <w:t>Modificar campaña</w:t>
+              <w:t>Evaluar acuerdo de servicio</w:t>
             </w:r>
           </w:p>
         </w:tc>
@@ -1579,121 +3393,6 @@
             <w:pPr>
               <w:jc w:val="both"/>
               <w:cnfStyle w:val="000000100000" w:firstRow="0" w:lastRow="0" w:firstColumn="0" w:lastColumn="0" w:oddVBand="0" w:evenVBand="0" w:oddHBand="1" w:evenHBand="0" w:firstRowFirstColumn="0" w:firstRowLastColumn="0" w:lastRowFirstColumn="0" w:lastRowLastColumn="0"/>
-            </w:pPr>
-          </w:p>
-        </w:tc>
-      </w:tr>
-      <w:tr>
-        <w:tc>
-          <w:tcPr>
-            <w:cnfStyle w:val="001000000000" w:firstRow="0" w:lastRow="0" w:firstColumn="1" w:lastColumn="0" w:oddVBand="0" w:evenVBand="0" w:oddHBand="0" w:evenHBand="0" w:firstRowFirstColumn="0" w:firstRowLastColumn="0" w:lastRowFirstColumn="0" w:lastRowLastColumn="0"/>
-            <w:tcW w:w="4458" w:type="dxa"/>
-          </w:tcPr>
-          <w:p>
-            <w:pPr>
-              <w:rPr>
-                <w:b w:val="0"/>
-              </w:rPr>
-            </w:pPr>
-            <w:r>
-              <w:rPr>
-                <w:b w:val="0"/>
-              </w:rPr>
-              <w:t>Cerrar</w:t>
-            </w:r>
-            <w:r>
-              <w:rPr>
-                <w:b w:val="0"/>
-              </w:rPr>
-              <w:t xml:space="preserve"> campaña</w:t>
-            </w:r>
-          </w:p>
-        </w:tc>
-        <w:tc>
-          <w:tcPr>
-            <w:tcW w:w="4520" w:type="dxa"/>
-            <w:gridSpan w:val="2"/>
-          </w:tcPr>
-          <w:p>
-            <w:pPr>
-              <w:jc w:val="both"/>
-              <w:cnfStyle w:val="000000000000" w:firstRow="0" w:lastRow="0" w:firstColumn="0" w:lastColumn="0" w:oddVBand="0" w:evenVBand="0" w:oddHBand="0" w:evenHBand="0" w:firstRowFirstColumn="0" w:firstRowLastColumn="0" w:lastRowFirstColumn="0" w:lastRowLastColumn="0"/>
-            </w:pPr>
-          </w:p>
-        </w:tc>
-      </w:tr>
-      <w:tr>
-        <w:trPr>
-          <w:cnfStyle w:val="000000100000" w:firstRow="0" w:lastRow="0" w:firstColumn="0" w:lastColumn="0" w:oddVBand="0" w:evenVBand="0" w:oddHBand="1" w:evenHBand="0" w:firstRowFirstColumn="0" w:firstRowLastColumn="0" w:lastRowFirstColumn="0" w:lastRowLastColumn="0"/>
-        </w:trPr>
-        <w:tc>
-          <w:tcPr>
-            <w:cnfStyle w:val="001000000000" w:firstRow="0" w:lastRow="0" w:firstColumn="1" w:lastColumn="0" w:oddVBand="0" w:evenVBand="0" w:oddHBand="0" w:evenHBand="0" w:firstRowFirstColumn="0" w:firstRowLastColumn="0" w:lastRowFirstColumn="0" w:lastRowLastColumn="0"/>
-            <w:tcW w:w="4458" w:type="dxa"/>
-          </w:tcPr>
-          <w:p>
-            <w:pPr>
-              <w:rPr>
-                <w:b w:val="0"/>
-              </w:rPr>
-            </w:pPr>
-            <w:r>
-              <w:rPr>
-                <w:b w:val="0"/>
-              </w:rPr>
-              <w:t>Crear estrategia campaña</w:t>
-            </w:r>
-          </w:p>
-        </w:tc>
-        <w:tc>
-          <w:tcPr>
-            <w:tcW w:w="4520" w:type="dxa"/>
-            <w:gridSpan w:val="2"/>
-          </w:tcPr>
-          <w:p>
-            <w:pPr>
-              <w:jc w:val="both"/>
-              <w:cnfStyle w:val="000000100000" w:firstRow="0" w:lastRow="0" w:firstColumn="0" w:lastColumn="0" w:oddVBand="0" w:evenVBand="0" w:oddHBand="1" w:evenHBand="0" w:firstRowFirstColumn="0" w:firstRowLastColumn="0" w:lastRowFirstColumn="0" w:lastRowLastColumn="0"/>
-            </w:pPr>
-          </w:p>
-        </w:tc>
-      </w:tr>
-      <w:tr>
-        <w:tc>
-          <w:tcPr>
-            <w:cnfStyle w:val="001000000000" w:firstRow="0" w:lastRow="0" w:firstColumn="1" w:lastColumn="0" w:oddVBand="0" w:evenVBand="0" w:oddHBand="0" w:evenHBand="0" w:firstRowFirstColumn="0" w:firstRowLastColumn="0" w:lastRowFirstColumn="0" w:lastRowLastColumn="0"/>
-            <w:tcW w:w="4458" w:type="dxa"/>
-          </w:tcPr>
-          <w:p>
-            <w:pPr>
-              <w:rPr>
-                <w:rFonts w:eastAsia="Times New Roman" w:cstheme="minorHAnsi"/>
-                <w:b w:val="0"/>
-                <w:color w:val="000000"/>
-                <w:lang w:eastAsia="es-ES"/>
-              </w:rPr>
-            </w:pPr>
-            <w:r>
-              <w:rPr>
-                <w:rFonts w:eastAsia="Times New Roman" w:cstheme="minorHAnsi"/>
-                <w:b w:val="0"/>
-                <w:color w:val="000000"/>
-                <w:lang w:eastAsia="es-ES"/>
-              </w:rPr>
-              <w:t>Consultar Estrategia Campaña</w:t>
-            </w:r>
-          </w:p>
-        </w:tc>
-        <w:tc>
-          <w:tcPr>
-            <w:tcW w:w="4520" w:type="dxa"/>
-            <w:gridSpan w:val="2"/>
-          </w:tcPr>
-          <w:p>
-            <w:pPr>
-              <w:ind w:left="708" w:hanging="708"/>
-              <w:jc w:val="both"/>
-              <w:cnfStyle w:val="000000000000" w:firstRow="0" w:lastRow="0" w:firstColumn="0" w:lastColumn="0" w:oddVBand="0" w:evenVBand="0" w:oddHBand="0" w:evenHBand="0" w:firstRowFirstColumn="0" w:firstRowLastColumn="0" w:lastRowFirstColumn="0" w:lastRowLastColumn="0"/>
             </w:pPr>
           </w:p>
         </w:tc>
@@ -1720,7 +3419,6 @@
             <w:cnfStyle w:val="001000000000" w:firstRow="0" w:lastRow="0" w:firstColumn="1" w:lastColumn="0" w:oddVBand="0" w:evenVBand="0" w:oddHBand="0" w:evenHBand="0" w:firstRowFirstColumn="0" w:firstRowLastColumn="0" w:lastRowFirstColumn="0" w:lastRowLastColumn="0"/>
             <w:tcW w:w="8978" w:type="dxa"/>
             <w:gridSpan w:val="3"/>
-            <w:shd w:val="clear" w:color="auto" w:fill="D40000"/>
           </w:tcPr>
           <w:p>
             <w:pPr>
@@ -1757,7 +3455,7 @@
               <w:cnfStyle w:val="000000100000" w:firstRow="0" w:lastRow="0" w:firstColumn="0" w:lastColumn="0" w:oddVBand="0" w:evenVBand="0" w:oddHBand="1" w:evenHBand="0" w:firstRowFirstColumn="0" w:firstRowLastColumn="0" w:lastRowFirstColumn="0" w:lastRowLastColumn="0"/>
             </w:pPr>
             <w:r>
-              <w:t>S32</w:t>
+              <w:t>S36</w:t>
             </w:r>
           </w:p>
         </w:tc>
@@ -1790,7 +3488,10 @@
               <w:t>Administración</w:t>
             </w:r>
             <w:r>
-              <w:t xml:space="preserve"> de criterios</w:t>
+              <w:t xml:space="preserve"> de </w:t>
+            </w:r>
+            <w:r>
+              <w:t>acuerdos de servicio</w:t>
             </w:r>
           </w:p>
         </w:tc>
@@ -1817,7 +3518,6 @@
           </w:tcPr>
           <w:p>
             <w:pPr>
-              <w:jc w:val="both"/>
               <w:cnfStyle w:val="000000100000" w:firstRow="0" w:lastRow="0" w:firstColumn="0" w:lastColumn="0" w:oddVBand="0" w:evenVBand="0" w:oddHBand="1" w:evenHBand="0" w:firstRowFirstColumn="0" w:firstRowLastColumn="0" w:lastRowFirstColumn="0" w:lastRowLastColumn="0"/>
             </w:pPr>
             <w:r>
@@ -1827,27 +3527,7 @@
               <w:rPr>
                 <w:rFonts w:cs="Arial"/>
               </w:rPr>
-              <w:t xml:space="preserve">realizar la </w:t>
-            </w:r>
-            <w:proofErr w:type="spellStart"/>
-            <w:r>
-              <w:rPr>
-                <w:rFonts w:cs="Arial"/>
-              </w:rPr>
-              <w:t>parametrización</w:t>
-            </w:r>
-            <w:proofErr w:type="spellEnd"/>
-            <w:r>
-              <w:rPr>
-                <w:rFonts w:cs="Arial"/>
-              </w:rPr>
-              <w:t xml:space="preserve"> de criterios de evaluación que permitan generar un catálogo de criterios para listas de productos/clientes destacados o criterios de satisfacción</w:t>
-            </w:r>
-            <w:r>
-              <w:rPr>
-                <w:rFonts w:cs="Arial"/>
-              </w:rPr>
-              <w:t>.</w:t>
+              <w:t>al MPDLA crear y administrar acuerdos de servicios</w:t>
             </w:r>
           </w:p>
         </w:tc>
@@ -1903,13 +3583,8 @@
             <w:pPr>
               <w:cnfStyle w:val="000000100000" w:firstRow="0" w:lastRow="0" w:firstColumn="0" w:lastColumn="0" w:oddVBand="0" w:evenVBand="0" w:oddHBand="1" w:evenHBand="0" w:firstRowFirstColumn="0" w:firstRowLastColumn="0" w:lastRowFirstColumn="0" w:lastRowLastColumn="0"/>
             </w:pPr>
-            <w:proofErr w:type="spellStart"/>
-            <w:r>
-              <w:t>Button</w:t>
-            </w:r>
-            <w:proofErr w:type="spellEnd"/>
-            <w:r>
-              <w:t xml:space="preserve"> up</w:t>
+            <w:r>
+              <w:t>In the middle</w:t>
             </w:r>
           </w:p>
         </w:tc>
@@ -2019,6 +3694,9 @@
         </w:tc>
       </w:tr>
       <w:tr>
+        <w:trPr>
+          <w:trHeight w:val="372"/>
+        </w:trPr>
         <w:tc>
           <w:tcPr>
             <w:cnfStyle w:val="001000000000" w:firstRow="0" w:lastRow="0" w:firstColumn="1" w:lastColumn="0" w:oddVBand="0" w:evenVBand="0" w:oddHBand="0" w:evenHBand="0" w:firstRowFirstColumn="0" w:firstRowLastColumn="0" w:lastRowFirstColumn="0" w:lastRowLastColumn="0"/>
@@ -2070,22 +3748,13 @@
               <w:cnfStyle w:val="000000100000" w:firstRow="0" w:lastRow="0" w:firstColumn="0" w:lastColumn="0" w:oddVBand="0" w:evenVBand="0" w:oddHBand="1" w:evenHBand="0" w:firstRowFirstColumn="0" w:firstRowLastColumn="0" w:lastRowFirstColumn="0" w:lastRowLastColumn="0"/>
             </w:pPr>
             <w:r>
-              <w:t xml:space="preserve">Negocio – </w:t>
-            </w:r>
-            <w:r>
-              <w:t>A</w:t>
-            </w:r>
-            <w:r>
-              <w:t>dmin</w:t>
-            </w:r>
-            <w:r>
-              <w:t>i</w:t>
-            </w:r>
-            <w:r>
-              <w:t>s</w:t>
-            </w:r>
-            <w:r>
-              <w:t>tración</w:t>
+              <w:t>Negocio</w:t>
+            </w:r>
+            <w:r>
+              <w:t xml:space="preserve"> – </w:t>
+            </w:r>
+            <w:r>
+              <w:t>Administración</w:t>
             </w:r>
           </w:p>
         </w:tc>
@@ -2118,6 +3787,7 @@
           </w:tcPr>
           <w:p>
             <w:pPr>
+              <w:ind w:left="708" w:hanging="708"/>
               <w:rPr>
                 <w:b w:val="0"/>
               </w:rPr>
@@ -2126,13 +3796,40 @@
               <w:rPr>
                 <w:b w:val="0"/>
               </w:rPr>
-              <w:t xml:space="preserve">Crear </w:t>
-            </w:r>
-            <w:r>
+              <w:t>Crear acuerdos de servicio</w:t>
+            </w:r>
+          </w:p>
+        </w:tc>
+        <w:tc>
+          <w:tcPr>
+            <w:tcW w:w="4520" w:type="dxa"/>
+            <w:gridSpan w:val="2"/>
+          </w:tcPr>
+          <w:p>
+            <w:pPr>
+              <w:jc w:val="both"/>
+              <w:cnfStyle w:val="000000100000" w:firstRow="0" w:lastRow="0" w:firstColumn="0" w:lastColumn="0" w:oddVBand="0" w:evenVBand="0" w:oddHBand="1" w:evenHBand="0" w:firstRowFirstColumn="0" w:firstRowLastColumn="0" w:lastRowFirstColumn="0" w:lastRowLastColumn="0"/>
+            </w:pPr>
+          </w:p>
+        </w:tc>
+      </w:tr>
+      <w:tr>
+        <w:tc>
+          <w:tcPr>
+            <w:cnfStyle w:val="001000000000" w:firstRow="0" w:lastRow="0" w:firstColumn="1" w:lastColumn="0" w:oddVBand="0" w:evenVBand="0" w:oddHBand="0" w:evenHBand="0" w:firstRowFirstColumn="0" w:firstRowLastColumn="0" w:lastRowFirstColumn="0" w:lastRowLastColumn="0"/>
+            <w:tcW w:w="4458" w:type="dxa"/>
+          </w:tcPr>
+          <w:p>
+            <w:pPr>
               <w:rPr>
                 <w:b w:val="0"/>
               </w:rPr>
-              <w:t>criterio</w:t>
+            </w:pPr>
+            <w:r>
+              <w:rPr>
+                <w:b w:val="0"/>
+              </w:rPr>
+              <w:t>Modificar acuerdos de servicio</w:t>
             </w:r>
           </w:p>
         </w:tc>
@@ -2144,12 +3841,15 @@
           <w:p>
             <w:pPr>
               <w:jc w:val="both"/>
-              <w:cnfStyle w:val="000000100000" w:firstRow="0" w:lastRow="0" w:firstColumn="0" w:lastColumn="0" w:oddVBand="0" w:evenVBand="0" w:oddHBand="1" w:evenHBand="0" w:firstRowFirstColumn="0" w:firstRowLastColumn="0" w:lastRowFirstColumn="0" w:lastRowLastColumn="0"/>
-            </w:pPr>
-          </w:p>
-        </w:tc>
-      </w:tr>
-      <w:tr>
+              <w:cnfStyle w:val="000000000000" w:firstRow="0" w:lastRow="0" w:firstColumn="0" w:lastColumn="0" w:oddVBand="0" w:evenVBand="0" w:oddHBand="0" w:evenHBand="0" w:firstRowFirstColumn="0" w:firstRowLastColumn="0" w:lastRowFirstColumn="0" w:lastRowLastColumn="0"/>
+            </w:pPr>
+          </w:p>
+        </w:tc>
+      </w:tr>
+      <w:tr>
+        <w:trPr>
+          <w:cnfStyle w:val="000000100000" w:firstRow="0" w:lastRow="0" w:firstColumn="0" w:lastColumn="0" w:oddVBand="0" w:evenVBand="0" w:oddHBand="1" w:evenHBand="0" w:firstRowFirstColumn="0" w:firstRowLastColumn="0" w:lastRowFirstColumn="0" w:lastRowLastColumn="0"/>
+        </w:trPr>
         <w:tc>
           <w:tcPr>
             <w:cnfStyle w:val="001000000000" w:firstRow="0" w:lastRow="0" w:firstColumn="1" w:lastColumn="0" w:oddVBand="0" w:evenVBand="0" w:oddHBand="0" w:evenHBand="0" w:firstRowFirstColumn="0" w:firstRowLastColumn="0" w:lastRowFirstColumn="0" w:lastRowLastColumn="0"/>
@@ -2165,7 +3865,7 @@
               <w:rPr>
                 <w:b w:val="0"/>
               </w:rPr>
-              <w:t>Modificar criterio</w:t>
+              <w:t>Eliminar acuerdos de servicio</w:t>
             </w:r>
           </w:p>
         </w:tc>
@@ -2177,15 +3877,12 @@
           <w:p>
             <w:pPr>
               <w:jc w:val="both"/>
-              <w:cnfStyle w:val="000000000000" w:firstRow="0" w:lastRow="0" w:firstColumn="0" w:lastColumn="0" w:oddVBand="0" w:evenVBand="0" w:oddHBand="0" w:evenHBand="0" w:firstRowFirstColumn="0" w:firstRowLastColumn="0" w:lastRowFirstColumn="0" w:lastRowLastColumn="0"/>
-            </w:pPr>
-          </w:p>
-        </w:tc>
-      </w:tr>
-      <w:tr>
-        <w:trPr>
-          <w:cnfStyle w:val="000000100000" w:firstRow="0" w:lastRow="0" w:firstColumn="0" w:lastColumn="0" w:oddVBand="0" w:evenVBand="0" w:oddHBand="1" w:evenHBand="0" w:firstRowFirstColumn="0" w:firstRowLastColumn="0" w:lastRowFirstColumn="0" w:lastRowLastColumn="0"/>
-        </w:trPr>
+              <w:cnfStyle w:val="000000100000" w:firstRow="0" w:lastRow="0" w:firstColumn="0" w:lastColumn="0" w:oddVBand="0" w:evenVBand="0" w:oddHBand="1" w:evenHBand="0" w:firstRowFirstColumn="0" w:firstRowLastColumn="0" w:lastRowFirstColumn="0" w:lastRowLastColumn="0"/>
+            </w:pPr>
+          </w:p>
+        </w:tc>
+      </w:tr>
+      <w:tr>
         <w:tc>
           <w:tcPr>
             <w:cnfStyle w:val="001000000000" w:firstRow="0" w:lastRow="0" w:firstColumn="1" w:lastColumn="0" w:oddVBand="0" w:evenVBand="0" w:oddHBand="0" w:evenHBand="0" w:firstRowFirstColumn="0" w:firstRowLastColumn="0" w:lastRowFirstColumn="0" w:lastRowLastColumn="0"/>
@@ -2201,7 +3898,7 @@
               <w:rPr>
                 <w:b w:val="0"/>
               </w:rPr>
-              <w:t>Consultar criterio</w:t>
+              <w:t>Consultar acuerdos de servicio</w:t>
             </w:r>
           </w:p>
         </w:tc>
@@ -2213,77 +3910,7 @@
           <w:p>
             <w:pPr>
               <w:jc w:val="both"/>
-              <w:cnfStyle w:val="000000100000" w:firstRow="0" w:lastRow="0" w:firstColumn="0" w:lastColumn="0" w:oddVBand="0" w:evenVBand="0" w:oddHBand="1" w:evenHBand="0" w:firstRowFirstColumn="0" w:firstRowLastColumn="0" w:lastRowFirstColumn="0" w:lastRowLastColumn="0"/>
-            </w:pPr>
-          </w:p>
-        </w:tc>
-      </w:tr>
-      <w:tr>
-        <w:tc>
-          <w:tcPr>
-            <w:cnfStyle w:val="001000000000" w:firstRow="0" w:lastRow="0" w:firstColumn="1" w:lastColumn="0" w:oddVBand="0" w:evenVBand="0" w:oddHBand="0" w:evenHBand="0" w:firstRowFirstColumn="0" w:firstRowLastColumn="0" w:lastRowFirstColumn="0" w:lastRowLastColumn="0"/>
-            <w:tcW w:w="4458" w:type="dxa"/>
-          </w:tcPr>
-          <w:p>
-            <w:pPr>
-              <w:rPr>
-                <w:b w:val="0"/>
-              </w:rPr>
-            </w:pPr>
-            <w:r>
-              <w:rPr>
-                <w:b w:val="0"/>
-              </w:rPr>
-              <w:lastRenderedPageBreak/>
-              <w:t>Eliminar criterio</w:t>
-            </w:r>
-          </w:p>
-        </w:tc>
-        <w:tc>
-          <w:tcPr>
-            <w:tcW w:w="4520" w:type="dxa"/>
-            <w:gridSpan w:val="2"/>
-          </w:tcPr>
-          <w:p>
-            <w:pPr>
-              <w:jc w:val="both"/>
-              <w:cnfStyle w:val="000000000000" w:firstRow="0" w:lastRow="0" w:firstColumn="0" w:lastColumn="0" w:oddVBand="0" w:evenVBand="0" w:oddHBand="0" w:evenHBand="0" w:firstRowFirstColumn="0" w:firstRowLastColumn="0" w:lastRowFirstColumn="0" w:lastRowLastColumn="0"/>
-            </w:pPr>
-          </w:p>
-        </w:tc>
-      </w:tr>
-      <w:tr>
-        <w:trPr>
-          <w:cnfStyle w:val="000000100000" w:firstRow="0" w:lastRow="0" w:firstColumn="0" w:lastColumn="0" w:oddVBand="0" w:evenVBand="0" w:oddHBand="1" w:evenHBand="0" w:firstRowFirstColumn="0" w:firstRowLastColumn="0" w:lastRowFirstColumn="0" w:lastRowLastColumn="0"/>
-        </w:trPr>
-        <w:tc>
-          <w:tcPr>
-            <w:cnfStyle w:val="001000000000" w:firstRow="0" w:lastRow="0" w:firstColumn="1" w:lastColumn="0" w:oddVBand="0" w:evenVBand="0" w:oddHBand="0" w:evenHBand="0" w:firstRowFirstColumn="0" w:firstRowLastColumn="0" w:lastRowFirstColumn="0" w:lastRowLastColumn="0"/>
-            <w:tcW w:w="4458" w:type="dxa"/>
-          </w:tcPr>
-          <w:p>
-            <w:pPr>
-              <w:rPr>
-                <w:b w:val="0"/>
-              </w:rPr>
-            </w:pPr>
-            <w:r>
-              <w:rPr>
-                <w:b w:val="0"/>
-              </w:rPr>
-              <w:t>Priorizar criterio</w:t>
-            </w:r>
-          </w:p>
-        </w:tc>
-        <w:tc>
-          <w:tcPr>
-            <w:tcW w:w="4520" w:type="dxa"/>
-            <w:gridSpan w:val="2"/>
-          </w:tcPr>
-          <w:p>
-            <w:pPr>
-              <w:jc w:val="both"/>
-              <w:cnfStyle w:val="000000100000" w:firstRow="0" w:lastRow="0" w:firstColumn="0" w:lastColumn="0" w:oddVBand="0" w:evenVBand="0" w:oddHBand="1" w:evenHBand="0" w:firstRowFirstColumn="0" w:firstRowLastColumn="0" w:lastRowFirstColumn="0" w:lastRowLastColumn="0"/>
+              <w:cnfStyle w:val="000000000000" w:firstRow="0" w:lastRow="0" w:firstColumn="0" w:lastColumn="0" w:oddVBand="0" w:evenVBand="0" w:oddHBand="0" w:evenHBand="0" w:firstRowFirstColumn="0" w:firstRowLastColumn="0" w:lastRowFirstColumn="0" w:lastRowLastColumn="0"/>
             </w:pPr>
           </w:p>
         </w:tc>
@@ -2310,7 +3937,6 @@
             <w:cnfStyle w:val="001000000000" w:firstRow="0" w:lastRow="0" w:firstColumn="1" w:lastColumn="0" w:oddVBand="0" w:evenVBand="0" w:oddHBand="0" w:evenHBand="0" w:firstRowFirstColumn="0" w:firstRowLastColumn="0" w:lastRowFirstColumn="0" w:lastRowLastColumn="0"/>
             <w:tcW w:w="8978" w:type="dxa"/>
             <w:gridSpan w:val="3"/>
-            <w:shd w:val="clear" w:color="auto" w:fill="D40000"/>
           </w:tcPr>
           <w:p>
             <w:pPr>
@@ -2347,7 +3973,7 @@
               <w:cnfStyle w:val="000000100000" w:firstRow="0" w:lastRow="0" w:firstColumn="0" w:lastColumn="0" w:oddVBand="0" w:evenVBand="0" w:oddHBand="1" w:evenHBand="0" w:firstRowFirstColumn="0" w:firstRowLastColumn="0" w:lastRowFirstColumn="0" w:lastRowLastColumn="0"/>
             </w:pPr>
             <w:r>
-              <w:t>S33</w:t>
+              <w:t>S37</w:t>
             </w:r>
           </w:p>
         </w:tc>
@@ -2374,16 +4000,7 @@
               <w:cnfStyle w:val="000000000000" w:firstRow="0" w:lastRow="0" w:firstColumn="0" w:lastColumn="0" w:oddVBand="0" w:evenVBand="0" w:oddHBand="0" w:evenHBand="0" w:firstRowFirstColumn="0" w:firstRowLastColumn="0" w:lastRowFirstColumn="0" w:lastRowLastColumn="0"/>
             </w:pPr>
             <w:r>
-              <w:t xml:space="preserve">Servicio de </w:t>
-            </w:r>
-            <w:r>
-              <w:t>evaluación</w:t>
-            </w:r>
-            <w:r>
-              <w:t xml:space="preserve"> de </w:t>
-            </w:r>
-            <w:r>
-              <w:t>clientes/productos</w:t>
+              <w:t>Proceso de gestión de solicitudes de bolsa</w:t>
             </w:r>
           </w:p>
         </w:tc>
@@ -2410,43 +4027,29 @@
           </w:tcPr>
           <w:p>
             <w:pPr>
-              <w:cnfStyle w:val="000000100000" w:firstRow="0" w:lastRow="0" w:firstColumn="0" w:lastColumn="0" w:oddVBand="0" w:evenVBand="0" w:oddHBand="1" w:evenHBand="0" w:firstRowFirstColumn="0" w:firstRowLastColumn="0" w:lastRowFirstColumn="0" w:lastRowLastColumn="0"/>
-            </w:pPr>
-            <w:r>
-              <w:t xml:space="preserve">Permite </w:t>
-            </w:r>
-            <w:r>
-              <w:rPr>
-                <w:rFonts w:cs="Arial"/>
-              </w:rPr>
-              <w:t xml:space="preserve">ejecutar medios de retroalimentación entre clientes y de clientes hacía productos, dados unos criterios </w:t>
-            </w:r>
-            <w:proofErr w:type="spellStart"/>
-            <w:r>
-              <w:rPr>
-                <w:rFonts w:cs="Arial"/>
-              </w:rPr>
-              <w:t>parametrizados</w:t>
-            </w:r>
-            <w:proofErr w:type="spellEnd"/>
-            <w:r>
-              <w:rPr>
-                <w:rFonts w:cs="Arial"/>
-              </w:rPr>
-              <w:t xml:space="preserve"> por el MPDLA</w:t>
-            </w:r>
-          </w:p>
-        </w:tc>
-      </w:tr>
-      <w:tr>
-        <w:tc>
-          <w:tcPr>
-            <w:cnfStyle w:val="001000000000" w:firstRow="0" w:lastRow="0" w:firstColumn="1" w:lastColumn="0" w:oddVBand="0" w:evenVBand="0" w:oddHBand="0" w:evenHBand="0" w:firstRowFirstColumn="0" w:firstRowLastColumn="0" w:lastRowFirstColumn="0" w:lastRowLastColumn="0"/>
-            <w:tcW w:w="4489" w:type="dxa"/>
-            <w:gridSpan w:val="2"/>
-          </w:tcPr>
-          <w:p>
-            <w:r>
+              <w:jc w:val="both"/>
+              <w:cnfStyle w:val="000000100000" w:firstRow="0" w:lastRow="0" w:firstColumn="0" w:lastColumn="0" w:oddVBand="0" w:evenVBand="0" w:oddHBand="1" w:evenHBand="0" w:firstRowFirstColumn="0" w:firstRowLastColumn="0" w:lastRowFirstColumn="0" w:lastRowLastColumn="0"/>
+            </w:pPr>
+            <w:r>
+              <w:t xml:space="preserve">Este proceso permite a los clientes (comercios </w:t>
+            </w:r>
+            <w:r>
+              <w:lastRenderedPageBreak/>
+              <w:t>y fabricantes) ingresar sus intenciones de compra o de venta en un sistema de bolsa.</w:t>
+            </w:r>
+          </w:p>
+        </w:tc>
+      </w:tr>
+      <w:tr>
+        <w:tc>
+          <w:tcPr>
+            <w:cnfStyle w:val="001000000000" w:firstRow="0" w:lastRow="0" w:firstColumn="1" w:lastColumn="0" w:oddVBand="0" w:evenVBand="0" w:oddHBand="0" w:evenHBand="0" w:firstRowFirstColumn="0" w:firstRowLastColumn="0" w:lastRowFirstColumn="0" w:lastRowLastColumn="0"/>
+            <w:tcW w:w="4489" w:type="dxa"/>
+            <w:gridSpan w:val="2"/>
+          </w:tcPr>
+          <w:p>
+            <w:r>
+              <w:lastRenderedPageBreak/>
               <w:t>Versión</w:t>
             </w:r>
           </w:p>
@@ -2488,15 +4091,13 @@
           <w:p>
             <w:pPr>
               <w:cnfStyle w:val="000000100000" w:firstRow="0" w:lastRow="0" w:firstColumn="0" w:lastColumn="0" w:oddVBand="0" w:evenVBand="0" w:oddHBand="1" w:evenHBand="0" w:firstRowFirstColumn="0" w:firstRowLastColumn="0" w:lastRowFirstColumn="0" w:lastRowLastColumn="0"/>
-            </w:pPr>
-            <w:r>
-              <w:t xml:space="preserve">Top </w:t>
-            </w:r>
-            <w:proofErr w:type="spellStart"/>
-            <w:r>
-              <w:t>down</w:t>
-            </w:r>
-            <w:proofErr w:type="spellEnd"/>
+              <w:rPr>
+                <w:lang w:val="en-US"/>
+              </w:rPr>
+            </w:pPr>
+            <w:r>
+              <w:t>Top down</w:t>
+            </w:r>
           </w:p>
         </w:tc>
       </w:tr>
@@ -2625,164 +4226,1038 @@
             <w:pPr>
               <w:cnfStyle w:val="000000000000" w:firstRow="0" w:lastRow="0" w:firstColumn="0" w:lastColumn="0" w:oddVBand="0" w:evenVBand="0" w:oddHBand="0" w:evenHBand="0" w:firstRowFirstColumn="0" w:firstRowLastColumn="0" w:lastRowFirstColumn="0" w:lastRowLastColumn="0"/>
             </w:pPr>
+            <w:r>
+              <w:t>Proceso</w:t>
+            </w:r>
+          </w:p>
+        </w:tc>
+      </w:tr>
+      <w:tr>
+        <w:trPr>
+          <w:cnfStyle w:val="000000100000" w:firstRow="0" w:lastRow="0" w:firstColumn="0" w:lastColumn="0" w:oddVBand="0" w:evenVBand="0" w:oddHBand="1" w:evenHBand="0" w:firstRowFirstColumn="0" w:firstRowLastColumn="0" w:lastRowFirstColumn="0" w:lastRowLastColumn="0"/>
+        </w:trPr>
+        <w:tc>
+          <w:tcPr>
+            <w:cnfStyle w:val="001000000000" w:firstRow="0" w:lastRow="0" w:firstColumn="1" w:lastColumn="0" w:oddVBand="0" w:evenVBand="0" w:oddHBand="0" w:evenHBand="0" w:firstRowFirstColumn="0" w:firstRowLastColumn="0" w:lastRowFirstColumn="0" w:lastRowLastColumn="0"/>
+            <w:tcW w:w="4458" w:type="dxa"/>
+          </w:tcPr>
+          <w:p>
+            <w:r>
+              <w:t>Clasificación</w:t>
+            </w:r>
+          </w:p>
+        </w:tc>
+        <w:tc>
+          <w:tcPr>
+            <w:tcW w:w="4520" w:type="dxa"/>
+            <w:gridSpan w:val="2"/>
+          </w:tcPr>
+          <w:p>
+            <w:pPr>
+              <w:ind w:left="1416" w:hanging="1416"/>
+              <w:cnfStyle w:val="000000100000" w:firstRow="0" w:lastRow="0" w:firstColumn="0" w:lastColumn="0" w:oddVBand="0" w:evenVBand="0" w:oddHBand="1" w:evenHBand="0" w:firstRowFirstColumn="0" w:firstRowLastColumn="0" w:lastRowFirstColumn="0" w:lastRowLastColumn="0"/>
+            </w:pPr>
+            <w:r>
+              <w:t>Negocio – Proceso</w:t>
+            </w:r>
+          </w:p>
+        </w:tc>
+      </w:tr>
+      <w:tr>
+        <w:tc>
+          <w:tcPr>
+            <w:cnfStyle w:val="001000000000" w:firstRow="0" w:lastRow="0" w:firstColumn="1" w:lastColumn="0" w:oddVBand="0" w:evenVBand="0" w:oddHBand="0" w:evenHBand="0" w:firstRowFirstColumn="0" w:firstRowLastColumn="0" w:lastRowFirstColumn="0" w:lastRowLastColumn="0"/>
+            <w:tcW w:w="8978" w:type="dxa"/>
+            <w:gridSpan w:val="3"/>
+          </w:tcPr>
+          <w:p>
+            <w:pPr>
+              <w:jc w:val="center"/>
+            </w:pPr>
+            <w:r>
+              <w:t>Operaciones</w:t>
+            </w:r>
+          </w:p>
+        </w:tc>
+      </w:tr>
+      <w:tr>
+        <w:trPr>
+          <w:cnfStyle w:val="000000100000" w:firstRow="0" w:lastRow="0" w:firstColumn="0" w:lastColumn="0" w:oddVBand="0" w:evenVBand="0" w:oddHBand="1" w:evenHBand="0" w:firstRowFirstColumn="0" w:firstRowLastColumn="0" w:lastRowFirstColumn="0" w:lastRowLastColumn="0"/>
+        </w:trPr>
+        <w:tc>
+          <w:tcPr>
+            <w:cnfStyle w:val="001000000000" w:firstRow="0" w:lastRow="0" w:firstColumn="1" w:lastColumn="0" w:oddVBand="0" w:evenVBand="0" w:oddHBand="0" w:evenHBand="0" w:firstRowFirstColumn="0" w:firstRowLastColumn="0" w:lastRowFirstColumn="0" w:lastRowLastColumn="0"/>
+            <w:tcW w:w="4458" w:type="dxa"/>
+          </w:tcPr>
+          <w:p>
+            <w:pPr>
+              <w:rPr>
+                <w:b w:val="0"/>
+              </w:rPr>
+            </w:pPr>
+            <w:r>
+              <w:rPr>
+                <w:b w:val="0"/>
+              </w:rPr>
+              <w:t>Gestionar solicitud de bolsa</w:t>
+            </w:r>
+          </w:p>
+        </w:tc>
+        <w:tc>
+          <w:tcPr>
+            <w:tcW w:w="4520" w:type="dxa"/>
+            <w:gridSpan w:val="2"/>
+          </w:tcPr>
+          <w:p>
+            <w:pPr>
+              <w:jc w:val="both"/>
+              <w:cnfStyle w:val="000000100000" w:firstRow="0" w:lastRow="0" w:firstColumn="0" w:lastColumn="0" w:oddVBand="0" w:evenVBand="0" w:oddHBand="1" w:evenHBand="0" w:firstRowFirstColumn="0" w:firstRowLastColumn="0" w:lastRowFirstColumn="0" w:lastRowLastColumn="0"/>
+            </w:pPr>
+          </w:p>
+        </w:tc>
+      </w:tr>
+    </w:tbl>
+    <w:p/>
+    <w:p/>
+    <w:tbl>
+      <w:tblPr>
+        <w:tblStyle w:val="Listaclara-nfasis2"/>
+        <w:tblW w:w="0" w:type="auto"/>
+        <w:tblLook w:val="04A0" w:firstRow="1" w:lastRow="0" w:firstColumn="1" w:lastColumn="0" w:noHBand="0" w:noVBand="1"/>
+      </w:tblPr>
+      <w:tblGrid>
+        <w:gridCol w:w="4458"/>
+        <w:gridCol w:w="31"/>
+        <w:gridCol w:w="4489"/>
+      </w:tblGrid>
+      <w:tr>
+        <w:trPr>
+          <w:cnfStyle w:val="100000000000" w:firstRow="1" w:lastRow="0" w:firstColumn="0" w:lastColumn="0" w:oddVBand="0" w:evenVBand="0" w:oddHBand="0" w:evenHBand="0" w:firstRowFirstColumn="0" w:firstRowLastColumn="0" w:lastRowFirstColumn="0" w:lastRowLastColumn="0"/>
+        </w:trPr>
+        <w:tc>
+          <w:tcPr>
+            <w:cnfStyle w:val="001000000000" w:firstRow="0" w:lastRow="0" w:firstColumn="1" w:lastColumn="0" w:oddVBand="0" w:evenVBand="0" w:oddHBand="0" w:evenHBand="0" w:firstRowFirstColumn="0" w:firstRowLastColumn="0" w:lastRowFirstColumn="0" w:lastRowLastColumn="0"/>
+            <w:tcW w:w="8978" w:type="dxa"/>
+            <w:gridSpan w:val="3"/>
+          </w:tcPr>
+          <w:p>
+            <w:pPr>
+              <w:jc w:val="center"/>
+            </w:pPr>
+            <w:r>
+              <w:t>Servicio</w:t>
+            </w:r>
+          </w:p>
+        </w:tc>
+      </w:tr>
+      <w:tr>
+        <w:trPr>
+          <w:cnfStyle w:val="000000100000" w:firstRow="0" w:lastRow="0" w:firstColumn="0" w:lastColumn="0" w:oddVBand="0" w:evenVBand="0" w:oddHBand="1" w:evenHBand="0" w:firstRowFirstColumn="0" w:firstRowLastColumn="0" w:lastRowFirstColumn="0" w:lastRowLastColumn="0"/>
+        </w:trPr>
+        <w:tc>
+          <w:tcPr>
+            <w:cnfStyle w:val="001000000000" w:firstRow="0" w:lastRow="0" w:firstColumn="1" w:lastColumn="0" w:oddVBand="0" w:evenVBand="0" w:oddHBand="0" w:evenHBand="0" w:firstRowFirstColumn="0" w:firstRowLastColumn="0" w:lastRowFirstColumn="0" w:lastRowLastColumn="0"/>
+            <w:tcW w:w="4489" w:type="dxa"/>
+            <w:gridSpan w:val="2"/>
+          </w:tcPr>
+          <w:p>
+            <w:r>
+              <w:t>ID</w:t>
+            </w:r>
+          </w:p>
+        </w:tc>
+        <w:tc>
+          <w:tcPr>
+            <w:tcW w:w="4489" w:type="dxa"/>
+          </w:tcPr>
+          <w:p>
+            <w:pPr>
+              <w:cnfStyle w:val="000000100000" w:firstRow="0" w:lastRow="0" w:firstColumn="0" w:lastColumn="0" w:oddVBand="0" w:evenVBand="0" w:oddHBand="1" w:evenHBand="0" w:firstRowFirstColumn="0" w:firstRowLastColumn="0" w:lastRowFirstColumn="0" w:lastRowLastColumn="0"/>
+            </w:pPr>
+            <w:r>
+              <w:t>S38</w:t>
+            </w:r>
+          </w:p>
+        </w:tc>
+      </w:tr>
+      <w:tr>
+        <w:tc>
+          <w:tcPr>
+            <w:cnfStyle w:val="001000000000" w:firstRow="0" w:lastRow="0" w:firstColumn="1" w:lastColumn="0" w:oddVBand="0" w:evenVBand="0" w:oddHBand="0" w:evenHBand="0" w:firstRowFirstColumn="0" w:firstRowLastColumn="0" w:lastRowFirstColumn="0" w:lastRowLastColumn="0"/>
+            <w:tcW w:w="4489" w:type="dxa"/>
+            <w:gridSpan w:val="2"/>
+          </w:tcPr>
+          <w:p>
+            <w:r>
+              <w:t>Nombre</w:t>
+            </w:r>
+          </w:p>
+        </w:tc>
+        <w:tc>
+          <w:tcPr>
+            <w:tcW w:w="4489" w:type="dxa"/>
+          </w:tcPr>
+          <w:p>
+            <w:pPr>
+              <w:cnfStyle w:val="000000000000" w:firstRow="0" w:lastRow="0" w:firstColumn="0" w:lastColumn="0" w:oddVBand="0" w:evenVBand="0" w:oddHBand="0" w:evenHBand="0" w:firstRowFirstColumn="0" w:firstRowLastColumn="0" w:lastRowFirstColumn="0" w:lastRowLastColumn="0"/>
+            </w:pPr>
+            <w:r>
+              <w:t>Servicio</w:t>
+            </w:r>
+            <w:r>
+              <w:t xml:space="preserve"> de</w:t>
+            </w:r>
+            <w:r>
+              <w:t xml:space="preserve"> Administración de transacciones</w:t>
+            </w:r>
+          </w:p>
+        </w:tc>
+      </w:tr>
+      <w:tr>
+        <w:trPr>
+          <w:cnfStyle w:val="000000100000" w:firstRow="0" w:lastRow="0" w:firstColumn="0" w:lastColumn="0" w:oddVBand="0" w:evenVBand="0" w:oddHBand="1" w:evenHBand="0" w:firstRowFirstColumn="0" w:firstRowLastColumn="0" w:lastRowFirstColumn="0" w:lastRowLastColumn="0"/>
+        </w:trPr>
+        <w:tc>
+          <w:tcPr>
+            <w:cnfStyle w:val="001000000000" w:firstRow="0" w:lastRow="0" w:firstColumn="1" w:lastColumn="0" w:oddVBand="0" w:evenVBand="0" w:oddHBand="0" w:evenHBand="0" w:firstRowFirstColumn="0" w:firstRowLastColumn="0" w:lastRowFirstColumn="0" w:lastRowLastColumn="0"/>
+            <w:tcW w:w="4489" w:type="dxa"/>
+            <w:gridSpan w:val="2"/>
+          </w:tcPr>
+          <w:p>
+            <w:r>
+              <w:t>Descripción</w:t>
+            </w:r>
+          </w:p>
+        </w:tc>
+        <w:tc>
+          <w:tcPr>
+            <w:tcW w:w="4489" w:type="dxa"/>
+          </w:tcPr>
+          <w:p>
+            <w:pPr>
+              <w:jc w:val="both"/>
+              <w:cnfStyle w:val="000000100000" w:firstRow="0" w:lastRow="0" w:firstColumn="0" w:lastColumn="0" w:oddVBand="0" w:evenVBand="0" w:oddHBand="1" w:evenHBand="0" w:firstRowFirstColumn="0" w:firstRowLastColumn="0" w:lastRowFirstColumn="0" w:lastRowLastColumn="0"/>
+            </w:pPr>
+            <w:r>
+              <w:t xml:space="preserve">Este proceso </w:t>
+            </w:r>
+            <w:r>
+              <w:t>permite a los clientes realizar un seguimiento</w:t>
+            </w:r>
+            <w:r>
+              <w:t xml:space="preserve"> y control </w:t>
+            </w:r>
+            <w:r>
+              <w:t>de cada u</w:t>
+            </w:r>
+            <w:r>
+              <w:t>na de las transacciones que está realizando en el Market Place.</w:t>
+            </w:r>
+          </w:p>
+        </w:tc>
+      </w:tr>
+      <w:tr>
+        <w:tc>
+          <w:tcPr>
+            <w:cnfStyle w:val="001000000000" w:firstRow="0" w:lastRow="0" w:firstColumn="1" w:lastColumn="0" w:oddVBand="0" w:evenVBand="0" w:oddHBand="0" w:evenHBand="0" w:firstRowFirstColumn="0" w:firstRowLastColumn="0" w:lastRowFirstColumn="0" w:lastRowLastColumn="0"/>
+            <w:tcW w:w="4489" w:type="dxa"/>
+            <w:gridSpan w:val="2"/>
+          </w:tcPr>
+          <w:p>
+            <w:r>
+              <w:t>Versión</w:t>
+            </w:r>
+          </w:p>
+        </w:tc>
+        <w:tc>
+          <w:tcPr>
+            <w:tcW w:w="4489" w:type="dxa"/>
+          </w:tcPr>
+          <w:p>
+            <w:pPr>
+              <w:cnfStyle w:val="000000000000" w:firstRow="0" w:lastRow="0" w:firstColumn="0" w:lastColumn="0" w:oddVBand="0" w:evenVBand="0" w:oddHBand="0" w:evenHBand="0" w:firstRowFirstColumn="0" w:firstRowLastColumn="0" w:lastRowFirstColumn="0" w:lastRowLastColumn="0"/>
+            </w:pPr>
+            <w:r>
+              <w:t>1.0</w:t>
+            </w:r>
+          </w:p>
+        </w:tc>
+      </w:tr>
+      <w:tr>
+        <w:trPr>
+          <w:cnfStyle w:val="000000100000" w:firstRow="0" w:lastRow="0" w:firstColumn="0" w:lastColumn="0" w:oddVBand="0" w:evenVBand="0" w:oddHBand="1" w:evenHBand="0" w:firstRowFirstColumn="0" w:firstRowLastColumn="0" w:lastRowFirstColumn="0" w:lastRowLastColumn="0"/>
+        </w:trPr>
+        <w:tc>
+          <w:tcPr>
+            <w:cnfStyle w:val="001000000000" w:firstRow="0" w:lastRow="0" w:firstColumn="1" w:lastColumn="0" w:oddVBand="0" w:evenVBand="0" w:oddHBand="0" w:evenHBand="0" w:firstRowFirstColumn="0" w:firstRowLastColumn="0" w:lastRowFirstColumn="0" w:lastRowLastColumn="0"/>
+            <w:tcW w:w="4489" w:type="dxa"/>
+            <w:gridSpan w:val="2"/>
+          </w:tcPr>
+          <w:p>
+            <w:r>
+              <w:t>Método de descubrimiento</w:t>
+            </w:r>
+          </w:p>
+        </w:tc>
+        <w:tc>
+          <w:tcPr>
+            <w:tcW w:w="4489" w:type="dxa"/>
+          </w:tcPr>
+          <w:p>
+            <w:pPr>
+              <w:cnfStyle w:val="000000100000" w:firstRow="0" w:lastRow="0" w:firstColumn="0" w:lastColumn="0" w:oddVBand="0" w:evenVBand="0" w:oddHBand="1" w:evenHBand="0" w:firstRowFirstColumn="0" w:firstRowLastColumn="0" w:lastRowFirstColumn="0" w:lastRowLastColumn="0"/>
+              <w:rPr>
+                <w:lang w:val="en-US"/>
+              </w:rPr>
+            </w:pPr>
+            <w:r>
+              <w:t>In the middle</w:t>
+            </w:r>
+          </w:p>
+        </w:tc>
+      </w:tr>
+      <w:tr>
+        <w:tc>
+          <w:tcPr>
+            <w:cnfStyle w:val="001000000000" w:firstRow="0" w:lastRow="0" w:firstColumn="1" w:lastColumn="0" w:oddVBand="0" w:evenVBand="0" w:oddHBand="0" w:evenHBand="0" w:firstRowFirstColumn="0" w:firstRowLastColumn="0" w:lastRowFirstColumn="0" w:lastRowLastColumn="0"/>
+            <w:tcW w:w="4489" w:type="dxa"/>
+            <w:gridSpan w:val="2"/>
+          </w:tcPr>
+          <w:p>
+            <w:r>
+              <w:t>Función de negocio</w:t>
+            </w:r>
+          </w:p>
+        </w:tc>
+        <w:tc>
+          <w:tcPr>
+            <w:tcW w:w="4489" w:type="dxa"/>
+          </w:tcPr>
+          <w:p>
+            <w:pPr>
+              <w:cnfStyle w:val="000000000000" w:firstRow="0" w:lastRow="0" w:firstColumn="0" w:lastColumn="0" w:oddVBand="0" w:evenVBand="0" w:oddHBand="0" w:evenHBand="0" w:firstRowFirstColumn="0" w:firstRowLastColumn="0" w:lastRowFirstColumn="0" w:lastRowLastColumn="0"/>
+            </w:pPr>
+            <w:r>
+              <w:t>&lt;&lt;Falta numerar actividades&gt;&gt;</w:t>
+            </w:r>
+          </w:p>
+        </w:tc>
+      </w:tr>
+      <w:tr>
+        <w:trPr>
+          <w:cnfStyle w:val="000000100000" w:firstRow="0" w:lastRow="0" w:firstColumn="0" w:lastColumn="0" w:oddVBand="0" w:evenVBand="0" w:oddHBand="1" w:evenHBand="0" w:firstRowFirstColumn="0" w:firstRowLastColumn="0" w:lastRowFirstColumn="0" w:lastRowLastColumn="0"/>
+        </w:trPr>
+        <w:tc>
+          <w:tcPr>
+            <w:cnfStyle w:val="001000000000" w:firstRow="0" w:lastRow="0" w:firstColumn="1" w:lastColumn="0" w:oddVBand="0" w:evenVBand="0" w:oddHBand="0" w:evenHBand="0" w:firstRowFirstColumn="0" w:firstRowLastColumn="0" w:lastRowFirstColumn="0" w:lastRowLastColumn="0"/>
+            <w:tcW w:w="4489" w:type="dxa"/>
+            <w:gridSpan w:val="2"/>
+          </w:tcPr>
+          <w:p>
+            <w:r>
+              <w:t>RNF</w:t>
+            </w:r>
+          </w:p>
+        </w:tc>
+        <w:tc>
+          <w:tcPr>
+            <w:tcW w:w="4489" w:type="dxa"/>
+          </w:tcPr>
+          <w:p>
+            <w:pPr>
+              <w:cnfStyle w:val="000000100000" w:firstRow="0" w:lastRow="0" w:firstColumn="0" w:lastColumn="0" w:oddVBand="0" w:evenVBand="0" w:oddHBand="1" w:evenHBand="0" w:firstRowFirstColumn="0" w:firstRowLastColumn="0" w:lastRowFirstColumn="0" w:lastRowLastColumn="0"/>
+            </w:pPr>
+            <w:r>
+              <w:t>-</w:t>
+            </w:r>
+          </w:p>
+        </w:tc>
+      </w:tr>
+      <w:tr>
+        <w:tc>
+          <w:tcPr>
+            <w:cnfStyle w:val="001000000000" w:firstRow="0" w:lastRow="0" w:firstColumn="1" w:lastColumn="0" w:oddVBand="0" w:evenVBand="0" w:oddHBand="0" w:evenHBand="0" w:firstRowFirstColumn="0" w:firstRowLastColumn="0" w:lastRowFirstColumn="0" w:lastRowLastColumn="0"/>
+            <w:tcW w:w="4489" w:type="dxa"/>
+            <w:gridSpan w:val="2"/>
+          </w:tcPr>
+          <w:p>
+            <w:r>
+              <w:t>Implementación</w:t>
+            </w:r>
+          </w:p>
+        </w:tc>
+        <w:tc>
+          <w:tcPr>
+            <w:tcW w:w="4489" w:type="dxa"/>
+          </w:tcPr>
+          <w:p>
+            <w:pPr>
+              <w:cnfStyle w:val="000000000000" w:firstRow="0" w:lastRow="0" w:firstColumn="0" w:lastColumn="0" w:oddVBand="0" w:evenVBand="0" w:oddHBand="0" w:evenHBand="0" w:firstRowFirstColumn="0" w:firstRowLastColumn="0" w:lastRowFirstColumn="0" w:lastRowLastColumn="0"/>
+            </w:pPr>
+            <w:r>
+              <w:t>-</w:t>
+            </w:r>
+          </w:p>
+        </w:tc>
+      </w:tr>
+      <w:tr>
+        <w:trPr>
+          <w:cnfStyle w:val="000000100000" w:firstRow="0" w:lastRow="0" w:firstColumn="0" w:lastColumn="0" w:oddVBand="0" w:evenVBand="0" w:oddHBand="1" w:evenHBand="0" w:firstRowFirstColumn="0" w:firstRowLastColumn="0" w:lastRowFirstColumn="0" w:lastRowLastColumn="0"/>
+        </w:trPr>
+        <w:tc>
+          <w:tcPr>
+            <w:cnfStyle w:val="001000000000" w:firstRow="0" w:lastRow="0" w:firstColumn="1" w:lastColumn="0" w:oddVBand="0" w:evenVBand="0" w:oddHBand="0" w:evenHBand="0" w:firstRowFirstColumn="0" w:firstRowLastColumn="0" w:lastRowFirstColumn="0" w:lastRowLastColumn="0"/>
+            <w:tcW w:w="8978" w:type="dxa"/>
+            <w:gridSpan w:val="3"/>
+          </w:tcPr>
+          <w:p>
+            <w:pPr>
+              <w:jc w:val="center"/>
+            </w:pPr>
+            <w:r>
+              <w:t>Taxonomía</w:t>
+            </w:r>
+          </w:p>
+        </w:tc>
+      </w:tr>
+      <w:tr>
+        <w:tc>
+          <w:tcPr>
+            <w:cnfStyle w:val="001000000000" w:firstRow="0" w:lastRow="0" w:firstColumn="1" w:lastColumn="0" w:oddVBand="0" w:evenVBand="0" w:oddHBand="0" w:evenHBand="0" w:firstRowFirstColumn="0" w:firstRowLastColumn="0" w:lastRowFirstColumn="0" w:lastRowLastColumn="0"/>
+            <w:tcW w:w="4458" w:type="dxa"/>
+          </w:tcPr>
+          <w:p>
+            <w:r>
+              <w:t>Tipo</w:t>
+            </w:r>
+          </w:p>
+        </w:tc>
+        <w:tc>
+          <w:tcPr>
+            <w:tcW w:w="4520" w:type="dxa"/>
+            <w:gridSpan w:val="2"/>
+          </w:tcPr>
+          <w:p>
+            <w:pPr>
+              <w:cnfStyle w:val="000000000000" w:firstRow="0" w:lastRow="0" w:firstColumn="0" w:lastColumn="0" w:oddVBand="0" w:evenVBand="0" w:oddHBand="0" w:evenHBand="0" w:firstRowFirstColumn="0" w:firstRowLastColumn="0" w:lastRowFirstColumn="0" w:lastRowLastColumn="0"/>
+            </w:pPr>
+            <w:r>
+              <w:t>Integración</w:t>
+            </w:r>
+          </w:p>
+        </w:tc>
+      </w:tr>
+      <w:tr>
+        <w:trPr>
+          <w:cnfStyle w:val="000000100000" w:firstRow="0" w:lastRow="0" w:firstColumn="0" w:lastColumn="0" w:oddVBand="0" w:evenVBand="0" w:oddHBand="1" w:evenHBand="0" w:firstRowFirstColumn="0" w:firstRowLastColumn="0" w:lastRowFirstColumn="0" w:lastRowLastColumn="0"/>
+        </w:trPr>
+        <w:tc>
+          <w:tcPr>
+            <w:cnfStyle w:val="001000000000" w:firstRow="0" w:lastRow="0" w:firstColumn="1" w:lastColumn="0" w:oddVBand="0" w:evenVBand="0" w:oddHBand="0" w:evenHBand="0" w:firstRowFirstColumn="0" w:firstRowLastColumn="0" w:lastRowFirstColumn="0" w:lastRowLastColumn="0"/>
+            <w:tcW w:w="4458" w:type="dxa"/>
+          </w:tcPr>
+          <w:p>
+            <w:r>
+              <w:t>Clasificación</w:t>
+            </w:r>
+          </w:p>
+        </w:tc>
+        <w:tc>
+          <w:tcPr>
+            <w:tcW w:w="4520" w:type="dxa"/>
+            <w:gridSpan w:val="2"/>
+          </w:tcPr>
+          <w:p>
+            <w:pPr>
+              <w:ind w:left="1416" w:hanging="1416"/>
+              <w:cnfStyle w:val="000000100000" w:firstRow="0" w:lastRow="0" w:firstColumn="0" w:lastColumn="0" w:oddVBand="0" w:evenVBand="0" w:oddHBand="1" w:evenHBand="0" w:firstRowFirstColumn="0" w:firstRowLastColumn="0" w:lastRowFirstColumn="0" w:lastRowLastColumn="0"/>
+            </w:pPr>
+            <w:r>
+              <w:t xml:space="preserve">Negocio – </w:t>
+            </w:r>
+            <w:r>
+              <w:t>Administración</w:t>
+            </w:r>
+          </w:p>
+        </w:tc>
+      </w:tr>
+      <w:tr>
+        <w:tc>
+          <w:tcPr>
+            <w:cnfStyle w:val="001000000000" w:firstRow="0" w:lastRow="0" w:firstColumn="1" w:lastColumn="0" w:oddVBand="0" w:evenVBand="0" w:oddHBand="0" w:evenHBand="0" w:firstRowFirstColumn="0" w:firstRowLastColumn="0" w:lastRowFirstColumn="0" w:lastRowLastColumn="0"/>
+            <w:tcW w:w="8978" w:type="dxa"/>
+            <w:gridSpan w:val="3"/>
+          </w:tcPr>
+          <w:p>
+            <w:pPr>
+              <w:jc w:val="center"/>
+            </w:pPr>
+            <w:r>
+              <w:t>Operaciones</w:t>
+            </w:r>
+          </w:p>
+        </w:tc>
+      </w:tr>
+      <w:tr>
+        <w:trPr>
+          <w:cnfStyle w:val="000000100000" w:firstRow="0" w:lastRow="0" w:firstColumn="0" w:lastColumn="0" w:oddVBand="0" w:evenVBand="0" w:oddHBand="1" w:evenHBand="0" w:firstRowFirstColumn="0" w:firstRowLastColumn="0" w:lastRowFirstColumn="0" w:lastRowLastColumn="0"/>
+        </w:trPr>
+        <w:tc>
+          <w:tcPr>
+            <w:cnfStyle w:val="001000000000" w:firstRow="0" w:lastRow="0" w:firstColumn="1" w:lastColumn="0" w:oddVBand="0" w:evenVBand="0" w:oddHBand="0" w:evenHBand="0" w:firstRowFirstColumn="0" w:firstRowLastColumn="0" w:lastRowFirstColumn="0" w:lastRowLastColumn="0"/>
+            <w:tcW w:w="4458" w:type="dxa"/>
+          </w:tcPr>
+          <w:p>
+            <w:pPr>
+              <w:rPr>
+                <w:b w:val="0"/>
+              </w:rPr>
+            </w:pPr>
+            <w:r>
+              <w:rPr>
+                <w:b w:val="0"/>
+              </w:rPr>
+              <w:t>Dar listado transacciones activas</w:t>
+            </w:r>
+          </w:p>
+        </w:tc>
+        <w:tc>
+          <w:tcPr>
+            <w:tcW w:w="4520" w:type="dxa"/>
+            <w:gridSpan w:val="2"/>
+          </w:tcPr>
+          <w:p>
+            <w:pPr>
+              <w:jc w:val="both"/>
+              <w:cnfStyle w:val="000000100000" w:firstRow="0" w:lastRow="0" w:firstColumn="0" w:lastColumn="0" w:oddVBand="0" w:evenVBand="0" w:oddHBand="1" w:evenHBand="0" w:firstRowFirstColumn="0" w:firstRowLastColumn="0" w:lastRowFirstColumn="0" w:lastRowLastColumn="0"/>
+            </w:pPr>
+          </w:p>
+        </w:tc>
+      </w:tr>
+      <w:tr>
+        <w:tc>
+          <w:tcPr>
+            <w:cnfStyle w:val="001000000000" w:firstRow="0" w:lastRow="0" w:firstColumn="1" w:lastColumn="0" w:oddVBand="0" w:evenVBand="0" w:oddHBand="0" w:evenHBand="0" w:firstRowFirstColumn="0" w:firstRowLastColumn="0" w:lastRowFirstColumn="0" w:lastRowLastColumn="0"/>
+            <w:tcW w:w="4458" w:type="dxa"/>
+          </w:tcPr>
+          <w:p>
+            <w:pPr>
+              <w:rPr>
+                <w:b w:val="0"/>
+              </w:rPr>
+            </w:pPr>
+            <w:r>
+              <w:rPr>
+                <w:b w:val="0"/>
+              </w:rPr>
+              <w:t>Dar listado transacciones históricas</w:t>
+            </w:r>
+          </w:p>
+        </w:tc>
+        <w:tc>
+          <w:tcPr>
+            <w:tcW w:w="4520" w:type="dxa"/>
+            <w:gridSpan w:val="2"/>
+          </w:tcPr>
+          <w:p>
+            <w:pPr>
+              <w:jc w:val="both"/>
+              <w:cnfStyle w:val="000000000000" w:firstRow="0" w:lastRow="0" w:firstColumn="0" w:lastColumn="0" w:oddVBand="0" w:evenVBand="0" w:oddHBand="0" w:evenHBand="0" w:firstRowFirstColumn="0" w:firstRowLastColumn="0" w:lastRowFirstColumn="0" w:lastRowLastColumn="0"/>
+            </w:pPr>
+          </w:p>
+        </w:tc>
+      </w:tr>
+      <w:tr>
+        <w:trPr>
+          <w:cnfStyle w:val="000000100000" w:firstRow="0" w:lastRow="0" w:firstColumn="0" w:lastColumn="0" w:oddVBand="0" w:evenVBand="0" w:oddHBand="1" w:evenHBand="0" w:firstRowFirstColumn="0" w:firstRowLastColumn="0" w:lastRowFirstColumn="0" w:lastRowLastColumn="0"/>
+        </w:trPr>
+        <w:tc>
+          <w:tcPr>
+            <w:cnfStyle w:val="001000000000" w:firstRow="0" w:lastRow="0" w:firstColumn="1" w:lastColumn="0" w:oddVBand="0" w:evenVBand="0" w:oddHBand="0" w:evenHBand="0" w:firstRowFirstColumn="0" w:firstRowLastColumn="0" w:lastRowFirstColumn="0" w:lastRowLastColumn="0"/>
+            <w:tcW w:w="4458" w:type="dxa"/>
+          </w:tcPr>
+          <w:p>
+            <w:pPr>
+              <w:rPr>
+                <w:b w:val="0"/>
+              </w:rPr>
+            </w:pPr>
+            <w:r>
+              <w:rPr>
+                <w:b w:val="0"/>
+              </w:rPr>
+              <w:t>Cancelar transacción</w:t>
+            </w:r>
+          </w:p>
+        </w:tc>
+        <w:tc>
+          <w:tcPr>
+            <w:tcW w:w="4520" w:type="dxa"/>
+            <w:gridSpan w:val="2"/>
+          </w:tcPr>
+          <w:p>
+            <w:pPr>
+              <w:jc w:val="both"/>
+              <w:cnfStyle w:val="000000100000" w:firstRow="0" w:lastRow="0" w:firstColumn="0" w:lastColumn="0" w:oddVBand="0" w:evenVBand="0" w:oddHBand="1" w:evenHBand="0" w:firstRowFirstColumn="0" w:firstRowLastColumn="0" w:lastRowFirstColumn="0" w:lastRowLastColumn="0"/>
+            </w:pPr>
+          </w:p>
+        </w:tc>
+      </w:tr>
+      <w:tr>
+        <w:tc>
+          <w:tcPr>
+            <w:cnfStyle w:val="001000000000" w:firstRow="0" w:lastRow="0" w:firstColumn="1" w:lastColumn="0" w:oddVBand="0" w:evenVBand="0" w:oddHBand="0" w:evenHBand="0" w:firstRowFirstColumn="0" w:firstRowLastColumn="0" w:lastRowFirstColumn="0" w:lastRowLastColumn="0"/>
+            <w:tcW w:w="4458" w:type="dxa"/>
+          </w:tcPr>
+          <w:p>
+            <w:pPr>
+              <w:rPr>
+                <w:b w:val="0"/>
+              </w:rPr>
+            </w:pPr>
+            <w:r>
+              <w:rPr>
+                <w:b w:val="0"/>
+              </w:rPr>
+              <w:t>Modificar transacción</w:t>
+            </w:r>
+          </w:p>
+        </w:tc>
+        <w:tc>
+          <w:tcPr>
+            <w:tcW w:w="4520" w:type="dxa"/>
+            <w:gridSpan w:val="2"/>
+          </w:tcPr>
+          <w:p>
+            <w:pPr>
+              <w:jc w:val="both"/>
+              <w:cnfStyle w:val="000000000000" w:firstRow="0" w:lastRow="0" w:firstColumn="0" w:lastColumn="0" w:oddVBand="0" w:evenVBand="0" w:oddHBand="0" w:evenHBand="0" w:firstRowFirstColumn="0" w:firstRowLastColumn="0" w:lastRowFirstColumn="0" w:lastRowLastColumn="0"/>
+            </w:pPr>
+          </w:p>
+        </w:tc>
+      </w:tr>
+    </w:tbl>
+    <w:p/>
+    <w:tbl>
+      <w:tblPr>
+        <w:tblStyle w:val="Listaclara-nfasis2"/>
+        <w:tblW w:w="0" w:type="auto"/>
+        <w:tblLook w:val="04A0" w:firstRow="1" w:lastRow="0" w:firstColumn="1" w:lastColumn="0" w:noHBand="0" w:noVBand="1"/>
+      </w:tblPr>
+      <w:tblGrid>
+        <w:gridCol w:w="2138"/>
+        <w:gridCol w:w="2539"/>
+        <w:gridCol w:w="2416"/>
+        <w:gridCol w:w="1961"/>
+      </w:tblGrid>
+      <w:tr>
+        <w:trPr>
+          <w:cnfStyle w:val="100000000000" w:firstRow="1" w:lastRow="0" w:firstColumn="0" w:lastColumn="0" w:oddVBand="0" w:evenVBand="0" w:oddHBand="0" w:evenHBand="0" w:firstRowFirstColumn="0" w:firstRowLastColumn="0" w:lastRowFirstColumn="0" w:lastRowLastColumn="0"/>
+        </w:trPr>
+        <w:tc>
+          <w:tcPr>
+            <w:cnfStyle w:val="001000000000" w:firstRow="0" w:lastRow="0" w:firstColumn="1" w:lastColumn="0" w:oddVBand="0" w:evenVBand="0" w:oddHBand="0" w:evenHBand="0" w:firstRowFirstColumn="0" w:firstRowLastColumn="0" w:lastRowFirstColumn="0" w:lastRowLastColumn="0"/>
+            <w:tcW w:w="2138" w:type="dxa"/>
+          </w:tcPr>
+          <w:p>
+            <w:r>
+              <w:t>ID</w:t>
+            </w:r>
+          </w:p>
+        </w:tc>
+        <w:tc>
+          <w:tcPr>
+            <w:tcW w:w="2539" w:type="dxa"/>
+          </w:tcPr>
+          <w:p>
+            <w:pPr>
+              <w:cnfStyle w:val="100000000000" w:firstRow="1" w:lastRow="0" w:firstColumn="0" w:lastColumn="0" w:oddVBand="0" w:evenVBand="0" w:oddHBand="0" w:evenHBand="0" w:firstRowFirstColumn="0" w:firstRowLastColumn="0" w:lastRowFirstColumn="0" w:lastRowLastColumn="0"/>
+            </w:pPr>
+            <w:r>
+              <w:t>Nombre</w:t>
+            </w:r>
+          </w:p>
+        </w:tc>
+        <w:tc>
+          <w:tcPr>
+            <w:tcW w:w="2416" w:type="dxa"/>
+          </w:tcPr>
+          <w:p>
+            <w:pPr>
+              <w:cnfStyle w:val="100000000000" w:firstRow="1" w:lastRow="0" w:firstColumn="0" w:lastColumn="0" w:oddVBand="0" w:evenVBand="0" w:oddHBand="0" w:evenHBand="0" w:firstRowFirstColumn="0" w:firstRowLastColumn="0" w:lastRowFirstColumn="0" w:lastRowLastColumn="0"/>
+            </w:pPr>
+            <w:r>
+              <w:t>Descripción</w:t>
+            </w:r>
+          </w:p>
+        </w:tc>
+        <w:tc>
+          <w:tcPr>
+            <w:tcW w:w="1961" w:type="dxa"/>
+          </w:tcPr>
+          <w:p>
+            <w:pPr>
+              <w:cnfStyle w:val="100000000000" w:firstRow="1" w:lastRow="0" w:firstColumn="0" w:lastColumn="0" w:oddVBand="0" w:evenVBand="0" w:oddHBand="0" w:evenHBand="0" w:firstRowFirstColumn="0" w:firstRowLastColumn="0" w:lastRowFirstColumn="0" w:lastRowLastColumn="0"/>
+            </w:pPr>
+            <w:r>
+              <w:t>Prioridad</w:t>
+            </w:r>
+          </w:p>
+        </w:tc>
+      </w:tr>
+      <w:tr>
+        <w:trPr>
+          <w:cnfStyle w:val="000000100000" w:firstRow="0" w:lastRow="0" w:firstColumn="0" w:lastColumn="0" w:oddVBand="0" w:evenVBand="0" w:oddHBand="1" w:evenHBand="0" w:firstRowFirstColumn="0" w:firstRowLastColumn="0" w:lastRowFirstColumn="0" w:lastRowLastColumn="0"/>
+        </w:trPr>
+        <w:tc>
+          <w:tcPr>
+            <w:cnfStyle w:val="001000000000" w:firstRow="0" w:lastRow="0" w:firstColumn="1" w:lastColumn="0" w:oddVBand="0" w:evenVBand="0" w:oddHBand="0" w:evenHBand="0" w:firstRowFirstColumn="0" w:firstRowLastColumn="0" w:lastRowFirstColumn="0" w:lastRowLastColumn="0"/>
+            <w:tcW w:w="2138" w:type="dxa"/>
+          </w:tcPr>
+          <w:p>
+            <w:r>
+              <w:t>RNF1</w:t>
+            </w:r>
+          </w:p>
+        </w:tc>
+        <w:tc>
+          <w:tcPr>
+            <w:tcW w:w="2539" w:type="dxa"/>
+          </w:tcPr>
+          <w:p>
+            <w:pPr>
+              <w:cnfStyle w:val="000000100000" w:firstRow="0" w:lastRow="0" w:firstColumn="0" w:lastColumn="0" w:oddVBand="0" w:evenVBand="0" w:oddHBand="1" w:evenHBand="0" w:firstRowFirstColumn="0" w:firstRowLastColumn="0" w:lastRowFirstColumn="0" w:lastRowLastColumn="0"/>
+            </w:pPr>
+            <w:r>
+              <w:t>Seguridad</w:t>
+            </w:r>
+          </w:p>
+        </w:tc>
+        <w:tc>
+          <w:tcPr>
+            <w:tcW w:w="2416" w:type="dxa"/>
+          </w:tcPr>
+          <w:p>
+            <w:pPr>
+              <w:cnfStyle w:val="000000100000" w:firstRow="0" w:lastRow="0" w:firstColumn="0" w:lastColumn="0" w:oddVBand="0" w:evenVBand="0" w:oddHBand="1" w:evenHBand="0" w:firstRowFirstColumn="0" w:firstRowLastColumn="0" w:lastRowFirstColumn="0" w:lastRowLastColumn="0"/>
+            </w:pPr>
+            <w:r>
+              <w:t>Seguridad de la información, definición de roles de usuarios que acceden al MPDLA.</w:t>
+            </w:r>
+          </w:p>
+        </w:tc>
+        <w:tc>
+          <w:tcPr>
+            <w:tcW w:w="1961" w:type="dxa"/>
+          </w:tcPr>
+          <w:p>
+            <w:pPr>
+              <w:cnfStyle w:val="000000100000" w:firstRow="0" w:lastRow="0" w:firstColumn="0" w:lastColumn="0" w:oddVBand="0" w:evenVBand="0" w:oddHBand="1" w:evenHBand="0" w:firstRowFirstColumn="0" w:firstRowLastColumn="0" w:lastRowFirstColumn="0" w:lastRowLastColumn="0"/>
+            </w:pPr>
+            <w:r>
+              <w:t>Crítica</w:t>
+            </w:r>
+          </w:p>
+        </w:tc>
+      </w:tr>
+      <w:tr>
+        <w:tc>
+          <w:tcPr>
+            <w:cnfStyle w:val="001000000000" w:firstRow="0" w:lastRow="0" w:firstColumn="1" w:lastColumn="0" w:oddVBand="0" w:evenVBand="0" w:oddHBand="0" w:evenHBand="0" w:firstRowFirstColumn="0" w:firstRowLastColumn="0" w:lastRowFirstColumn="0" w:lastRowLastColumn="0"/>
+            <w:tcW w:w="2138" w:type="dxa"/>
+          </w:tcPr>
+          <w:p>
+            <w:r>
+              <w:t>RNF2</w:t>
+            </w:r>
+          </w:p>
+        </w:tc>
+        <w:tc>
+          <w:tcPr>
+            <w:tcW w:w="2539" w:type="dxa"/>
+          </w:tcPr>
+          <w:p>
+            <w:pPr>
+              <w:cnfStyle w:val="000000000000" w:firstRow="0" w:lastRow="0" w:firstColumn="0" w:lastColumn="0" w:oddVBand="0" w:evenVBand="0" w:oddHBand="0" w:evenHBand="0" w:firstRowFirstColumn="0" w:firstRowLastColumn="0" w:lastRowFirstColumn="0" w:lastRowLastColumn="0"/>
+            </w:pPr>
+            <w:r>
+              <w:t>Confiabilidad</w:t>
+            </w:r>
+          </w:p>
+        </w:tc>
+        <w:tc>
+          <w:tcPr>
+            <w:tcW w:w="2416" w:type="dxa"/>
+          </w:tcPr>
+          <w:p>
+            <w:pPr>
+              <w:cnfStyle w:val="000000000000" w:firstRow="0" w:lastRow="0" w:firstColumn="0" w:lastColumn="0" w:oddVBand="0" w:evenVBand="0" w:oddHBand="0" w:evenHBand="0" w:firstRowFirstColumn="0" w:firstRowLastColumn="0" w:lastRowFirstColumn="0" w:lastRowLastColumn="0"/>
+            </w:pPr>
+            <w:r>
+              <w:t xml:space="preserve">Los componentes de TI son  estables </w:t>
+            </w:r>
+            <w:r>
+              <w:t>y responde</w:t>
+            </w:r>
+            <w:r>
+              <w:t xml:space="preserve">n </w:t>
+            </w:r>
+            <w:r>
+              <w:lastRenderedPageBreak/>
+              <w:t>adecuadamente a las peticiones del usuario.</w:t>
+            </w:r>
+          </w:p>
+        </w:tc>
+        <w:tc>
+          <w:tcPr>
+            <w:tcW w:w="1961" w:type="dxa"/>
+          </w:tcPr>
+          <w:p>
+            <w:pPr>
+              <w:cnfStyle w:val="000000000000" w:firstRow="0" w:lastRow="0" w:firstColumn="0" w:lastColumn="0" w:oddVBand="0" w:evenVBand="0" w:oddHBand="0" w:evenHBand="0" w:firstRowFirstColumn="0" w:firstRowLastColumn="0" w:lastRowFirstColumn="0" w:lastRowLastColumn="0"/>
+            </w:pPr>
+            <w:r>
+              <w:lastRenderedPageBreak/>
+              <w:t>Crítica</w:t>
+            </w:r>
+          </w:p>
+        </w:tc>
+      </w:tr>
+      <w:tr>
+        <w:trPr>
+          <w:cnfStyle w:val="000000100000" w:firstRow="0" w:lastRow="0" w:firstColumn="0" w:lastColumn="0" w:oddVBand="0" w:evenVBand="0" w:oddHBand="1" w:evenHBand="0" w:firstRowFirstColumn="0" w:firstRowLastColumn="0" w:lastRowFirstColumn="0" w:lastRowLastColumn="0"/>
+        </w:trPr>
+        <w:tc>
+          <w:tcPr>
+            <w:cnfStyle w:val="001000000000" w:firstRow="0" w:lastRow="0" w:firstColumn="1" w:lastColumn="0" w:oddVBand="0" w:evenVBand="0" w:oddHBand="0" w:evenHBand="0" w:firstRowFirstColumn="0" w:firstRowLastColumn="0" w:lastRowFirstColumn="0" w:lastRowLastColumn="0"/>
+            <w:tcW w:w="2138" w:type="dxa"/>
+          </w:tcPr>
+          <w:p>
+            <w:r>
+              <w:lastRenderedPageBreak/>
+              <w:t>RNF3</w:t>
+            </w:r>
+          </w:p>
+        </w:tc>
+        <w:tc>
+          <w:tcPr>
+            <w:tcW w:w="2539" w:type="dxa"/>
+          </w:tcPr>
+          <w:p>
+            <w:pPr>
+              <w:cnfStyle w:val="000000100000" w:firstRow="0" w:lastRow="0" w:firstColumn="0" w:lastColumn="0" w:oddVBand="0" w:evenVBand="0" w:oddHBand="1" w:evenHBand="0" w:firstRowFirstColumn="0" w:firstRowLastColumn="0" w:lastRowFirstColumn="0" w:lastRowLastColumn="0"/>
+            </w:pPr>
+            <w:r>
+              <w:t>Manejo de errores</w:t>
+            </w:r>
+          </w:p>
+        </w:tc>
+        <w:tc>
+          <w:tcPr>
+            <w:tcW w:w="2416" w:type="dxa"/>
+          </w:tcPr>
+          <w:p>
+            <w:pPr>
+              <w:cnfStyle w:val="000000100000" w:firstRow="0" w:lastRow="0" w:firstColumn="0" w:lastColumn="0" w:oddVBand="0" w:evenVBand="0" w:oddHBand="1" w:evenHBand="0" w:firstRowFirstColumn="0" w:firstRowLastColumn="0" w:lastRowFirstColumn="0" w:lastRowLastColumn="0"/>
+            </w:pPr>
+            <w:r>
+              <w:t>Los componentes de TI que soportan el negocio están diseñados para tolerar fallos sin bloque</w:t>
+            </w:r>
+            <w:r>
+              <w:t>ar el flujo normal de ejecución mediante la eje</w:t>
+            </w:r>
+            <w:r>
+              <w:t>cución de flujos de cancelación (roll back)</w:t>
+            </w:r>
+          </w:p>
+        </w:tc>
+        <w:tc>
+          <w:tcPr>
+            <w:tcW w:w="1961" w:type="dxa"/>
+          </w:tcPr>
+          <w:p>
+            <w:pPr>
+              <w:cnfStyle w:val="000000100000" w:firstRow="0" w:lastRow="0" w:firstColumn="0" w:lastColumn="0" w:oddVBand="0" w:evenVBand="0" w:oddHBand="1" w:evenHBand="0" w:firstRowFirstColumn="0" w:firstRowLastColumn="0" w:lastRowFirstColumn="0" w:lastRowLastColumn="0"/>
+            </w:pPr>
+            <w:r>
+              <w:t>Crítica</w:t>
+            </w:r>
+          </w:p>
+        </w:tc>
+      </w:tr>
+      <w:tr>
+        <w:tc>
+          <w:tcPr>
+            <w:cnfStyle w:val="001000000000" w:firstRow="0" w:lastRow="0" w:firstColumn="1" w:lastColumn="0" w:oddVBand="0" w:evenVBand="0" w:oddHBand="0" w:evenHBand="0" w:firstRowFirstColumn="0" w:firstRowLastColumn="0" w:lastRowFirstColumn="0" w:lastRowLastColumn="0"/>
+            <w:tcW w:w="2138" w:type="dxa"/>
+          </w:tcPr>
+          <w:p>
+            <w:r>
+              <w:t>RNF4</w:t>
+            </w:r>
+          </w:p>
+        </w:tc>
+        <w:tc>
+          <w:tcPr>
+            <w:tcW w:w="2539" w:type="dxa"/>
+          </w:tcPr>
+          <w:p>
+            <w:pPr>
+              <w:cnfStyle w:val="000000000000" w:firstRow="0" w:lastRow="0" w:firstColumn="0" w:lastColumn="0" w:oddVBand="0" w:evenVBand="0" w:oddHBand="0" w:evenHBand="0" w:firstRowFirstColumn="0" w:firstRowLastColumn="0" w:lastRowFirstColumn="0" w:lastRowLastColumn="0"/>
+            </w:pPr>
+            <w:r>
+              <w:t>Multiplataforma</w:t>
+            </w:r>
+          </w:p>
+        </w:tc>
+        <w:tc>
+          <w:tcPr>
+            <w:tcW w:w="2416" w:type="dxa"/>
+          </w:tcPr>
+          <w:p>
+            <w:pPr>
+              <w:cnfStyle w:val="000000000000" w:firstRow="0" w:lastRow="0" w:firstColumn="0" w:lastColumn="0" w:oddVBand="0" w:evenVBand="0" w:oddHBand="0" w:evenHBand="0" w:firstRowFirstColumn="0" w:firstRowLastColumn="0" w:lastRowFirstColumn="0" w:lastRowLastColumn="0"/>
+            </w:pPr>
+            <w:r>
+              <w:t xml:space="preserve">Los componentes de TI están diseñados para ser </w:t>
+            </w:r>
+            <w:r>
+              <w:t>independientes de la plataforma en la cual sean ejecutados.</w:t>
+            </w:r>
+          </w:p>
+        </w:tc>
+        <w:tc>
+          <w:tcPr>
+            <w:tcW w:w="1961" w:type="dxa"/>
+          </w:tcPr>
+          <w:p>
+            <w:pPr>
+              <w:cnfStyle w:val="000000000000" w:firstRow="0" w:lastRow="0" w:firstColumn="0" w:lastColumn="0" w:oddVBand="0" w:evenVBand="0" w:oddHBand="0" w:evenHBand="0" w:firstRowFirstColumn="0" w:firstRowLastColumn="0" w:lastRowFirstColumn="0" w:lastRowLastColumn="0"/>
+            </w:pPr>
+            <w:r>
+              <w:t>Normal</w:t>
+            </w:r>
+          </w:p>
+        </w:tc>
+      </w:tr>
+      <w:tr>
+        <w:trPr>
+          <w:cnfStyle w:val="000000100000" w:firstRow="0" w:lastRow="0" w:firstColumn="0" w:lastColumn="0" w:oddVBand="0" w:evenVBand="0" w:oddHBand="1" w:evenHBand="0" w:firstRowFirstColumn="0" w:firstRowLastColumn="0" w:lastRowFirstColumn="0" w:lastRowLastColumn="0"/>
+        </w:trPr>
+        <w:tc>
+          <w:tcPr>
+            <w:cnfStyle w:val="001000000000" w:firstRow="0" w:lastRow="0" w:firstColumn="1" w:lastColumn="0" w:oddVBand="0" w:evenVBand="0" w:oddHBand="0" w:evenHBand="0" w:firstRowFirstColumn="0" w:firstRowLastColumn="0" w:lastRowFirstColumn="0" w:lastRowLastColumn="0"/>
+            <w:tcW w:w="2138" w:type="dxa"/>
+          </w:tcPr>
+          <w:p>
+            <w:r>
+              <w:t>RNF5</w:t>
+            </w:r>
+          </w:p>
+        </w:tc>
+        <w:tc>
+          <w:tcPr>
+            <w:tcW w:w="2539" w:type="dxa"/>
+          </w:tcPr>
+          <w:p>
+            <w:pPr>
+              <w:cnfStyle w:val="000000100000" w:firstRow="0" w:lastRow="0" w:firstColumn="0" w:lastColumn="0" w:oddVBand="0" w:evenVBand="0" w:oddHBand="1" w:evenHBand="0" w:firstRowFirstColumn="0" w:firstRowLastColumn="0" w:lastRowFirstColumn="0" w:lastRowLastColumn="0"/>
+            </w:pPr>
+            <w:r>
+              <w:t>Interoperabilidad</w:t>
+            </w:r>
+          </w:p>
+        </w:tc>
+        <w:tc>
+          <w:tcPr>
+            <w:tcW w:w="2416" w:type="dxa"/>
+          </w:tcPr>
+          <w:p>
+            <w:pPr>
+              <w:cnfStyle w:val="000000100000" w:firstRow="0" w:lastRow="0" w:firstColumn="0" w:lastColumn="0" w:oddVBand="0" w:evenVBand="0" w:oddHBand="1" w:evenHBand="0" w:firstRowFirstColumn="0" w:firstRowLastColumn="0" w:lastRowFirstColumn="0" w:lastRowLastColumn="0"/>
+            </w:pPr>
+            <w:r>
+              <w:t xml:space="preserve">Representa la capacidad de intercambiar y compartir información entre </w:t>
+            </w:r>
+            <w:r>
+              <w:t>componentes externo</w:t>
+            </w:r>
+            <w:r>
+              <w:t xml:space="preserve">s y </w:t>
+            </w:r>
+            <w:r>
+              <w:t>componentes</w:t>
+            </w:r>
+            <w:r>
+              <w:t xml:space="preserve"> del MPDLA.</w:t>
+            </w:r>
+          </w:p>
+        </w:tc>
+        <w:tc>
+          <w:tcPr>
+            <w:tcW w:w="1961" w:type="dxa"/>
+          </w:tcPr>
+          <w:p>
+            <w:pPr>
+              <w:cnfStyle w:val="000000100000" w:firstRow="0" w:lastRow="0" w:firstColumn="0" w:lastColumn="0" w:oddVBand="0" w:evenVBand="0" w:oddHBand="1" w:evenHBand="0" w:firstRowFirstColumn="0" w:firstRowLastColumn="0" w:lastRowFirstColumn="0" w:lastRowLastColumn="0"/>
+            </w:pPr>
+            <w:r>
+              <w:t>Crítica</w:t>
+            </w:r>
+          </w:p>
+        </w:tc>
+      </w:tr>
+      <w:tr>
+        <w:tc>
+          <w:tcPr>
+            <w:cnfStyle w:val="001000000000" w:firstRow="0" w:lastRow="0" w:firstColumn="1" w:lastColumn="0" w:oddVBand="0" w:evenVBand="0" w:oddHBand="0" w:evenHBand="0" w:firstRowFirstColumn="0" w:firstRowLastColumn="0" w:lastRowFirstColumn="0" w:lastRowLastColumn="0"/>
+            <w:tcW w:w="2138" w:type="dxa"/>
+          </w:tcPr>
+          <w:p>
+            <w:r>
+              <w:t>RNF6</w:t>
+            </w:r>
+          </w:p>
+        </w:tc>
+        <w:tc>
+          <w:tcPr>
+            <w:tcW w:w="2539" w:type="dxa"/>
+          </w:tcPr>
+          <w:p>
+            <w:pPr>
+              <w:cnfStyle w:val="000000000000" w:firstRow="0" w:lastRow="0" w:firstColumn="0" w:lastColumn="0" w:oddVBand="0" w:evenVBand="0" w:oddHBand="0" w:evenHBand="0" w:firstRowFirstColumn="0" w:firstRowLastColumn="0" w:lastRowFirstColumn="0" w:lastRowLastColumn="0"/>
+            </w:pPr>
+            <w:r>
+              <w:t>Usabilidad</w:t>
+            </w:r>
+          </w:p>
+        </w:tc>
+        <w:tc>
+          <w:tcPr>
+            <w:tcW w:w="2416" w:type="dxa"/>
+          </w:tcPr>
+          <w:p>
+            <w:pPr>
+              <w:cnfStyle w:val="000000000000" w:firstRow="0" w:lastRow="0" w:firstColumn="0" w:lastColumn="0" w:oddVBand="0" w:evenVBand="0" w:oddHBand="0" w:evenHBand="0" w:firstRowFirstColumn="0" w:firstRowLastColumn="0" w:lastRowFirstColumn="0" w:lastRowLastColumn="0"/>
+            </w:pPr>
+            <w:r>
+              <w:t xml:space="preserve">Optimizar la experiencia del usuario con la capa de presentación de los componentes de TI. </w:t>
+            </w:r>
+          </w:p>
+        </w:tc>
+        <w:tc>
+          <w:tcPr>
+            <w:tcW w:w="1961" w:type="dxa"/>
+          </w:tcPr>
+          <w:p>
+            <w:pPr>
+              <w:cnfStyle w:val="000000000000" w:firstRow="0" w:lastRow="0" w:firstColumn="0" w:lastColumn="0" w:oddVBand="0" w:evenVBand="0" w:oddHBand="0" w:evenHBand="0" w:firstRowFirstColumn="0" w:firstRowLastColumn="0" w:lastRowFirstColumn="0" w:lastRowLastColumn="0"/>
+            </w:pPr>
+            <w:r>
+              <w:t>Normal</w:t>
+            </w:r>
             <w:bookmarkStart w:id="0" w:name="_GoBack"/>
             <w:bookmarkEnd w:id="0"/>
-          </w:p>
-        </w:tc>
-      </w:tr>
-      <w:tr>
-        <w:trPr>
-          <w:cnfStyle w:val="000000100000" w:firstRow="0" w:lastRow="0" w:firstColumn="0" w:lastColumn="0" w:oddVBand="0" w:evenVBand="0" w:oddHBand="1" w:evenHBand="0" w:firstRowFirstColumn="0" w:firstRowLastColumn="0" w:lastRowFirstColumn="0" w:lastRowLastColumn="0"/>
-        </w:trPr>
-        <w:tc>
-          <w:tcPr>
-            <w:cnfStyle w:val="001000000000" w:firstRow="0" w:lastRow="0" w:firstColumn="1" w:lastColumn="0" w:oddVBand="0" w:evenVBand="0" w:oddHBand="0" w:evenHBand="0" w:firstRowFirstColumn="0" w:firstRowLastColumn="0" w:lastRowFirstColumn="0" w:lastRowLastColumn="0"/>
-            <w:tcW w:w="4458" w:type="dxa"/>
-          </w:tcPr>
-          <w:p>
-            <w:r>
-              <w:t>Clasificación</w:t>
-            </w:r>
-          </w:p>
-        </w:tc>
-        <w:tc>
-          <w:tcPr>
-            <w:tcW w:w="4520" w:type="dxa"/>
-            <w:gridSpan w:val="2"/>
-          </w:tcPr>
-          <w:p>
-            <w:pPr>
-              <w:cnfStyle w:val="000000100000" w:firstRow="0" w:lastRow="0" w:firstColumn="0" w:lastColumn="0" w:oddVBand="0" w:evenVBand="0" w:oddHBand="1" w:evenHBand="0" w:firstRowFirstColumn="0" w:firstRowLastColumn="0" w:lastRowFirstColumn="0" w:lastRowLastColumn="0"/>
-            </w:pPr>
-            <w:r>
-              <w:t xml:space="preserve">Negocio – </w:t>
-            </w:r>
-            <w:r>
-              <w:t>Proceso</w:t>
-            </w:r>
-          </w:p>
-        </w:tc>
-      </w:tr>
-      <w:tr>
-        <w:tc>
-          <w:tcPr>
-            <w:cnfStyle w:val="001000000000" w:firstRow="0" w:lastRow="0" w:firstColumn="1" w:lastColumn="0" w:oddVBand="0" w:evenVBand="0" w:oddHBand="0" w:evenHBand="0" w:firstRowFirstColumn="0" w:firstRowLastColumn="0" w:lastRowFirstColumn="0" w:lastRowLastColumn="0"/>
-            <w:tcW w:w="8978" w:type="dxa"/>
-            <w:gridSpan w:val="3"/>
-          </w:tcPr>
-          <w:p>
-            <w:pPr>
-              <w:jc w:val="center"/>
-            </w:pPr>
-            <w:r>
-              <w:t>Operaciones</w:t>
-            </w:r>
-          </w:p>
-        </w:tc>
-      </w:tr>
-      <w:tr>
-        <w:trPr>
-          <w:cnfStyle w:val="000000100000" w:firstRow="0" w:lastRow="0" w:firstColumn="0" w:lastColumn="0" w:oddVBand="0" w:evenVBand="0" w:oddHBand="1" w:evenHBand="0" w:firstRowFirstColumn="0" w:firstRowLastColumn="0" w:lastRowFirstColumn="0" w:lastRowLastColumn="0"/>
-        </w:trPr>
-        <w:tc>
-          <w:tcPr>
-            <w:cnfStyle w:val="001000000000" w:firstRow="0" w:lastRow="0" w:firstColumn="1" w:lastColumn="0" w:oddVBand="0" w:evenVBand="0" w:oddHBand="0" w:evenHBand="0" w:firstRowFirstColumn="0" w:firstRowLastColumn="0" w:lastRowFirstColumn="0" w:lastRowLastColumn="0"/>
-            <w:tcW w:w="4458" w:type="dxa"/>
-          </w:tcPr>
-          <w:p>
-            <w:pPr>
-              <w:ind w:left="708" w:hanging="708"/>
-              <w:rPr>
-                <w:b w:val="0"/>
-              </w:rPr>
-            </w:pPr>
-            <w:r>
-              <w:rPr>
-                <w:b w:val="0"/>
-              </w:rPr>
-              <w:t>E</w:t>
-            </w:r>
-            <w:r>
-              <w:rPr>
-                <w:b w:val="0"/>
-              </w:rPr>
-              <w:t>valuar</w:t>
-            </w:r>
-            <w:r>
-              <w:rPr>
-                <w:b w:val="0"/>
-              </w:rPr>
-              <w:t xml:space="preserve"> </w:t>
-            </w:r>
-            <w:r>
-              <w:rPr>
-                <w:b w:val="0"/>
-              </w:rPr>
-              <w:t>Producto</w:t>
-            </w:r>
-          </w:p>
-        </w:tc>
-        <w:tc>
-          <w:tcPr>
-            <w:tcW w:w="4520" w:type="dxa"/>
-            <w:gridSpan w:val="2"/>
-          </w:tcPr>
-          <w:p>
-            <w:pPr>
-              <w:jc w:val="both"/>
-              <w:cnfStyle w:val="000000100000" w:firstRow="0" w:lastRow="0" w:firstColumn="0" w:lastColumn="0" w:oddVBand="0" w:evenVBand="0" w:oddHBand="1" w:evenHBand="0" w:firstRowFirstColumn="0" w:firstRowLastColumn="0" w:lastRowFirstColumn="0" w:lastRowLastColumn="0"/>
-            </w:pPr>
-          </w:p>
-        </w:tc>
-      </w:tr>
-      <w:tr>
-        <w:tc>
-          <w:tcPr>
-            <w:cnfStyle w:val="001000000000" w:firstRow="0" w:lastRow="0" w:firstColumn="1" w:lastColumn="0" w:oddVBand="0" w:evenVBand="0" w:oddHBand="0" w:evenHBand="0" w:firstRowFirstColumn="0" w:firstRowLastColumn="0" w:lastRowFirstColumn="0" w:lastRowLastColumn="0"/>
-            <w:tcW w:w="4458" w:type="dxa"/>
-          </w:tcPr>
-          <w:p>
-            <w:pPr>
-              <w:rPr>
-                <w:b w:val="0"/>
-              </w:rPr>
-            </w:pPr>
-            <w:r>
-              <w:rPr>
-                <w:b w:val="0"/>
-              </w:rPr>
-              <w:t>E</w:t>
-            </w:r>
-            <w:r>
-              <w:rPr>
-                <w:b w:val="0"/>
-              </w:rPr>
-              <w:t>valuar</w:t>
-            </w:r>
-            <w:r>
-              <w:rPr>
-                <w:b w:val="0"/>
-              </w:rPr>
-              <w:t xml:space="preserve"> </w:t>
-            </w:r>
-            <w:r>
-              <w:rPr>
-                <w:b w:val="0"/>
-              </w:rPr>
-              <w:t>Cliente</w:t>
-            </w:r>
-          </w:p>
-        </w:tc>
-        <w:tc>
-          <w:tcPr>
-            <w:tcW w:w="4520" w:type="dxa"/>
-            <w:gridSpan w:val="2"/>
-          </w:tcPr>
-          <w:p>
-            <w:pPr>
-              <w:jc w:val="both"/>
-              <w:cnfStyle w:val="000000000000" w:firstRow="0" w:lastRow="0" w:firstColumn="0" w:lastColumn="0" w:oddVBand="0" w:evenVBand="0" w:oddHBand="0" w:evenHBand="0" w:firstRowFirstColumn="0" w:firstRowLastColumn="0" w:lastRowFirstColumn="0" w:lastRowLastColumn="0"/>
-            </w:pPr>
           </w:p>
         </w:tc>
       </w:tr>
@@ -4291,7 +6766,7 @@
 </file>
 
 <file path=customXml/itemProps1.xml><?xml version="1.0" encoding="utf-8"?>
-<ds:datastoreItem xmlns:ds="http://schemas.openxmlformats.org/officeDocument/2006/customXml" ds:itemID="{3EF88FCB-6B1B-4FB2-8D1E-4C29907BCD83}">
+<ds:datastoreItem xmlns:ds="http://schemas.openxmlformats.org/officeDocument/2006/customXml" ds:itemID="{1715850F-F5C8-4A89-BF4B-ADBB7E12E207}">
   <ds:schemaRefs>
     <ds:schemaRef ds:uri="http://schemas.openxmlformats.org/officeDocument/2006/bibliography"/>
   </ds:schemaRefs>

</xml_diff>

<commit_message>
Se completa catálogo de servicios
</commit_message>
<xml_diff>
--- a/Proyecto I/Catalogo de servicios.docx
+++ b/Proyecto I/Catalogo de servicios.docx
@@ -234,63 +234,6 @@
           </w:tcPr>
           <w:p>
             <w:r>
-              <w:t>Función de negocio</w:t>
-            </w:r>
-          </w:p>
-        </w:tc>
-        <w:tc>
-          <w:tcPr>
-            <w:tcW w:w="4489" w:type="dxa"/>
-          </w:tcPr>
-          <w:p>
-            <w:pPr>
-              <w:cnfStyle w:val="000000000000" w:firstRow="0" w:lastRow="0" w:firstColumn="0" w:lastColumn="0" w:oddVBand="0" w:evenVBand="0" w:oddHBand="0" w:evenHBand="0" w:firstRowFirstColumn="0" w:firstRowLastColumn="0" w:lastRowFirstColumn="0" w:lastRowLastColumn="0"/>
-            </w:pPr>
-            <w:r>
-              <w:t>&lt;&lt;Falta numerar actividades&gt;&gt;</w:t>
-            </w:r>
-          </w:p>
-        </w:tc>
-      </w:tr>
-      <w:tr>
-        <w:trPr>
-          <w:cnfStyle w:val="000000100000" w:firstRow="0" w:lastRow="0" w:firstColumn="0" w:lastColumn="0" w:oddVBand="0" w:evenVBand="0" w:oddHBand="1" w:evenHBand="0" w:firstRowFirstColumn="0" w:firstRowLastColumn="0" w:lastRowFirstColumn="0" w:lastRowLastColumn="0"/>
-        </w:trPr>
-        <w:tc>
-          <w:tcPr>
-            <w:cnfStyle w:val="001000000000" w:firstRow="0" w:lastRow="0" w:firstColumn="1" w:lastColumn="0" w:oddVBand="0" w:evenVBand="0" w:oddHBand="0" w:evenHBand="0" w:firstRowFirstColumn="0" w:firstRowLastColumn="0" w:lastRowFirstColumn="0" w:lastRowLastColumn="0"/>
-            <w:tcW w:w="4489" w:type="dxa"/>
-            <w:gridSpan w:val="2"/>
-          </w:tcPr>
-          <w:p>
-            <w:r>
-              <w:t>RNF</w:t>
-            </w:r>
-          </w:p>
-        </w:tc>
-        <w:tc>
-          <w:tcPr>
-            <w:tcW w:w="4489" w:type="dxa"/>
-          </w:tcPr>
-          <w:p>
-            <w:pPr>
-              <w:cnfStyle w:val="000000100000" w:firstRow="0" w:lastRow="0" w:firstColumn="0" w:lastColumn="0" w:oddVBand="0" w:evenVBand="0" w:oddHBand="1" w:evenHBand="0" w:firstRowFirstColumn="0" w:firstRowLastColumn="0" w:lastRowFirstColumn="0" w:lastRowLastColumn="0"/>
-            </w:pPr>
-            <w:r>
-              <w:t>-</w:t>
-            </w:r>
-          </w:p>
-        </w:tc>
-      </w:tr>
-      <w:tr>
-        <w:tc>
-          <w:tcPr>
-            <w:cnfStyle w:val="001000000000" w:firstRow="0" w:lastRow="0" w:firstColumn="1" w:lastColumn="0" w:oddVBand="0" w:evenVBand="0" w:oddHBand="0" w:evenHBand="0" w:firstRowFirstColumn="0" w:firstRowLastColumn="0" w:lastRowFirstColumn="0" w:lastRowLastColumn="0"/>
-            <w:tcW w:w="4489" w:type="dxa"/>
-            <w:gridSpan w:val="2"/>
-          </w:tcPr>
-          <w:p>
-            <w:r>
               <w:t>Implementación</w:t>
             </w:r>
           </w:p>
@@ -413,9 +356,11 @@
             <w:tcW w:w="4458" w:type="dxa"/>
           </w:tcPr>
           <w:p>
+            <w:proofErr w:type="spellStart"/>
             <w:r>
               <w:t>seleccionarFabricantes</w:t>
             </w:r>
+            <w:proofErr w:type="spellEnd"/>
           </w:p>
         </w:tc>
         <w:tc>
@@ -438,12 +383,14 @@
             <w:tcW w:w="4458" w:type="dxa"/>
           </w:tcPr>
           <w:p>
+            <w:proofErr w:type="spellStart"/>
             <w:r>
               <w:t>seleccionarFabricantes</w:t>
             </w:r>
             <w:r>
               <w:t>Bolsa</w:t>
             </w:r>
+            <w:proofErr w:type="spellEnd"/>
           </w:p>
         </w:tc>
         <w:tc>
@@ -658,65 +605,13 @@
               <w:cnfStyle w:val="000000100000" w:firstRow="0" w:lastRow="0" w:firstColumn="0" w:lastColumn="0" w:oddVBand="0" w:evenVBand="0" w:oddHBand="1" w:evenHBand="0" w:firstRowFirstColumn="0" w:firstRowLastColumn="0" w:lastRowFirstColumn="0" w:lastRowLastColumn="0"/>
             </w:pPr>
             <w:r>
-              <w:t>Top down</w:t>
-            </w:r>
-          </w:p>
-        </w:tc>
-      </w:tr>
-      <w:tr>
-        <w:tc>
-          <w:tcPr>
-            <w:cnfStyle w:val="001000000000" w:firstRow="0" w:lastRow="0" w:firstColumn="1" w:lastColumn="0" w:oddVBand="0" w:evenVBand="0" w:oddHBand="0" w:evenHBand="0" w:firstRowFirstColumn="0" w:firstRowLastColumn="0" w:lastRowFirstColumn="0" w:lastRowLastColumn="0"/>
-            <w:tcW w:w="4489" w:type="dxa"/>
-            <w:gridSpan w:val="2"/>
-          </w:tcPr>
-          <w:p>
-            <w:r>
-              <w:t>Función de negocio</w:t>
-            </w:r>
-          </w:p>
-        </w:tc>
-        <w:tc>
-          <w:tcPr>
-            <w:tcW w:w="4489" w:type="dxa"/>
-          </w:tcPr>
-          <w:p>
-            <w:pPr>
-              <w:cnfStyle w:val="000000000000" w:firstRow="0" w:lastRow="0" w:firstColumn="0" w:lastColumn="0" w:oddVBand="0" w:evenVBand="0" w:oddHBand="0" w:evenHBand="0" w:firstRowFirstColumn="0" w:firstRowLastColumn="0" w:lastRowFirstColumn="0" w:lastRowLastColumn="0"/>
-            </w:pPr>
-            <w:r>
-              <w:t>&lt;&lt;Falta numerar actividades&gt;&gt;</w:t>
-            </w:r>
-          </w:p>
-        </w:tc>
-      </w:tr>
-      <w:tr>
-        <w:trPr>
-          <w:cnfStyle w:val="000000100000" w:firstRow="0" w:lastRow="0" w:firstColumn="0" w:lastColumn="0" w:oddVBand="0" w:evenVBand="0" w:oddHBand="1" w:evenHBand="0" w:firstRowFirstColumn="0" w:firstRowLastColumn="0" w:lastRowFirstColumn="0" w:lastRowLastColumn="0"/>
-        </w:trPr>
-        <w:tc>
-          <w:tcPr>
-            <w:cnfStyle w:val="001000000000" w:firstRow="0" w:lastRow="0" w:firstColumn="1" w:lastColumn="0" w:oddVBand="0" w:evenVBand="0" w:oddHBand="0" w:evenHBand="0" w:firstRowFirstColumn="0" w:firstRowLastColumn="0" w:lastRowFirstColumn="0" w:lastRowLastColumn="0"/>
-            <w:tcW w:w="4489" w:type="dxa"/>
-            <w:gridSpan w:val="2"/>
-          </w:tcPr>
-          <w:p>
-            <w:r>
-              <w:t>RNF</w:t>
-            </w:r>
-          </w:p>
-        </w:tc>
-        <w:tc>
-          <w:tcPr>
-            <w:tcW w:w="4489" w:type="dxa"/>
-          </w:tcPr>
-          <w:p>
-            <w:pPr>
-              <w:cnfStyle w:val="000000100000" w:firstRow="0" w:lastRow="0" w:firstColumn="0" w:lastColumn="0" w:oddVBand="0" w:evenVBand="0" w:oddHBand="1" w:evenHBand="0" w:firstRowFirstColumn="0" w:firstRowLastColumn="0" w:lastRowFirstColumn="0" w:lastRowLastColumn="0"/>
-            </w:pPr>
-            <w:r>
-              <w:t>-</w:t>
-            </w:r>
+              <w:t xml:space="preserve">Top </w:t>
+            </w:r>
+            <w:proofErr w:type="spellStart"/>
+            <w:r>
+              <w:t>down</w:t>
+            </w:r>
+            <w:proofErr w:type="spellEnd"/>
           </w:p>
         </w:tc>
       </w:tr>
@@ -962,52 +857,118 @@
               <w:jc w:val="center"/>
             </w:pPr>
             <w:r>
+              <w:t>Servicio</w:t>
+            </w:r>
+          </w:p>
+        </w:tc>
+      </w:tr>
+      <w:tr>
+        <w:trPr>
+          <w:cnfStyle w:val="000000100000" w:firstRow="0" w:lastRow="0" w:firstColumn="0" w:lastColumn="0" w:oddVBand="0" w:evenVBand="0" w:oddHBand="1" w:evenHBand="0" w:firstRowFirstColumn="0" w:firstRowLastColumn="0" w:lastRowFirstColumn="0" w:lastRowLastColumn="0"/>
+        </w:trPr>
+        <w:tc>
+          <w:tcPr>
+            <w:cnfStyle w:val="001000000000" w:firstRow="0" w:lastRow="0" w:firstColumn="1" w:lastColumn="0" w:oddVBand="0" w:evenVBand="0" w:oddHBand="0" w:evenHBand="0" w:firstRowFirstColumn="0" w:firstRowLastColumn="0" w:lastRowFirstColumn="0" w:lastRowLastColumn="0"/>
+            <w:tcW w:w="4489" w:type="dxa"/>
+            <w:gridSpan w:val="2"/>
+          </w:tcPr>
+          <w:p>
+            <w:r>
+              <w:t>ID</w:t>
+            </w:r>
+          </w:p>
+        </w:tc>
+        <w:tc>
+          <w:tcPr>
+            <w:tcW w:w="4489" w:type="dxa"/>
+          </w:tcPr>
+          <w:p>
+            <w:pPr>
+              <w:cnfStyle w:val="000000100000" w:firstRow="0" w:lastRow="0" w:firstColumn="0" w:lastColumn="0" w:oddVBand="0" w:evenVBand="0" w:oddHBand="1" w:evenHBand="0" w:firstRowFirstColumn="0" w:firstRowLastColumn="0" w:lastRowFirstColumn="0" w:lastRowLastColumn="0"/>
+            </w:pPr>
+            <w:r>
+              <w:t>S31</w:t>
+            </w:r>
+          </w:p>
+        </w:tc>
+      </w:tr>
+      <w:tr>
+        <w:tc>
+          <w:tcPr>
+            <w:cnfStyle w:val="001000000000" w:firstRow="0" w:lastRow="0" w:firstColumn="1" w:lastColumn="0" w:oddVBand="0" w:evenVBand="0" w:oddHBand="0" w:evenHBand="0" w:firstRowFirstColumn="0" w:firstRowLastColumn="0" w:lastRowFirstColumn="0" w:lastRowLastColumn="0"/>
+            <w:tcW w:w="4489" w:type="dxa"/>
+            <w:gridSpan w:val="2"/>
+          </w:tcPr>
+          <w:p>
+            <w:r>
+              <w:t>Nombre</w:t>
+            </w:r>
+          </w:p>
+        </w:tc>
+        <w:tc>
+          <w:tcPr>
+            <w:tcW w:w="4489" w:type="dxa"/>
+          </w:tcPr>
+          <w:p>
+            <w:pPr>
+              <w:cnfStyle w:val="000000000000" w:firstRow="0" w:lastRow="0" w:firstColumn="0" w:lastColumn="0" w:oddVBand="0" w:evenVBand="0" w:oddHBand="0" w:evenHBand="0" w:firstRowFirstColumn="0" w:firstRowLastColumn="0" w:lastRowFirstColumn="0" w:lastRowLastColumn="0"/>
+            </w:pPr>
+            <w:r>
+              <w:t>Proceso de solicitud de cotización</w:t>
+            </w:r>
+          </w:p>
+        </w:tc>
+      </w:tr>
+      <w:tr>
+        <w:trPr>
+          <w:cnfStyle w:val="000000100000" w:firstRow="0" w:lastRow="0" w:firstColumn="0" w:lastColumn="0" w:oddVBand="0" w:evenVBand="0" w:oddHBand="1" w:evenHBand="0" w:firstRowFirstColumn="0" w:firstRowLastColumn="0" w:lastRowFirstColumn="0" w:lastRowLastColumn="0"/>
+        </w:trPr>
+        <w:tc>
+          <w:tcPr>
+            <w:cnfStyle w:val="001000000000" w:firstRow="0" w:lastRow="0" w:firstColumn="1" w:lastColumn="0" w:oddVBand="0" w:evenVBand="0" w:oddHBand="0" w:evenHBand="0" w:firstRowFirstColumn="0" w:firstRowLastColumn="0" w:lastRowFirstColumn="0" w:lastRowLastColumn="0"/>
+            <w:tcW w:w="4489" w:type="dxa"/>
+            <w:gridSpan w:val="2"/>
+          </w:tcPr>
+          <w:p>
+            <w:r>
               <w:lastRenderedPageBreak/>
-              <w:t>Servicio</w:t>
-            </w:r>
-          </w:p>
-        </w:tc>
-      </w:tr>
-      <w:tr>
-        <w:trPr>
-          <w:cnfStyle w:val="000000100000" w:firstRow="0" w:lastRow="0" w:firstColumn="0" w:lastColumn="0" w:oddVBand="0" w:evenVBand="0" w:oddHBand="1" w:evenHBand="0" w:firstRowFirstColumn="0" w:firstRowLastColumn="0" w:lastRowFirstColumn="0" w:lastRowLastColumn="0"/>
-        </w:trPr>
-        <w:tc>
-          <w:tcPr>
-            <w:cnfStyle w:val="001000000000" w:firstRow="0" w:lastRow="0" w:firstColumn="1" w:lastColumn="0" w:oddVBand="0" w:evenVBand="0" w:oddHBand="0" w:evenHBand="0" w:firstRowFirstColumn="0" w:firstRowLastColumn="0" w:lastRowFirstColumn="0" w:lastRowLastColumn="0"/>
-            <w:tcW w:w="4489" w:type="dxa"/>
-            <w:gridSpan w:val="2"/>
-          </w:tcPr>
-          <w:p>
-            <w:r>
-              <w:t>ID</w:t>
-            </w:r>
-          </w:p>
-        </w:tc>
-        <w:tc>
-          <w:tcPr>
-            <w:tcW w:w="4489" w:type="dxa"/>
-          </w:tcPr>
-          <w:p>
-            <w:pPr>
-              <w:cnfStyle w:val="000000100000" w:firstRow="0" w:lastRow="0" w:firstColumn="0" w:lastColumn="0" w:oddVBand="0" w:evenVBand="0" w:oddHBand="1" w:evenHBand="0" w:firstRowFirstColumn="0" w:firstRowLastColumn="0" w:lastRowFirstColumn="0" w:lastRowLastColumn="0"/>
-            </w:pPr>
-            <w:r>
-              <w:t>S31</w:t>
-            </w:r>
-          </w:p>
-        </w:tc>
-      </w:tr>
-      <w:tr>
-        <w:tc>
-          <w:tcPr>
-            <w:cnfStyle w:val="001000000000" w:firstRow="0" w:lastRow="0" w:firstColumn="1" w:lastColumn="0" w:oddVBand="0" w:evenVBand="0" w:oddHBand="0" w:evenHBand="0" w:firstRowFirstColumn="0" w:firstRowLastColumn="0" w:lastRowFirstColumn="0" w:lastRowLastColumn="0"/>
-            <w:tcW w:w="4489" w:type="dxa"/>
-            <w:gridSpan w:val="2"/>
-          </w:tcPr>
-          <w:p>
-            <w:r>
-              <w:t>Nombre</w:t>
+              <w:t>Descripción</w:t>
+            </w:r>
+          </w:p>
+        </w:tc>
+        <w:tc>
+          <w:tcPr>
+            <w:tcW w:w="4489" w:type="dxa"/>
+          </w:tcPr>
+          <w:p>
+            <w:pPr>
+              <w:cnfStyle w:val="000000100000" w:firstRow="0" w:lastRow="0" w:firstColumn="0" w:lastColumn="0" w:oddVBand="0" w:evenVBand="0" w:oddHBand="1" w:evenHBand="0" w:firstRowFirstColumn="0" w:firstRowLastColumn="0" w:lastRowFirstColumn="0" w:lastRowLastColumn="0"/>
+            </w:pPr>
+            <w:r>
+              <w:rPr>
+                <w:rFonts w:cs="Arial"/>
+              </w:rPr>
+              <w:t>Este proceso permite a l</w:t>
+            </w:r>
+            <w:r>
+              <w:rPr>
+                <w:rFonts w:cs="Arial"/>
+              </w:rPr>
+              <w:t>os comercios generar solicitudes de cotización a un conjunto específico de fabricantes</w:t>
+            </w:r>
+          </w:p>
+        </w:tc>
+      </w:tr>
+      <w:tr>
+        <w:tc>
+          <w:tcPr>
+            <w:cnfStyle w:val="001000000000" w:firstRow="0" w:lastRow="0" w:firstColumn="1" w:lastColumn="0" w:oddVBand="0" w:evenVBand="0" w:oddHBand="0" w:evenHBand="0" w:firstRowFirstColumn="0" w:firstRowLastColumn="0" w:lastRowFirstColumn="0" w:lastRowLastColumn="0"/>
+            <w:tcW w:w="4489" w:type="dxa"/>
+            <w:gridSpan w:val="2"/>
+          </w:tcPr>
+          <w:p>
+            <w:r>
+              <w:t>Versión</w:t>
             </w:r>
           </w:p>
         </w:tc>
@@ -1020,72 +981,6 @@
               <w:cnfStyle w:val="000000000000" w:firstRow="0" w:lastRow="0" w:firstColumn="0" w:lastColumn="0" w:oddVBand="0" w:evenVBand="0" w:oddHBand="0" w:evenHBand="0" w:firstRowFirstColumn="0" w:firstRowLastColumn="0" w:lastRowFirstColumn="0" w:lastRowLastColumn="0"/>
             </w:pPr>
             <w:r>
-              <w:t>Proceso de solicitud de cotización</w:t>
-            </w:r>
-          </w:p>
-        </w:tc>
-      </w:tr>
-      <w:tr>
-        <w:trPr>
-          <w:cnfStyle w:val="000000100000" w:firstRow="0" w:lastRow="0" w:firstColumn="0" w:lastColumn="0" w:oddVBand="0" w:evenVBand="0" w:oddHBand="1" w:evenHBand="0" w:firstRowFirstColumn="0" w:firstRowLastColumn="0" w:lastRowFirstColumn="0" w:lastRowLastColumn="0"/>
-        </w:trPr>
-        <w:tc>
-          <w:tcPr>
-            <w:cnfStyle w:val="001000000000" w:firstRow="0" w:lastRow="0" w:firstColumn="1" w:lastColumn="0" w:oddVBand="0" w:evenVBand="0" w:oddHBand="0" w:evenHBand="0" w:firstRowFirstColumn="0" w:firstRowLastColumn="0" w:lastRowFirstColumn="0" w:lastRowLastColumn="0"/>
-            <w:tcW w:w="4489" w:type="dxa"/>
-            <w:gridSpan w:val="2"/>
-          </w:tcPr>
-          <w:p>
-            <w:r>
-              <w:t>Descripción</w:t>
-            </w:r>
-          </w:p>
-        </w:tc>
-        <w:tc>
-          <w:tcPr>
-            <w:tcW w:w="4489" w:type="dxa"/>
-          </w:tcPr>
-          <w:p>
-            <w:pPr>
-              <w:cnfStyle w:val="000000100000" w:firstRow="0" w:lastRow="0" w:firstColumn="0" w:lastColumn="0" w:oddVBand="0" w:evenVBand="0" w:oddHBand="1" w:evenHBand="0" w:firstRowFirstColumn="0" w:firstRowLastColumn="0" w:lastRowFirstColumn="0" w:lastRowLastColumn="0"/>
-            </w:pPr>
-            <w:r>
-              <w:rPr>
-                <w:rFonts w:cs="Arial"/>
-              </w:rPr>
-              <w:t>Este proceso permite a l</w:t>
-            </w:r>
-            <w:r>
-              <w:rPr>
-                <w:rFonts w:cs="Arial"/>
-              </w:rPr>
-              <w:t>os comercios generar solicitudes de cotización a un conjunto específico de fabricantes</w:t>
-            </w:r>
-          </w:p>
-        </w:tc>
-      </w:tr>
-      <w:tr>
-        <w:tc>
-          <w:tcPr>
-            <w:cnfStyle w:val="001000000000" w:firstRow="0" w:lastRow="0" w:firstColumn="1" w:lastColumn="0" w:oddVBand="0" w:evenVBand="0" w:oddHBand="0" w:evenHBand="0" w:firstRowFirstColumn="0" w:firstRowLastColumn="0" w:lastRowFirstColumn="0" w:lastRowLastColumn="0"/>
-            <w:tcW w:w="4489" w:type="dxa"/>
-            <w:gridSpan w:val="2"/>
-          </w:tcPr>
-          <w:p>
-            <w:r>
-              <w:t>Versión</w:t>
-            </w:r>
-          </w:p>
-        </w:tc>
-        <w:tc>
-          <w:tcPr>
-            <w:tcW w:w="4489" w:type="dxa"/>
-          </w:tcPr>
-          <w:p>
-            <w:pPr>
-              <w:cnfStyle w:val="000000000000" w:firstRow="0" w:lastRow="0" w:firstColumn="0" w:lastColumn="0" w:oddVBand="0" w:evenVBand="0" w:oddHBand="0" w:evenHBand="0" w:firstRowFirstColumn="0" w:firstRowLastColumn="0" w:lastRowFirstColumn="0" w:lastRowLastColumn="0"/>
-            </w:pPr>
-            <w:r>
               <w:t>1.0</w:t>
             </w:r>
           </w:p>
@@ -1119,65 +1014,13 @@
               </w:rPr>
             </w:pPr>
             <w:r>
-              <w:t>Top down</w:t>
-            </w:r>
-          </w:p>
-        </w:tc>
-      </w:tr>
-      <w:tr>
-        <w:tc>
-          <w:tcPr>
-            <w:cnfStyle w:val="001000000000" w:firstRow="0" w:lastRow="0" w:firstColumn="1" w:lastColumn="0" w:oddVBand="0" w:evenVBand="0" w:oddHBand="0" w:evenHBand="0" w:firstRowFirstColumn="0" w:firstRowLastColumn="0" w:lastRowFirstColumn="0" w:lastRowLastColumn="0"/>
-            <w:tcW w:w="4489" w:type="dxa"/>
-            <w:gridSpan w:val="2"/>
-          </w:tcPr>
-          <w:p>
-            <w:r>
-              <w:t>Función de negocio</w:t>
-            </w:r>
-          </w:p>
-        </w:tc>
-        <w:tc>
-          <w:tcPr>
-            <w:tcW w:w="4489" w:type="dxa"/>
-          </w:tcPr>
-          <w:p>
-            <w:pPr>
-              <w:cnfStyle w:val="000000000000" w:firstRow="0" w:lastRow="0" w:firstColumn="0" w:lastColumn="0" w:oddVBand="0" w:evenVBand="0" w:oddHBand="0" w:evenHBand="0" w:firstRowFirstColumn="0" w:firstRowLastColumn="0" w:lastRowFirstColumn="0" w:lastRowLastColumn="0"/>
-            </w:pPr>
-            <w:r>
-              <w:t>&lt;&lt;Falta numerar actividades&gt;&gt;</w:t>
-            </w:r>
-          </w:p>
-        </w:tc>
-      </w:tr>
-      <w:tr>
-        <w:trPr>
-          <w:cnfStyle w:val="000000100000" w:firstRow="0" w:lastRow="0" w:firstColumn="0" w:lastColumn="0" w:oddVBand="0" w:evenVBand="0" w:oddHBand="1" w:evenHBand="0" w:firstRowFirstColumn="0" w:firstRowLastColumn="0" w:lastRowFirstColumn="0" w:lastRowLastColumn="0"/>
-        </w:trPr>
-        <w:tc>
-          <w:tcPr>
-            <w:cnfStyle w:val="001000000000" w:firstRow="0" w:lastRow="0" w:firstColumn="1" w:lastColumn="0" w:oddVBand="0" w:evenVBand="0" w:oddHBand="0" w:evenHBand="0" w:firstRowFirstColumn="0" w:firstRowLastColumn="0" w:lastRowFirstColumn="0" w:lastRowLastColumn="0"/>
-            <w:tcW w:w="4489" w:type="dxa"/>
-            <w:gridSpan w:val="2"/>
-          </w:tcPr>
-          <w:p>
-            <w:r>
-              <w:t>RNF</w:t>
-            </w:r>
-          </w:p>
-        </w:tc>
-        <w:tc>
-          <w:tcPr>
-            <w:tcW w:w="4489" w:type="dxa"/>
-          </w:tcPr>
-          <w:p>
-            <w:pPr>
-              <w:cnfStyle w:val="000000100000" w:firstRow="0" w:lastRow="0" w:firstColumn="0" w:lastColumn="0" w:oddVBand="0" w:evenVBand="0" w:oddHBand="1" w:evenHBand="0" w:firstRowFirstColumn="0" w:firstRowLastColumn="0" w:lastRowFirstColumn="0" w:lastRowLastColumn="0"/>
-            </w:pPr>
-            <w:r>
-              <w:t>-</w:t>
-            </w:r>
+              <w:t xml:space="preserve">Top </w:t>
+            </w:r>
+            <w:proofErr w:type="spellStart"/>
+            <w:r>
+              <w:t>down</w:t>
+            </w:r>
+            <w:proofErr w:type="spellEnd"/>
           </w:p>
         </w:tc>
       </w:tr>
@@ -1524,65 +1367,13 @@
               <w:cnfStyle w:val="000000100000" w:firstRow="0" w:lastRow="0" w:firstColumn="0" w:lastColumn="0" w:oddVBand="0" w:evenVBand="0" w:oddHBand="1" w:evenHBand="0" w:firstRowFirstColumn="0" w:firstRowLastColumn="0" w:lastRowFirstColumn="0" w:lastRowLastColumn="0"/>
             </w:pPr>
             <w:r>
-              <w:t>Top down</w:t>
-            </w:r>
-          </w:p>
-        </w:tc>
-      </w:tr>
-      <w:tr>
-        <w:tc>
-          <w:tcPr>
-            <w:cnfStyle w:val="001000000000" w:firstRow="0" w:lastRow="0" w:firstColumn="1" w:lastColumn="0" w:oddVBand="0" w:evenVBand="0" w:oddHBand="0" w:evenHBand="0" w:firstRowFirstColumn="0" w:firstRowLastColumn="0" w:lastRowFirstColumn="0" w:lastRowLastColumn="0"/>
-            <w:tcW w:w="4489" w:type="dxa"/>
-            <w:gridSpan w:val="2"/>
-          </w:tcPr>
-          <w:p>
-            <w:r>
-              <w:t>Función de negocio</w:t>
-            </w:r>
-          </w:p>
-        </w:tc>
-        <w:tc>
-          <w:tcPr>
-            <w:tcW w:w="4489" w:type="dxa"/>
-          </w:tcPr>
-          <w:p>
-            <w:pPr>
-              <w:cnfStyle w:val="000000000000" w:firstRow="0" w:lastRow="0" w:firstColumn="0" w:lastColumn="0" w:oddVBand="0" w:evenVBand="0" w:oddHBand="0" w:evenHBand="0" w:firstRowFirstColumn="0" w:firstRowLastColumn="0" w:lastRowFirstColumn="0" w:lastRowLastColumn="0"/>
-            </w:pPr>
-            <w:r>
-              <w:t>&lt;&lt;Falta numerar actividades&gt;&gt;</w:t>
-            </w:r>
-          </w:p>
-        </w:tc>
-      </w:tr>
-      <w:tr>
-        <w:trPr>
-          <w:cnfStyle w:val="000000100000" w:firstRow="0" w:lastRow="0" w:firstColumn="0" w:lastColumn="0" w:oddVBand="0" w:evenVBand="0" w:oddHBand="1" w:evenHBand="0" w:firstRowFirstColumn="0" w:firstRowLastColumn="0" w:lastRowFirstColumn="0" w:lastRowLastColumn="0"/>
-        </w:trPr>
-        <w:tc>
-          <w:tcPr>
-            <w:cnfStyle w:val="001000000000" w:firstRow="0" w:lastRow="0" w:firstColumn="1" w:lastColumn="0" w:oddVBand="0" w:evenVBand="0" w:oddHBand="0" w:evenHBand="0" w:firstRowFirstColumn="0" w:firstRowLastColumn="0" w:lastRowFirstColumn="0" w:lastRowLastColumn="0"/>
-            <w:tcW w:w="4489" w:type="dxa"/>
-            <w:gridSpan w:val="2"/>
-          </w:tcPr>
-          <w:p>
-            <w:r>
-              <w:t>RNF</w:t>
-            </w:r>
-          </w:p>
-        </w:tc>
-        <w:tc>
-          <w:tcPr>
-            <w:tcW w:w="4489" w:type="dxa"/>
-          </w:tcPr>
-          <w:p>
-            <w:pPr>
-              <w:cnfStyle w:val="000000100000" w:firstRow="0" w:lastRow="0" w:firstColumn="0" w:lastColumn="0" w:oddVBand="0" w:evenVBand="0" w:oddHBand="1" w:evenHBand="0" w:firstRowFirstColumn="0" w:firstRowLastColumn="0" w:lastRowFirstColumn="0" w:lastRowLastColumn="0"/>
-            </w:pPr>
-            <w:r>
-              <w:t>-</w:t>
-            </w:r>
+              <w:t xml:space="preserve">Top </w:t>
+            </w:r>
+            <w:proofErr w:type="spellStart"/>
+            <w:r>
+              <w:t>down</w:t>
+            </w:r>
+            <w:proofErr w:type="spellEnd"/>
           </w:p>
         </w:tc>
       </w:tr>
@@ -1957,52 +1748,149 @@
               <w:jc w:val="center"/>
             </w:pPr>
             <w:r>
+              <w:t>Servicio</w:t>
+            </w:r>
+          </w:p>
+        </w:tc>
+      </w:tr>
+      <w:tr>
+        <w:trPr>
+          <w:cnfStyle w:val="000000100000" w:firstRow="0" w:lastRow="0" w:firstColumn="0" w:lastColumn="0" w:oddVBand="0" w:evenVBand="0" w:oddHBand="1" w:evenHBand="0" w:firstRowFirstColumn="0" w:firstRowLastColumn="0" w:lastRowFirstColumn="0" w:lastRowLastColumn="0"/>
+        </w:trPr>
+        <w:tc>
+          <w:tcPr>
+            <w:cnfStyle w:val="001000000000" w:firstRow="0" w:lastRow="0" w:firstColumn="1" w:lastColumn="0" w:oddVBand="0" w:evenVBand="0" w:oddHBand="0" w:evenHBand="0" w:firstRowFirstColumn="0" w:firstRowLastColumn="0" w:lastRowFirstColumn="0" w:lastRowLastColumn="0"/>
+            <w:tcW w:w="4489" w:type="dxa"/>
+            <w:gridSpan w:val="2"/>
+          </w:tcPr>
+          <w:p>
+            <w:r>
+              <w:t>ID</w:t>
+            </w:r>
+          </w:p>
+        </w:tc>
+        <w:tc>
+          <w:tcPr>
+            <w:tcW w:w="4489" w:type="dxa"/>
+          </w:tcPr>
+          <w:p>
+            <w:pPr>
+              <w:cnfStyle w:val="000000100000" w:firstRow="0" w:lastRow="0" w:firstColumn="0" w:lastColumn="0" w:oddVBand="0" w:evenVBand="0" w:oddHBand="1" w:evenHBand="0" w:firstRowFirstColumn="0" w:firstRowLastColumn="0" w:lastRowFirstColumn="0" w:lastRowLastColumn="0"/>
+            </w:pPr>
+            <w:r>
+              <w:t>S33</w:t>
+            </w:r>
+          </w:p>
+        </w:tc>
+      </w:tr>
+      <w:tr>
+        <w:tc>
+          <w:tcPr>
+            <w:cnfStyle w:val="001000000000" w:firstRow="0" w:lastRow="0" w:firstColumn="1" w:lastColumn="0" w:oddVBand="0" w:evenVBand="0" w:oddHBand="0" w:evenHBand="0" w:firstRowFirstColumn="0" w:firstRowLastColumn="0" w:lastRowFirstColumn="0" w:lastRowLastColumn="0"/>
+            <w:tcW w:w="4489" w:type="dxa"/>
+            <w:gridSpan w:val="2"/>
+          </w:tcPr>
+          <w:p>
+            <w:r>
+              <w:t>Nombre</w:t>
+            </w:r>
+          </w:p>
+        </w:tc>
+        <w:tc>
+          <w:tcPr>
+            <w:tcW w:w="4489" w:type="dxa"/>
+          </w:tcPr>
+          <w:p>
+            <w:pPr>
+              <w:cnfStyle w:val="000000000000" w:firstRow="0" w:lastRow="0" w:firstColumn="0" w:lastColumn="0" w:oddVBand="0" w:evenVBand="0" w:oddHBand="0" w:evenHBand="0" w:firstRowFirstColumn="0" w:firstRowLastColumn="0" w:lastRowFirstColumn="0" w:lastRowLastColumn="0"/>
+            </w:pPr>
+            <w:r>
+              <w:t xml:space="preserve">Servicio de </w:t>
+            </w:r>
+            <w:r>
+              <w:t>Administración</w:t>
+            </w:r>
+            <w:r>
+              <w:t xml:space="preserve"> de criterios</w:t>
+            </w:r>
+          </w:p>
+        </w:tc>
+      </w:tr>
+      <w:tr>
+        <w:trPr>
+          <w:cnfStyle w:val="000000100000" w:firstRow="0" w:lastRow="0" w:firstColumn="0" w:lastColumn="0" w:oddVBand="0" w:evenVBand="0" w:oddHBand="1" w:evenHBand="0" w:firstRowFirstColumn="0" w:firstRowLastColumn="0" w:lastRowFirstColumn="0" w:lastRowLastColumn="0"/>
+        </w:trPr>
+        <w:tc>
+          <w:tcPr>
+            <w:cnfStyle w:val="001000000000" w:firstRow="0" w:lastRow="0" w:firstColumn="1" w:lastColumn="0" w:oddVBand="0" w:evenVBand="0" w:oddHBand="0" w:evenHBand="0" w:firstRowFirstColumn="0" w:firstRowLastColumn="0" w:lastRowFirstColumn="0" w:lastRowLastColumn="0"/>
+            <w:tcW w:w="4489" w:type="dxa"/>
+            <w:gridSpan w:val="2"/>
+          </w:tcPr>
+          <w:p>
+            <w:r>
+              <w:t>Descripción</w:t>
+            </w:r>
+          </w:p>
+        </w:tc>
+        <w:tc>
+          <w:tcPr>
+            <w:tcW w:w="4489" w:type="dxa"/>
+          </w:tcPr>
+          <w:p>
+            <w:pPr>
+              <w:jc w:val="both"/>
+              <w:cnfStyle w:val="000000100000" w:firstRow="0" w:lastRow="0" w:firstColumn="0" w:lastColumn="0" w:oddVBand="0" w:evenVBand="0" w:oddHBand="1" w:evenHBand="0" w:firstRowFirstColumn="0" w:firstRowLastColumn="0" w:lastRowFirstColumn="0" w:lastRowLastColumn="0"/>
+            </w:pPr>
+            <w:r>
+              <w:t xml:space="preserve">Permite </w:t>
+            </w:r>
+            <w:r>
+              <w:rPr>
+                <w:rFonts w:cs="Arial"/>
+              </w:rPr>
+              <w:t xml:space="preserve">realizar la </w:t>
+            </w:r>
+            <w:proofErr w:type="spellStart"/>
+            <w:r>
+              <w:rPr>
+                <w:rFonts w:cs="Arial"/>
+              </w:rPr>
+              <w:t>parametrización</w:t>
+            </w:r>
+            <w:proofErr w:type="spellEnd"/>
+            <w:r>
+              <w:rPr>
+                <w:rFonts w:cs="Arial"/>
+              </w:rPr>
+              <w:t xml:space="preserve"> de criterios de evaluación que permitan generar un catálogo de criterios para listas de </w:t>
+            </w:r>
+            <w:r>
+              <w:rPr>
+                <w:rFonts w:cs="Arial"/>
+              </w:rPr>
               <w:lastRenderedPageBreak/>
-              <w:t>Servicio</w:t>
-            </w:r>
-          </w:p>
-        </w:tc>
-      </w:tr>
-      <w:tr>
-        <w:trPr>
-          <w:cnfStyle w:val="000000100000" w:firstRow="0" w:lastRow="0" w:firstColumn="0" w:lastColumn="0" w:oddVBand="0" w:evenVBand="0" w:oddHBand="1" w:evenHBand="0" w:firstRowFirstColumn="0" w:firstRowLastColumn="0" w:lastRowFirstColumn="0" w:lastRowLastColumn="0"/>
-        </w:trPr>
-        <w:tc>
-          <w:tcPr>
-            <w:cnfStyle w:val="001000000000" w:firstRow="0" w:lastRow="0" w:firstColumn="1" w:lastColumn="0" w:oddVBand="0" w:evenVBand="0" w:oddHBand="0" w:evenHBand="0" w:firstRowFirstColumn="0" w:firstRowLastColumn="0" w:lastRowFirstColumn="0" w:lastRowLastColumn="0"/>
-            <w:tcW w:w="4489" w:type="dxa"/>
-            <w:gridSpan w:val="2"/>
-          </w:tcPr>
-          <w:p>
-            <w:r>
-              <w:t>ID</w:t>
-            </w:r>
-          </w:p>
-        </w:tc>
-        <w:tc>
-          <w:tcPr>
-            <w:tcW w:w="4489" w:type="dxa"/>
-          </w:tcPr>
-          <w:p>
-            <w:pPr>
-              <w:cnfStyle w:val="000000100000" w:firstRow="0" w:lastRow="0" w:firstColumn="0" w:lastColumn="0" w:oddVBand="0" w:evenVBand="0" w:oddHBand="1" w:evenHBand="0" w:firstRowFirstColumn="0" w:firstRowLastColumn="0" w:lastRowFirstColumn="0" w:lastRowLastColumn="0"/>
-            </w:pPr>
-            <w:r>
-              <w:t>S33</w:t>
-            </w:r>
-          </w:p>
-        </w:tc>
-      </w:tr>
-      <w:tr>
-        <w:tc>
-          <w:tcPr>
-            <w:cnfStyle w:val="001000000000" w:firstRow="0" w:lastRow="0" w:firstColumn="1" w:lastColumn="0" w:oddVBand="0" w:evenVBand="0" w:oddHBand="0" w:evenHBand="0" w:firstRowFirstColumn="0" w:firstRowLastColumn="0" w:lastRowFirstColumn="0" w:lastRowLastColumn="0"/>
-            <w:tcW w:w="4489" w:type="dxa"/>
-            <w:gridSpan w:val="2"/>
-          </w:tcPr>
-          <w:p>
-            <w:r>
-              <w:t>Nombre</w:t>
+              <w:t>productos/clientes destacados o criterios de satisfacción</w:t>
+            </w:r>
+            <w:r>
+              <w:rPr>
+                <w:rFonts w:cs="Arial"/>
+              </w:rPr>
+              <w:t>.</w:t>
+            </w:r>
+          </w:p>
+        </w:tc>
+      </w:tr>
+      <w:tr>
+        <w:tc>
+          <w:tcPr>
+            <w:cnfStyle w:val="001000000000" w:firstRow="0" w:lastRow="0" w:firstColumn="1" w:lastColumn="0" w:oddVBand="0" w:evenVBand="0" w:oddHBand="0" w:evenHBand="0" w:firstRowFirstColumn="0" w:firstRowLastColumn="0" w:lastRowFirstColumn="0" w:lastRowLastColumn="0"/>
+            <w:tcW w:w="4489" w:type="dxa"/>
+            <w:gridSpan w:val="2"/>
+          </w:tcPr>
+          <w:p>
+            <w:r>
+              <w:lastRenderedPageBreak/>
+              <w:t>Versión</w:t>
             </w:r>
           </w:p>
         </w:tc>
@@ -2015,82 +1903,6 @@
               <w:cnfStyle w:val="000000000000" w:firstRow="0" w:lastRow="0" w:firstColumn="0" w:lastColumn="0" w:oddVBand="0" w:evenVBand="0" w:oddHBand="0" w:evenHBand="0" w:firstRowFirstColumn="0" w:firstRowLastColumn="0" w:lastRowFirstColumn="0" w:lastRowLastColumn="0"/>
             </w:pPr>
             <w:r>
-              <w:t xml:space="preserve">Servicio de </w:t>
-            </w:r>
-            <w:r>
-              <w:t>Administración</w:t>
-            </w:r>
-            <w:r>
-              <w:t xml:space="preserve"> de criterios</w:t>
-            </w:r>
-          </w:p>
-        </w:tc>
-      </w:tr>
-      <w:tr>
-        <w:trPr>
-          <w:cnfStyle w:val="000000100000" w:firstRow="0" w:lastRow="0" w:firstColumn="0" w:lastColumn="0" w:oddVBand="0" w:evenVBand="0" w:oddHBand="1" w:evenHBand="0" w:firstRowFirstColumn="0" w:firstRowLastColumn="0" w:lastRowFirstColumn="0" w:lastRowLastColumn="0"/>
-        </w:trPr>
-        <w:tc>
-          <w:tcPr>
-            <w:cnfStyle w:val="001000000000" w:firstRow="0" w:lastRow="0" w:firstColumn="1" w:lastColumn="0" w:oddVBand="0" w:evenVBand="0" w:oddHBand="0" w:evenHBand="0" w:firstRowFirstColumn="0" w:firstRowLastColumn="0" w:lastRowFirstColumn="0" w:lastRowLastColumn="0"/>
-            <w:tcW w:w="4489" w:type="dxa"/>
-            <w:gridSpan w:val="2"/>
-          </w:tcPr>
-          <w:p>
-            <w:r>
-              <w:t>Descripción</w:t>
-            </w:r>
-          </w:p>
-        </w:tc>
-        <w:tc>
-          <w:tcPr>
-            <w:tcW w:w="4489" w:type="dxa"/>
-          </w:tcPr>
-          <w:p>
-            <w:pPr>
-              <w:jc w:val="both"/>
-              <w:cnfStyle w:val="000000100000" w:firstRow="0" w:lastRow="0" w:firstColumn="0" w:lastColumn="0" w:oddVBand="0" w:evenVBand="0" w:oddHBand="1" w:evenHBand="0" w:firstRowFirstColumn="0" w:firstRowLastColumn="0" w:lastRowFirstColumn="0" w:lastRowLastColumn="0"/>
-            </w:pPr>
-            <w:r>
-              <w:t xml:space="preserve">Permite </w:t>
-            </w:r>
-            <w:r>
-              <w:rPr>
-                <w:rFonts w:cs="Arial"/>
-              </w:rPr>
-              <w:t>realizar la parametrización de criterios de evaluación que permitan generar un catálogo de criterios para listas de productos/clientes destacados o criterios de satisfacción</w:t>
-            </w:r>
-            <w:r>
-              <w:rPr>
-                <w:rFonts w:cs="Arial"/>
-              </w:rPr>
-              <w:t>.</w:t>
-            </w:r>
-          </w:p>
-        </w:tc>
-      </w:tr>
-      <w:tr>
-        <w:tc>
-          <w:tcPr>
-            <w:cnfStyle w:val="001000000000" w:firstRow="0" w:lastRow="0" w:firstColumn="1" w:lastColumn="0" w:oddVBand="0" w:evenVBand="0" w:oddHBand="0" w:evenHBand="0" w:firstRowFirstColumn="0" w:firstRowLastColumn="0" w:lastRowFirstColumn="0" w:lastRowLastColumn="0"/>
-            <w:tcW w:w="4489" w:type="dxa"/>
-            <w:gridSpan w:val="2"/>
-          </w:tcPr>
-          <w:p>
-            <w:r>
-              <w:t>Versión</w:t>
-            </w:r>
-          </w:p>
-        </w:tc>
-        <w:tc>
-          <w:tcPr>
-            <w:tcW w:w="4489" w:type="dxa"/>
-          </w:tcPr>
-          <w:p>
-            <w:pPr>
-              <w:cnfStyle w:val="000000000000" w:firstRow="0" w:lastRow="0" w:firstColumn="0" w:lastColumn="0" w:oddVBand="0" w:evenVBand="0" w:oddHBand="0" w:evenHBand="0" w:firstRowFirstColumn="0" w:firstRowLastColumn="0" w:lastRowFirstColumn="0" w:lastRowLastColumn="0"/>
-            </w:pPr>
-            <w:r>
               <w:t>1.0</w:t>
             </w:r>
           </w:p>
@@ -2128,63 +1940,6 @@
                 <w:lang w:val="en-US"/>
               </w:rPr>
               <w:t>In the middle</w:t>
-            </w:r>
-          </w:p>
-        </w:tc>
-      </w:tr>
-      <w:tr>
-        <w:tc>
-          <w:tcPr>
-            <w:cnfStyle w:val="001000000000" w:firstRow="0" w:lastRow="0" w:firstColumn="1" w:lastColumn="0" w:oddVBand="0" w:evenVBand="0" w:oddHBand="0" w:evenHBand="0" w:firstRowFirstColumn="0" w:firstRowLastColumn="0" w:lastRowFirstColumn="0" w:lastRowLastColumn="0"/>
-            <w:tcW w:w="4489" w:type="dxa"/>
-            <w:gridSpan w:val="2"/>
-          </w:tcPr>
-          <w:p>
-            <w:r>
-              <w:t>Función de negocio</w:t>
-            </w:r>
-          </w:p>
-        </w:tc>
-        <w:tc>
-          <w:tcPr>
-            <w:tcW w:w="4489" w:type="dxa"/>
-          </w:tcPr>
-          <w:p>
-            <w:pPr>
-              <w:cnfStyle w:val="000000000000" w:firstRow="0" w:lastRow="0" w:firstColumn="0" w:lastColumn="0" w:oddVBand="0" w:evenVBand="0" w:oddHBand="0" w:evenHBand="0" w:firstRowFirstColumn="0" w:firstRowLastColumn="0" w:lastRowFirstColumn="0" w:lastRowLastColumn="0"/>
-            </w:pPr>
-            <w:r>
-              <w:t>&lt;&lt;Falta numerar actividades&gt;&gt;</w:t>
-            </w:r>
-          </w:p>
-        </w:tc>
-      </w:tr>
-      <w:tr>
-        <w:trPr>
-          <w:cnfStyle w:val="000000100000" w:firstRow="0" w:lastRow="0" w:firstColumn="0" w:lastColumn="0" w:oddVBand="0" w:evenVBand="0" w:oddHBand="1" w:evenHBand="0" w:firstRowFirstColumn="0" w:firstRowLastColumn="0" w:lastRowFirstColumn="0" w:lastRowLastColumn="0"/>
-        </w:trPr>
-        <w:tc>
-          <w:tcPr>
-            <w:cnfStyle w:val="001000000000" w:firstRow="0" w:lastRow="0" w:firstColumn="1" w:lastColumn="0" w:oddVBand="0" w:evenVBand="0" w:oddHBand="0" w:evenHBand="0" w:firstRowFirstColumn="0" w:firstRowLastColumn="0" w:lastRowFirstColumn="0" w:lastRowLastColumn="0"/>
-            <w:tcW w:w="4489" w:type="dxa"/>
-            <w:gridSpan w:val="2"/>
-          </w:tcPr>
-          <w:p>
-            <w:r>
-              <w:t>RNF</w:t>
-            </w:r>
-          </w:p>
-        </w:tc>
-        <w:tc>
-          <w:tcPr>
-            <w:tcW w:w="4489" w:type="dxa"/>
-          </w:tcPr>
-          <w:p>
-            <w:pPr>
-              <w:cnfStyle w:val="000000100000" w:firstRow="0" w:lastRow="0" w:firstColumn="0" w:lastColumn="0" w:oddVBand="0" w:evenVBand="0" w:oddHBand="1" w:evenHBand="0" w:firstRowFirstColumn="0" w:firstRowLastColumn="0" w:lastRowFirstColumn="0" w:lastRowLastColumn="0"/>
-            </w:pPr>
-            <w:r>
-              <w:t>-</w:t>
             </w:r>
           </w:p>
         </w:tc>
@@ -2626,7 +2381,21 @@
               <w:rPr>
                 <w:rFonts w:cs="Arial"/>
               </w:rPr>
-              <w:t>ejecutar medios de retroalimentación entre clientes y de clientes hacía productos, dados unos criterios parametrizados por el MPDLA</w:t>
+              <w:t xml:space="preserve">ejecutar medios de retroalimentación entre clientes y de clientes hacía productos, dados unos criterios </w:t>
+            </w:r>
+            <w:proofErr w:type="spellStart"/>
+            <w:r>
+              <w:rPr>
+                <w:rFonts w:cs="Arial"/>
+              </w:rPr>
+              <w:t>parametrizados</w:t>
+            </w:r>
+            <w:proofErr w:type="spellEnd"/>
+            <w:r>
+              <w:rPr>
+                <w:rFonts w:cs="Arial"/>
+              </w:rPr>
+              <w:t xml:space="preserve"> por el MPDLA</w:t>
             </w:r>
           </w:p>
         </w:tc>
@@ -2683,65 +2452,13 @@
               <w:cnfStyle w:val="000000100000" w:firstRow="0" w:lastRow="0" w:firstColumn="0" w:lastColumn="0" w:oddVBand="0" w:evenVBand="0" w:oddHBand="1" w:evenHBand="0" w:firstRowFirstColumn="0" w:firstRowLastColumn="0" w:lastRowFirstColumn="0" w:lastRowLastColumn="0"/>
             </w:pPr>
             <w:r>
-              <w:t>Top down</w:t>
-            </w:r>
-          </w:p>
-        </w:tc>
-      </w:tr>
-      <w:tr>
-        <w:tc>
-          <w:tcPr>
-            <w:cnfStyle w:val="001000000000" w:firstRow="0" w:lastRow="0" w:firstColumn="1" w:lastColumn="0" w:oddVBand="0" w:evenVBand="0" w:oddHBand="0" w:evenHBand="0" w:firstRowFirstColumn="0" w:firstRowLastColumn="0" w:lastRowFirstColumn="0" w:lastRowLastColumn="0"/>
-            <w:tcW w:w="4489" w:type="dxa"/>
-            <w:gridSpan w:val="2"/>
-          </w:tcPr>
-          <w:p>
-            <w:r>
-              <w:t>Función de negocio</w:t>
-            </w:r>
-          </w:p>
-        </w:tc>
-        <w:tc>
-          <w:tcPr>
-            <w:tcW w:w="4489" w:type="dxa"/>
-          </w:tcPr>
-          <w:p>
-            <w:pPr>
-              <w:cnfStyle w:val="000000000000" w:firstRow="0" w:lastRow="0" w:firstColumn="0" w:lastColumn="0" w:oddVBand="0" w:evenVBand="0" w:oddHBand="0" w:evenHBand="0" w:firstRowFirstColumn="0" w:firstRowLastColumn="0" w:lastRowFirstColumn="0" w:lastRowLastColumn="0"/>
-            </w:pPr>
-            <w:r>
-              <w:t>&lt;&lt;Falta numerar actividades&gt;&gt;</w:t>
-            </w:r>
-          </w:p>
-        </w:tc>
-      </w:tr>
-      <w:tr>
-        <w:trPr>
-          <w:cnfStyle w:val="000000100000" w:firstRow="0" w:lastRow="0" w:firstColumn="0" w:lastColumn="0" w:oddVBand="0" w:evenVBand="0" w:oddHBand="1" w:evenHBand="0" w:firstRowFirstColumn="0" w:firstRowLastColumn="0" w:lastRowFirstColumn="0" w:lastRowLastColumn="0"/>
-        </w:trPr>
-        <w:tc>
-          <w:tcPr>
-            <w:cnfStyle w:val="001000000000" w:firstRow="0" w:lastRow="0" w:firstColumn="1" w:lastColumn="0" w:oddVBand="0" w:evenVBand="0" w:oddHBand="0" w:evenHBand="0" w:firstRowFirstColumn="0" w:firstRowLastColumn="0" w:lastRowFirstColumn="0" w:lastRowLastColumn="0"/>
-            <w:tcW w:w="4489" w:type="dxa"/>
-            <w:gridSpan w:val="2"/>
-          </w:tcPr>
-          <w:p>
-            <w:r>
-              <w:t>RNF</w:t>
-            </w:r>
-          </w:p>
-        </w:tc>
-        <w:tc>
-          <w:tcPr>
-            <w:tcW w:w="4489" w:type="dxa"/>
-          </w:tcPr>
-          <w:p>
-            <w:pPr>
-              <w:cnfStyle w:val="000000100000" w:firstRow="0" w:lastRow="0" w:firstColumn="0" w:lastColumn="0" w:oddVBand="0" w:evenVBand="0" w:oddHBand="1" w:evenHBand="0" w:firstRowFirstColumn="0" w:firstRowLastColumn="0" w:lastRowFirstColumn="0" w:lastRowLastColumn="0"/>
-            </w:pPr>
-            <w:r>
-              <w:t>-</w:t>
-            </w:r>
+              <w:t xml:space="preserve">Top </w:t>
+            </w:r>
+            <w:proofErr w:type="spellStart"/>
+            <w:r>
+              <w:t>down</w:t>
+            </w:r>
+            <w:proofErr w:type="spellEnd"/>
           </w:p>
         </w:tc>
       </w:tr>
@@ -3004,247 +2721,195 @@
               <w:jc w:val="center"/>
             </w:pPr>
             <w:r>
+              <w:t>Servicio</w:t>
+            </w:r>
+          </w:p>
+        </w:tc>
+      </w:tr>
+      <w:tr>
+        <w:trPr>
+          <w:cnfStyle w:val="000000100000" w:firstRow="0" w:lastRow="0" w:firstColumn="0" w:lastColumn="0" w:oddVBand="0" w:evenVBand="0" w:oddHBand="1" w:evenHBand="0" w:firstRowFirstColumn="0" w:firstRowLastColumn="0" w:lastRowFirstColumn="0" w:lastRowLastColumn="0"/>
+        </w:trPr>
+        <w:tc>
+          <w:tcPr>
+            <w:cnfStyle w:val="001000000000" w:firstRow="0" w:lastRow="0" w:firstColumn="1" w:lastColumn="0" w:oddVBand="0" w:evenVBand="0" w:oddHBand="0" w:evenHBand="0" w:firstRowFirstColumn="0" w:firstRowLastColumn="0" w:lastRowFirstColumn="0" w:lastRowLastColumn="0"/>
+            <w:tcW w:w="4489" w:type="dxa"/>
+            <w:gridSpan w:val="2"/>
+          </w:tcPr>
+          <w:p>
+            <w:r>
+              <w:t>ID</w:t>
+            </w:r>
+          </w:p>
+        </w:tc>
+        <w:tc>
+          <w:tcPr>
+            <w:tcW w:w="4489" w:type="dxa"/>
+          </w:tcPr>
+          <w:p>
+            <w:pPr>
+              <w:cnfStyle w:val="000000100000" w:firstRow="0" w:lastRow="0" w:firstColumn="0" w:lastColumn="0" w:oddVBand="0" w:evenVBand="0" w:oddHBand="1" w:evenHBand="0" w:firstRowFirstColumn="0" w:firstRowLastColumn="0" w:lastRowFirstColumn="0" w:lastRowLastColumn="0"/>
+            </w:pPr>
+            <w:r>
+              <w:t>S</w:t>
+            </w:r>
+            <w:r>
+              <w:t>3</w:t>
+            </w:r>
+            <w:r>
+              <w:t>5</w:t>
+            </w:r>
+          </w:p>
+        </w:tc>
+      </w:tr>
+      <w:tr>
+        <w:tc>
+          <w:tcPr>
+            <w:cnfStyle w:val="001000000000" w:firstRow="0" w:lastRow="0" w:firstColumn="1" w:lastColumn="0" w:oddVBand="0" w:evenVBand="0" w:oddHBand="0" w:evenHBand="0" w:firstRowFirstColumn="0" w:firstRowLastColumn="0" w:lastRowFirstColumn="0" w:lastRowLastColumn="0"/>
+            <w:tcW w:w="4489" w:type="dxa"/>
+            <w:gridSpan w:val="2"/>
+          </w:tcPr>
+          <w:p>
+            <w:r>
+              <w:t>Nombre</w:t>
+            </w:r>
+          </w:p>
+        </w:tc>
+        <w:tc>
+          <w:tcPr>
+            <w:tcW w:w="4489" w:type="dxa"/>
+          </w:tcPr>
+          <w:p>
+            <w:pPr>
+              <w:cnfStyle w:val="000000000000" w:firstRow="0" w:lastRow="0" w:firstColumn="0" w:lastColumn="0" w:oddVBand="0" w:evenVBand="0" w:oddHBand="0" w:evenHBand="0" w:firstRowFirstColumn="0" w:firstRowLastColumn="0" w:lastRowFirstColumn="0" w:lastRowLastColumn="0"/>
+            </w:pPr>
+            <w:r>
+              <w:t>Servicio</w:t>
+            </w:r>
+            <w:r>
+              <w:t xml:space="preserve"> </w:t>
+            </w:r>
+            <w:r>
+              <w:t>de evaluación de acuerdos de servicio</w:t>
+            </w:r>
+          </w:p>
+        </w:tc>
+      </w:tr>
+      <w:tr>
+        <w:trPr>
+          <w:cnfStyle w:val="000000100000" w:firstRow="0" w:lastRow="0" w:firstColumn="0" w:lastColumn="0" w:oddVBand="0" w:evenVBand="0" w:oddHBand="1" w:evenHBand="0" w:firstRowFirstColumn="0" w:firstRowLastColumn="0" w:lastRowFirstColumn="0" w:lastRowLastColumn="0"/>
+        </w:trPr>
+        <w:tc>
+          <w:tcPr>
+            <w:cnfStyle w:val="001000000000" w:firstRow="0" w:lastRow="0" w:firstColumn="1" w:lastColumn="0" w:oddVBand="0" w:evenVBand="0" w:oddHBand="0" w:evenHBand="0" w:firstRowFirstColumn="0" w:firstRowLastColumn="0" w:lastRowFirstColumn="0" w:lastRowLastColumn="0"/>
+            <w:tcW w:w="4489" w:type="dxa"/>
+            <w:gridSpan w:val="2"/>
+          </w:tcPr>
+          <w:p>
+            <w:r>
+              <w:t>Descripción</w:t>
+            </w:r>
+          </w:p>
+        </w:tc>
+        <w:tc>
+          <w:tcPr>
+            <w:tcW w:w="4489" w:type="dxa"/>
+          </w:tcPr>
+          <w:p>
+            <w:pPr>
+              <w:jc w:val="both"/>
+              <w:cnfStyle w:val="000000100000" w:firstRow="0" w:lastRow="0" w:firstColumn="0" w:lastColumn="0" w:oddVBand="0" w:evenVBand="0" w:oddHBand="1" w:evenHBand="0" w:firstRowFirstColumn="0" w:firstRowLastColumn="0" w:lastRowFirstColumn="0" w:lastRowLastColumn="0"/>
+            </w:pPr>
+            <w:r>
+              <w:t>Provee la funcionalidad de evaluación de acuerdos de servicio bien sea para</w:t>
+            </w:r>
+            <w:r>
+              <w:t xml:space="preserve"> cancelar una transacción y</w:t>
+            </w:r>
+            <w:r>
+              <w:t xml:space="preserve"> tomar acciones correctivas </w:t>
+            </w:r>
+            <w:r>
+              <w:t xml:space="preserve">o para continuar el </w:t>
+            </w:r>
+            <w:r>
+              <w:t>flujo normal de una transacción entre un comercio y un fabricante.</w:t>
+            </w:r>
+          </w:p>
+        </w:tc>
+      </w:tr>
+      <w:tr>
+        <w:tc>
+          <w:tcPr>
+            <w:cnfStyle w:val="001000000000" w:firstRow="0" w:lastRow="0" w:firstColumn="1" w:lastColumn="0" w:oddVBand="0" w:evenVBand="0" w:oddHBand="0" w:evenHBand="0" w:firstRowFirstColumn="0" w:firstRowLastColumn="0" w:lastRowFirstColumn="0" w:lastRowLastColumn="0"/>
+            <w:tcW w:w="4489" w:type="dxa"/>
+            <w:gridSpan w:val="2"/>
+          </w:tcPr>
+          <w:p>
+            <w:r>
+              <w:t>Versión</w:t>
+            </w:r>
+          </w:p>
+        </w:tc>
+        <w:tc>
+          <w:tcPr>
+            <w:tcW w:w="4489" w:type="dxa"/>
+          </w:tcPr>
+          <w:p>
+            <w:pPr>
+              <w:cnfStyle w:val="000000000000" w:firstRow="0" w:lastRow="0" w:firstColumn="0" w:lastColumn="0" w:oddVBand="0" w:evenVBand="0" w:oddHBand="0" w:evenHBand="0" w:firstRowFirstColumn="0" w:firstRowLastColumn="0" w:lastRowFirstColumn="0" w:lastRowLastColumn="0"/>
+            </w:pPr>
+            <w:r>
+              <w:t>1.0</w:t>
+            </w:r>
+          </w:p>
+        </w:tc>
+      </w:tr>
+      <w:tr>
+        <w:trPr>
+          <w:cnfStyle w:val="000000100000" w:firstRow="0" w:lastRow="0" w:firstColumn="0" w:lastColumn="0" w:oddVBand="0" w:evenVBand="0" w:oddHBand="1" w:evenHBand="0" w:firstRowFirstColumn="0" w:firstRowLastColumn="0" w:lastRowFirstColumn="0" w:lastRowLastColumn="0"/>
+        </w:trPr>
+        <w:tc>
+          <w:tcPr>
+            <w:cnfStyle w:val="001000000000" w:firstRow="0" w:lastRow="0" w:firstColumn="1" w:lastColumn="0" w:oddVBand="0" w:evenVBand="0" w:oddHBand="0" w:evenHBand="0" w:firstRowFirstColumn="0" w:firstRowLastColumn="0" w:lastRowFirstColumn="0" w:lastRowLastColumn="0"/>
+            <w:tcW w:w="4489" w:type="dxa"/>
+            <w:gridSpan w:val="2"/>
+          </w:tcPr>
+          <w:p>
+            <w:r>
+              <w:t>Método de descubrimiento</w:t>
+            </w:r>
+          </w:p>
+        </w:tc>
+        <w:tc>
+          <w:tcPr>
+            <w:tcW w:w="4489" w:type="dxa"/>
+          </w:tcPr>
+          <w:p>
+            <w:pPr>
+              <w:cnfStyle w:val="000000100000" w:firstRow="0" w:lastRow="0" w:firstColumn="0" w:lastColumn="0" w:oddVBand="0" w:evenVBand="0" w:oddHBand="1" w:evenHBand="0" w:firstRowFirstColumn="0" w:firstRowLastColumn="0" w:lastRowFirstColumn="0" w:lastRowLastColumn="0"/>
+            </w:pPr>
+            <w:r>
+              <w:t xml:space="preserve">Top </w:t>
+            </w:r>
+            <w:proofErr w:type="spellStart"/>
+            <w:r>
+              <w:t>down</w:t>
+            </w:r>
+            <w:proofErr w:type="spellEnd"/>
+          </w:p>
+        </w:tc>
+      </w:tr>
+      <w:tr>
+        <w:tc>
+          <w:tcPr>
+            <w:cnfStyle w:val="001000000000" w:firstRow="0" w:lastRow="0" w:firstColumn="1" w:lastColumn="0" w:oddVBand="0" w:evenVBand="0" w:oddHBand="0" w:evenHBand="0" w:firstRowFirstColumn="0" w:firstRowLastColumn="0" w:lastRowFirstColumn="0" w:lastRowLastColumn="0"/>
+            <w:tcW w:w="4489" w:type="dxa"/>
+            <w:gridSpan w:val="2"/>
+          </w:tcPr>
+          <w:p>
+            <w:r>
               <w:lastRenderedPageBreak/>
-              <w:t>Servicio</w:t>
-            </w:r>
-          </w:p>
-        </w:tc>
-      </w:tr>
-      <w:tr>
-        <w:trPr>
-          <w:cnfStyle w:val="000000100000" w:firstRow="0" w:lastRow="0" w:firstColumn="0" w:lastColumn="0" w:oddVBand="0" w:evenVBand="0" w:oddHBand="1" w:evenHBand="0" w:firstRowFirstColumn="0" w:firstRowLastColumn="0" w:lastRowFirstColumn="0" w:lastRowLastColumn="0"/>
-        </w:trPr>
-        <w:tc>
-          <w:tcPr>
-            <w:cnfStyle w:val="001000000000" w:firstRow="0" w:lastRow="0" w:firstColumn="1" w:lastColumn="0" w:oddVBand="0" w:evenVBand="0" w:oddHBand="0" w:evenHBand="0" w:firstRowFirstColumn="0" w:firstRowLastColumn="0" w:lastRowFirstColumn="0" w:lastRowLastColumn="0"/>
-            <w:tcW w:w="4489" w:type="dxa"/>
-            <w:gridSpan w:val="2"/>
-          </w:tcPr>
-          <w:p>
-            <w:r>
-              <w:t>ID</w:t>
-            </w:r>
-          </w:p>
-        </w:tc>
-        <w:tc>
-          <w:tcPr>
-            <w:tcW w:w="4489" w:type="dxa"/>
-          </w:tcPr>
-          <w:p>
-            <w:pPr>
-              <w:cnfStyle w:val="000000100000" w:firstRow="0" w:lastRow="0" w:firstColumn="0" w:lastColumn="0" w:oddVBand="0" w:evenVBand="0" w:oddHBand="1" w:evenHBand="0" w:firstRowFirstColumn="0" w:firstRowLastColumn="0" w:lastRowFirstColumn="0" w:lastRowLastColumn="0"/>
-            </w:pPr>
-            <w:r>
-              <w:t>S</w:t>
-            </w:r>
-            <w:r>
-              <w:t>3</w:t>
-            </w:r>
-            <w:r>
-              <w:t>5</w:t>
-            </w:r>
-          </w:p>
-        </w:tc>
-      </w:tr>
-      <w:tr>
-        <w:tc>
-          <w:tcPr>
-            <w:cnfStyle w:val="001000000000" w:firstRow="0" w:lastRow="0" w:firstColumn="1" w:lastColumn="0" w:oddVBand="0" w:evenVBand="0" w:oddHBand="0" w:evenHBand="0" w:firstRowFirstColumn="0" w:firstRowLastColumn="0" w:lastRowFirstColumn="0" w:lastRowLastColumn="0"/>
-            <w:tcW w:w="4489" w:type="dxa"/>
-            <w:gridSpan w:val="2"/>
-          </w:tcPr>
-          <w:p>
-            <w:r>
-              <w:t>Nombre</w:t>
-            </w:r>
-          </w:p>
-        </w:tc>
-        <w:tc>
-          <w:tcPr>
-            <w:tcW w:w="4489" w:type="dxa"/>
-          </w:tcPr>
-          <w:p>
-            <w:pPr>
-              <w:cnfStyle w:val="000000000000" w:firstRow="0" w:lastRow="0" w:firstColumn="0" w:lastColumn="0" w:oddVBand="0" w:evenVBand="0" w:oddHBand="0" w:evenHBand="0" w:firstRowFirstColumn="0" w:firstRowLastColumn="0" w:lastRowFirstColumn="0" w:lastRowLastColumn="0"/>
-            </w:pPr>
-            <w:r>
-              <w:t>Servicio</w:t>
-            </w:r>
-            <w:r>
-              <w:t xml:space="preserve"> </w:t>
-            </w:r>
-            <w:r>
-              <w:t>de evaluación de acuerdos de servicio</w:t>
-            </w:r>
-          </w:p>
-        </w:tc>
-      </w:tr>
-      <w:tr>
-        <w:trPr>
-          <w:cnfStyle w:val="000000100000" w:firstRow="0" w:lastRow="0" w:firstColumn="0" w:lastColumn="0" w:oddVBand="0" w:evenVBand="0" w:oddHBand="1" w:evenHBand="0" w:firstRowFirstColumn="0" w:firstRowLastColumn="0" w:lastRowFirstColumn="0" w:lastRowLastColumn="0"/>
-        </w:trPr>
-        <w:tc>
-          <w:tcPr>
-            <w:cnfStyle w:val="001000000000" w:firstRow="0" w:lastRow="0" w:firstColumn="1" w:lastColumn="0" w:oddVBand="0" w:evenVBand="0" w:oddHBand="0" w:evenHBand="0" w:firstRowFirstColumn="0" w:firstRowLastColumn="0" w:lastRowFirstColumn="0" w:lastRowLastColumn="0"/>
-            <w:tcW w:w="4489" w:type="dxa"/>
-            <w:gridSpan w:val="2"/>
-          </w:tcPr>
-          <w:p>
-            <w:r>
-              <w:t>Descripción</w:t>
-            </w:r>
-          </w:p>
-        </w:tc>
-        <w:tc>
-          <w:tcPr>
-            <w:tcW w:w="4489" w:type="dxa"/>
-          </w:tcPr>
-          <w:p>
-            <w:pPr>
-              <w:jc w:val="both"/>
-              <w:cnfStyle w:val="000000100000" w:firstRow="0" w:lastRow="0" w:firstColumn="0" w:lastColumn="0" w:oddVBand="0" w:evenVBand="0" w:oddHBand="1" w:evenHBand="0" w:firstRowFirstColumn="0" w:firstRowLastColumn="0" w:lastRowFirstColumn="0" w:lastRowLastColumn="0"/>
-            </w:pPr>
-            <w:r>
-              <w:t>Provee la funcionalidad de evaluación de acuerdos de servicio bien sea para</w:t>
-            </w:r>
-            <w:r>
-              <w:t xml:space="preserve"> cancelar una transacción y</w:t>
-            </w:r>
-            <w:r>
-              <w:t xml:space="preserve"> tomar acciones correctivas </w:t>
-            </w:r>
-            <w:r>
-              <w:t xml:space="preserve">o para continuar el </w:t>
-            </w:r>
-            <w:r>
-              <w:t>flujo normal de una transacción entre un comercio y un fabricante.</w:t>
-            </w:r>
-          </w:p>
-        </w:tc>
-      </w:tr>
-      <w:tr>
-        <w:tc>
-          <w:tcPr>
-            <w:cnfStyle w:val="001000000000" w:firstRow="0" w:lastRow="0" w:firstColumn="1" w:lastColumn="0" w:oddVBand="0" w:evenVBand="0" w:oddHBand="0" w:evenHBand="0" w:firstRowFirstColumn="0" w:firstRowLastColumn="0" w:lastRowFirstColumn="0" w:lastRowLastColumn="0"/>
-            <w:tcW w:w="4489" w:type="dxa"/>
-            <w:gridSpan w:val="2"/>
-          </w:tcPr>
-          <w:p>
-            <w:r>
-              <w:t>Versión</w:t>
-            </w:r>
-          </w:p>
-        </w:tc>
-        <w:tc>
-          <w:tcPr>
-            <w:tcW w:w="4489" w:type="dxa"/>
-          </w:tcPr>
-          <w:p>
-            <w:pPr>
-              <w:cnfStyle w:val="000000000000" w:firstRow="0" w:lastRow="0" w:firstColumn="0" w:lastColumn="0" w:oddVBand="0" w:evenVBand="0" w:oddHBand="0" w:evenHBand="0" w:firstRowFirstColumn="0" w:firstRowLastColumn="0" w:lastRowFirstColumn="0" w:lastRowLastColumn="0"/>
-            </w:pPr>
-            <w:r>
-              <w:t>1.0</w:t>
-            </w:r>
-          </w:p>
-        </w:tc>
-      </w:tr>
-      <w:tr>
-        <w:trPr>
-          <w:cnfStyle w:val="000000100000" w:firstRow="0" w:lastRow="0" w:firstColumn="0" w:lastColumn="0" w:oddVBand="0" w:evenVBand="0" w:oddHBand="1" w:evenHBand="0" w:firstRowFirstColumn="0" w:firstRowLastColumn="0" w:lastRowFirstColumn="0" w:lastRowLastColumn="0"/>
-        </w:trPr>
-        <w:tc>
-          <w:tcPr>
-            <w:cnfStyle w:val="001000000000" w:firstRow="0" w:lastRow="0" w:firstColumn="1" w:lastColumn="0" w:oddVBand="0" w:evenVBand="0" w:oddHBand="0" w:evenHBand="0" w:firstRowFirstColumn="0" w:firstRowLastColumn="0" w:lastRowFirstColumn="0" w:lastRowLastColumn="0"/>
-            <w:tcW w:w="4489" w:type="dxa"/>
-            <w:gridSpan w:val="2"/>
-          </w:tcPr>
-          <w:p>
-            <w:r>
-              <w:t>Método de descubrimiento</w:t>
-            </w:r>
-          </w:p>
-        </w:tc>
-        <w:tc>
-          <w:tcPr>
-            <w:tcW w:w="4489" w:type="dxa"/>
-          </w:tcPr>
-          <w:p>
-            <w:pPr>
-              <w:cnfStyle w:val="000000100000" w:firstRow="0" w:lastRow="0" w:firstColumn="0" w:lastColumn="0" w:oddVBand="0" w:evenVBand="0" w:oddHBand="1" w:evenHBand="0" w:firstRowFirstColumn="0" w:firstRowLastColumn="0" w:lastRowFirstColumn="0" w:lastRowLastColumn="0"/>
-            </w:pPr>
-            <w:r>
-              <w:t>Top down</w:t>
-            </w:r>
-          </w:p>
-        </w:tc>
-      </w:tr>
-      <w:tr>
-        <w:tc>
-          <w:tcPr>
-            <w:cnfStyle w:val="001000000000" w:firstRow="0" w:lastRow="0" w:firstColumn="1" w:lastColumn="0" w:oddVBand="0" w:evenVBand="0" w:oddHBand="0" w:evenHBand="0" w:firstRowFirstColumn="0" w:firstRowLastColumn="0" w:lastRowFirstColumn="0" w:lastRowLastColumn="0"/>
-            <w:tcW w:w="4489" w:type="dxa"/>
-            <w:gridSpan w:val="2"/>
-          </w:tcPr>
-          <w:p>
-            <w:r>
-              <w:t>Función de negocio</w:t>
-            </w:r>
-          </w:p>
-        </w:tc>
-        <w:tc>
-          <w:tcPr>
-            <w:tcW w:w="4489" w:type="dxa"/>
-          </w:tcPr>
-          <w:p>
-            <w:pPr>
-              <w:cnfStyle w:val="000000000000" w:firstRow="0" w:lastRow="0" w:firstColumn="0" w:lastColumn="0" w:oddVBand="0" w:evenVBand="0" w:oddHBand="0" w:evenHBand="0" w:firstRowFirstColumn="0" w:firstRowLastColumn="0" w:lastRowFirstColumn="0" w:lastRowLastColumn="0"/>
-            </w:pPr>
-            <w:r>
-              <w:t>&lt;&lt;Falta numerar actividades&gt;&gt;</w:t>
-            </w:r>
-          </w:p>
-        </w:tc>
-      </w:tr>
-      <w:tr>
-        <w:trPr>
-          <w:cnfStyle w:val="000000100000" w:firstRow="0" w:lastRow="0" w:firstColumn="0" w:lastColumn="0" w:oddVBand="0" w:evenVBand="0" w:oddHBand="1" w:evenHBand="0" w:firstRowFirstColumn="0" w:firstRowLastColumn="0" w:lastRowFirstColumn="0" w:lastRowLastColumn="0"/>
-        </w:trPr>
-        <w:tc>
-          <w:tcPr>
-            <w:cnfStyle w:val="001000000000" w:firstRow="0" w:lastRow="0" w:firstColumn="1" w:lastColumn="0" w:oddVBand="0" w:evenVBand="0" w:oddHBand="0" w:evenHBand="0" w:firstRowFirstColumn="0" w:firstRowLastColumn="0" w:lastRowFirstColumn="0" w:lastRowLastColumn="0"/>
-            <w:tcW w:w="4489" w:type="dxa"/>
-            <w:gridSpan w:val="2"/>
-          </w:tcPr>
-          <w:p>
-            <w:r>
-              <w:t>RNF</w:t>
-            </w:r>
-          </w:p>
-        </w:tc>
-        <w:tc>
-          <w:tcPr>
-            <w:tcW w:w="4489" w:type="dxa"/>
-          </w:tcPr>
-          <w:p>
-            <w:pPr>
-              <w:cnfStyle w:val="000000100000" w:firstRow="0" w:lastRow="0" w:firstColumn="0" w:lastColumn="0" w:oddVBand="0" w:evenVBand="0" w:oddHBand="1" w:evenHBand="0" w:firstRowFirstColumn="0" w:firstRowLastColumn="0" w:lastRowFirstColumn="0" w:lastRowLastColumn="0"/>
-            </w:pPr>
-            <w:r>
-              <w:t>-</w:t>
-            </w:r>
-          </w:p>
-        </w:tc>
-      </w:tr>
-      <w:tr>
-        <w:tc>
-          <w:tcPr>
-            <w:cnfStyle w:val="001000000000" w:firstRow="0" w:lastRow="0" w:firstColumn="1" w:lastColumn="0" w:oddVBand="0" w:evenVBand="0" w:oddHBand="0" w:evenHBand="0" w:firstRowFirstColumn="0" w:firstRowLastColumn="0" w:lastRowFirstColumn="0" w:lastRowLastColumn="0"/>
-            <w:tcW w:w="4489" w:type="dxa"/>
-            <w:gridSpan w:val="2"/>
-          </w:tcPr>
-          <w:p>
-            <w:r>
               <w:t>Implementación</w:t>
             </w:r>
           </w:p>
@@ -3584,65 +3249,21 @@
               <w:cnfStyle w:val="000000100000" w:firstRow="0" w:lastRow="0" w:firstColumn="0" w:lastColumn="0" w:oddVBand="0" w:evenVBand="0" w:oddHBand="1" w:evenHBand="0" w:firstRowFirstColumn="0" w:firstRowLastColumn="0" w:lastRowFirstColumn="0" w:lastRowLastColumn="0"/>
             </w:pPr>
             <w:r>
-              <w:t>In the middle</w:t>
-            </w:r>
-          </w:p>
-        </w:tc>
-      </w:tr>
-      <w:tr>
-        <w:tc>
-          <w:tcPr>
-            <w:cnfStyle w:val="001000000000" w:firstRow="0" w:lastRow="0" w:firstColumn="1" w:lastColumn="0" w:oddVBand="0" w:evenVBand="0" w:oddHBand="0" w:evenHBand="0" w:firstRowFirstColumn="0" w:firstRowLastColumn="0" w:lastRowFirstColumn="0" w:lastRowLastColumn="0"/>
-            <w:tcW w:w="4489" w:type="dxa"/>
-            <w:gridSpan w:val="2"/>
-          </w:tcPr>
-          <w:p>
-            <w:r>
-              <w:t>Función de negocio</w:t>
-            </w:r>
-          </w:p>
-        </w:tc>
-        <w:tc>
-          <w:tcPr>
-            <w:tcW w:w="4489" w:type="dxa"/>
-          </w:tcPr>
-          <w:p>
-            <w:pPr>
-              <w:cnfStyle w:val="000000000000" w:firstRow="0" w:lastRow="0" w:firstColumn="0" w:lastColumn="0" w:oddVBand="0" w:evenVBand="0" w:oddHBand="0" w:evenHBand="0" w:firstRowFirstColumn="0" w:firstRowLastColumn="0" w:lastRowFirstColumn="0" w:lastRowLastColumn="0"/>
-            </w:pPr>
-            <w:r>
-              <w:t>&lt;&lt;Falta numerar actividades&gt;&gt;</w:t>
-            </w:r>
-          </w:p>
-        </w:tc>
-      </w:tr>
-      <w:tr>
-        <w:trPr>
-          <w:cnfStyle w:val="000000100000" w:firstRow="0" w:lastRow="0" w:firstColumn="0" w:lastColumn="0" w:oddVBand="0" w:evenVBand="0" w:oddHBand="1" w:evenHBand="0" w:firstRowFirstColumn="0" w:firstRowLastColumn="0" w:lastRowFirstColumn="0" w:lastRowLastColumn="0"/>
-        </w:trPr>
-        <w:tc>
-          <w:tcPr>
-            <w:cnfStyle w:val="001000000000" w:firstRow="0" w:lastRow="0" w:firstColumn="1" w:lastColumn="0" w:oddVBand="0" w:evenVBand="0" w:oddHBand="0" w:evenHBand="0" w:firstRowFirstColumn="0" w:firstRowLastColumn="0" w:lastRowFirstColumn="0" w:lastRowLastColumn="0"/>
-            <w:tcW w:w="4489" w:type="dxa"/>
-            <w:gridSpan w:val="2"/>
-          </w:tcPr>
-          <w:p>
-            <w:r>
-              <w:t>RNF</w:t>
-            </w:r>
-          </w:p>
-        </w:tc>
-        <w:tc>
-          <w:tcPr>
-            <w:tcW w:w="4489" w:type="dxa"/>
-          </w:tcPr>
-          <w:p>
-            <w:pPr>
-              <w:cnfStyle w:val="000000100000" w:firstRow="0" w:lastRow="0" w:firstColumn="0" w:lastColumn="0" w:oddVBand="0" w:evenVBand="0" w:oddHBand="1" w:evenHBand="0" w:firstRowFirstColumn="0" w:firstRowLastColumn="0" w:lastRowFirstColumn="0" w:lastRowLastColumn="0"/>
-            </w:pPr>
-            <w:r>
-              <w:t>-</w:t>
-            </w:r>
+              <w:t xml:space="preserve">In </w:t>
+            </w:r>
+            <w:proofErr w:type="spellStart"/>
+            <w:r>
+              <w:t>the</w:t>
+            </w:r>
+            <w:proofErr w:type="spellEnd"/>
+            <w:r>
+              <w:t xml:space="preserve"> </w:t>
+            </w:r>
+            <w:proofErr w:type="spellStart"/>
+            <w:r>
+              <w:t>middle</w:t>
+            </w:r>
+            <w:proofErr w:type="spellEnd"/>
           </w:p>
         </w:tc>
       </w:tr>
@@ -4031,25 +3652,20 @@
               <w:cnfStyle w:val="000000100000" w:firstRow="0" w:lastRow="0" w:firstColumn="0" w:lastColumn="0" w:oddVBand="0" w:evenVBand="0" w:oddHBand="1" w:evenHBand="0" w:firstRowFirstColumn="0" w:firstRowLastColumn="0" w:lastRowFirstColumn="0" w:lastRowLastColumn="0"/>
             </w:pPr>
             <w:r>
-              <w:t xml:space="preserve">Este proceso permite a los clientes (comercios </w:t>
-            </w:r>
-            <w:r>
-              <w:lastRenderedPageBreak/>
-              <w:t>y fabricantes) ingresar sus intenciones de compra o de venta en un sistema de bolsa.</w:t>
-            </w:r>
-          </w:p>
-        </w:tc>
-      </w:tr>
-      <w:tr>
-        <w:tc>
-          <w:tcPr>
-            <w:cnfStyle w:val="001000000000" w:firstRow="0" w:lastRow="0" w:firstColumn="1" w:lastColumn="0" w:oddVBand="0" w:evenVBand="0" w:oddHBand="0" w:evenHBand="0" w:firstRowFirstColumn="0" w:firstRowLastColumn="0" w:lastRowFirstColumn="0" w:lastRowLastColumn="0"/>
-            <w:tcW w:w="4489" w:type="dxa"/>
-            <w:gridSpan w:val="2"/>
-          </w:tcPr>
-          <w:p>
-            <w:r>
-              <w:lastRenderedPageBreak/>
+              <w:t>Este proceso permite a los clientes (comercios y fabricantes) ingresar sus intenciones de compra o de venta en un sistema de bolsa.</w:t>
+            </w:r>
+          </w:p>
+        </w:tc>
+      </w:tr>
+      <w:tr>
+        <w:tc>
+          <w:tcPr>
+            <w:cnfStyle w:val="001000000000" w:firstRow="0" w:lastRow="0" w:firstColumn="1" w:lastColumn="0" w:oddVBand="0" w:evenVBand="0" w:oddHBand="0" w:evenHBand="0" w:firstRowFirstColumn="0" w:firstRowLastColumn="0" w:lastRowFirstColumn="0" w:lastRowLastColumn="0"/>
+            <w:tcW w:w="4489" w:type="dxa"/>
+            <w:gridSpan w:val="2"/>
+          </w:tcPr>
+          <w:p>
+            <w:r>
               <w:t>Versión</w:t>
             </w:r>
           </w:p>
@@ -4096,65 +3712,13 @@
               </w:rPr>
             </w:pPr>
             <w:r>
-              <w:t>Top down</w:t>
-            </w:r>
-          </w:p>
-        </w:tc>
-      </w:tr>
-      <w:tr>
-        <w:tc>
-          <w:tcPr>
-            <w:cnfStyle w:val="001000000000" w:firstRow="0" w:lastRow="0" w:firstColumn="1" w:lastColumn="0" w:oddVBand="0" w:evenVBand="0" w:oddHBand="0" w:evenHBand="0" w:firstRowFirstColumn="0" w:firstRowLastColumn="0" w:lastRowFirstColumn="0" w:lastRowLastColumn="0"/>
-            <w:tcW w:w="4489" w:type="dxa"/>
-            <w:gridSpan w:val="2"/>
-          </w:tcPr>
-          <w:p>
-            <w:r>
-              <w:t>Función de negocio</w:t>
-            </w:r>
-          </w:p>
-        </w:tc>
-        <w:tc>
-          <w:tcPr>
-            <w:tcW w:w="4489" w:type="dxa"/>
-          </w:tcPr>
-          <w:p>
-            <w:pPr>
-              <w:cnfStyle w:val="000000000000" w:firstRow="0" w:lastRow="0" w:firstColumn="0" w:lastColumn="0" w:oddVBand="0" w:evenVBand="0" w:oddHBand="0" w:evenHBand="0" w:firstRowFirstColumn="0" w:firstRowLastColumn="0" w:lastRowFirstColumn="0" w:lastRowLastColumn="0"/>
-            </w:pPr>
-            <w:r>
-              <w:t>&lt;&lt;Falta numerar actividades&gt;&gt;</w:t>
-            </w:r>
-          </w:p>
-        </w:tc>
-      </w:tr>
-      <w:tr>
-        <w:trPr>
-          <w:cnfStyle w:val="000000100000" w:firstRow="0" w:lastRow="0" w:firstColumn="0" w:lastColumn="0" w:oddVBand="0" w:evenVBand="0" w:oddHBand="1" w:evenHBand="0" w:firstRowFirstColumn="0" w:firstRowLastColumn="0" w:lastRowFirstColumn="0" w:lastRowLastColumn="0"/>
-        </w:trPr>
-        <w:tc>
-          <w:tcPr>
-            <w:cnfStyle w:val="001000000000" w:firstRow="0" w:lastRow="0" w:firstColumn="1" w:lastColumn="0" w:oddVBand="0" w:evenVBand="0" w:oddHBand="0" w:evenHBand="0" w:firstRowFirstColumn="0" w:firstRowLastColumn="0" w:lastRowFirstColumn="0" w:lastRowLastColumn="0"/>
-            <w:tcW w:w="4489" w:type="dxa"/>
-            <w:gridSpan w:val="2"/>
-          </w:tcPr>
-          <w:p>
-            <w:r>
-              <w:t>RNF</w:t>
-            </w:r>
-          </w:p>
-        </w:tc>
-        <w:tc>
-          <w:tcPr>
-            <w:tcW w:w="4489" w:type="dxa"/>
-          </w:tcPr>
-          <w:p>
-            <w:pPr>
-              <w:cnfStyle w:val="000000100000" w:firstRow="0" w:lastRow="0" w:firstColumn="0" w:lastColumn="0" w:oddVBand="0" w:evenVBand="0" w:oddHBand="1" w:evenHBand="0" w:firstRowFirstColumn="0" w:firstRowLastColumn="0" w:lastRowFirstColumn="0" w:lastRowLastColumn="0"/>
-            </w:pPr>
-            <w:r>
-              <w:t>-</w:t>
-            </w:r>
+              <w:t xml:space="preserve">Top </w:t>
+            </w:r>
+            <w:proofErr w:type="spellStart"/>
+            <w:r>
+              <w:t>down</w:t>
+            </w:r>
+            <w:proofErr w:type="spellEnd"/>
           </w:p>
         </w:tc>
       </w:tr>
@@ -4345,6 +3909,7 @@
               <w:jc w:val="center"/>
             </w:pPr>
             <w:r>
+              <w:lastRenderedPageBreak/>
               <w:t>Servicio</w:t>
             </w:r>
           </w:p>
@@ -4451,7 +4016,15 @@
               <w:t>de cada u</w:t>
             </w:r>
             <w:r>
-              <w:t>na de las transacciones que está realizando en el Market Place.</w:t>
+              <w:t xml:space="preserve">na de las transacciones que está realizando en el </w:t>
+            </w:r>
+            <w:proofErr w:type="spellStart"/>
+            <w:r>
+              <w:t>Market</w:t>
+            </w:r>
+            <w:proofErr w:type="spellEnd"/>
+            <w:r>
+              <w:t xml:space="preserve"> Place.</w:t>
             </w:r>
           </w:p>
         </w:tc>
@@ -4511,76 +4084,34 @@
               </w:rPr>
             </w:pPr>
             <w:r>
-              <w:t>In the middle</w:t>
-            </w:r>
-          </w:p>
-        </w:tc>
-      </w:tr>
-      <w:tr>
-        <w:tc>
-          <w:tcPr>
-            <w:cnfStyle w:val="001000000000" w:firstRow="0" w:lastRow="0" w:firstColumn="1" w:lastColumn="0" w:oddVBand="0" w:evenVBand="0" w:oddHBand="0" w:evenHBand="0" w:firstRowFirstColumn="0" w:firstRowLastColumn="0" w:lastRowFirstColumn="0" w:lastRowLastColumn="0"/>
-            <w:tcW w:w="4489" w:type="dxa"/>
-            <w:gridSpan w:val="2"/>
-          </w:tcPr>
-          <w:p>
-            <w:r>
-              <w:t>Función de negocio</w:t>
-            </w:r>
-          </w:p>
-        </w:tc>
-        <w:tc>
-          <w:tcPr>
-            <w:tcW w:w="4489" w:type="dxa"/>
-          </w:tcPr>
-          <w:p>
-            <w:pPr>
-              <w:cnfStyle w:val="000000000000" w:firstRow="0" w:lastRow="0" w:firstColumn="0" w:lastColumn="0" w:oddVBand="0" w:evenVBand="0" w:oddHBand="0" w:evenHBand="0" w:firstRowFirstColumn="0" w:firstRowLastColumn="0" w:lastRowFirstColumn="0" w:lastRowLastColumn="0"/>
-            </w:pPr>
-            <w:r>
-              <w:t>&lt;&lt;Falta numerar actividades&gt;&gt;</w:t>
-            </w:r>
-          </w:p>
-        </w:tc>
-      </w:tr>
-      <w:tr>
-        <w:trPr>
-          <w:cnfStyle w:val="000000100000" w:firstRow="0" w:lastRow="0" w:firstColumn="0" w:lastColumn="0" w:oddVBand="0" w:evenVBand="0" w:oddHBand="1" w:evenHBand="0" w:firstRowFirstColumn="0" w:firstRowLastColumn="0" w:lastRowFirstColumn="0" w:lastRowLastColumn="0"/>
-        </w:trPr>
-        <w:tc>
-          <w:tcPr>
-            <w:cnfStyle w:val="001000000000" w:firstRow="0" w:lastRow="0" w:firstColumn="1" w:lastColumn="0" w:oddVBand="0" w:evenVBand="0" w:oddHBand="0" w:evenHBand="0" w:firstRowFirstColumn="0" w:firstRowLastColumn="0" w:lastRowFirstColumn="0" w:lastRowLastColumn="0"/>
-            <w:tcW w:w="4489" w:type="dxa"/>
-            <w:gridSpan w:val="2"/>
-          </w:tcPr>
-          <w:p>
-            <w:r>
-              <w:t>RNF</w:t>
-            </w:r>
-          </w:p>
-        </w:tc>
-        <w:tc>
-          <w:tcPr>
-            <w:tcW w:w="4489" w:type="dxa"/>
-          </w:tcPr>
-          <w:p>
-            <w:pPr>
-              <w:cnfStyle w:val="000000100000" w:firstRow="0" w:lastRow="0" w:firstColumn="0" w:lastColumn="0" w:oddVBand="0" w:evenVBand="0" w:oddHBand="1" w:evenHBand="0" w:firstRowFirstColumn="0" w:firstRowLastColumn="0" w:lastRowFirstColumn="0" w:lastRowLastColumn="0"/>
-            </w:pPr>
-            <w:r>
-              <w:t>-</w:t>
-            </w:r>
-          </w:p>
-        </w:tc>
-      </w:tr>
-      <w:tr>
-        <w:tc>
-          <w:tcPr>
-            <w:cnfStyle w:val="001000000000" w:firstRow="0" w:lastRow="0" w:firstColumn="1" w:lastColumn="0" w:oddVBand="0" w:evenVBand="0" w:oddHBand="0" w:evenHBand="0" w:firstRowFirstColumn="0" w:firstRowLastColumn="0" w:lastRowFirstColumn="0" w:lastRowLastColumn="0"/>
-            <w:tcW w:w="4489" w:type="dxa"/>
-            <w:gridSpan w:val="2"/>
-          </w:tcPr>
-          <w:p>
+              <w:t xml:space="preserve">In </w:t>
+            </w:r>
+            <w:proofErr w:type="spellStart"/>
+            <w:r>
+              <w:t>the</w:t>
+            </w:r>
+            <w:proofErr w:type="spellEnd"/>
+            <w:r>
+              <w:t xml:space="preserve"> </w:t>
+            </w:r>
+            <w:proofErr w:type="spellStart"/>
+            <w:r>
+              <w:t>middle</w:t>
+            </w:r>
+            <w:proofErr w:type="spellEnd"/>
+          </w:p>
+        </w:tc>
+      </w:tr>
+      <w:tr>
+        <w:tc>
+          <w:tcPr>
+            <w:cnfStyle w:val="001000000000" w:firstRow="0" w:lastRow="0" w:firstColumn="1" w:lastColumn="0" w:oddVBand="0" w:evenVBand="0" w:oddHBand="0" w:evenHBand="0" w:firstRowFirstColumn="0" w:firstRowLastColumn="0" w:lastRowFirstColumn="0" w:lastRowLastColumn="0"/>
+            <w:tcW w:w="4489" w:type="dxa"/>
+            <w:gridSpan w:val="2"/>
+          </w:tcPr>
+          <w:p>
+            <w:bookmarkStart w:id="0" w:name="_GoBack"/>
+            <w:bookmarkEnd w:id="0"/>
             <w:r>
               <w:t>Implementación</w:t>
             </w:r>
@@ -5003,8 +4534,194 @@
               <w:t xml:space="preserve">n </w:t>
             </w:r>
             <w:r>
+              <w:t>adecuadamente a las peticiones del usuario.</w:t>
+            </w:r>
+          </w:p>
+        </w:tc>
+        <w:tc>
+          <w:tcPr>
+            <w:tcW w:w="1961" w:type="dxa"/>
+          </w:tcPr>
+          <w:p>
+            <w:pPr>
+              <w:cnfStyle w:val="000000000000" w:firstRow="0" w:lastRow="0" w:firstColumn="0" w:lastColumn="0" w:oddVBand="0" w:evenVBand="0" w:oddHBand="0" w:evenHBand="0" w:firstRowFirstColumn="0" w:firstRowLastColumn="0" w:lastRowFirstColumn="0" w:lastRowLastColumn="0"/>
+            </w:pPr>
+            <w:r>
+              <w:t>Crítica</w:t>
+            </w:r>
+          </w:p>
+        </w:tc>
+      </w:tr>
+      <w:tr>
+        <w:trPr>
+          <w:cnfStyle w:val="000000100000" w:firstRow="0" w:lastRow="0" w:firstColumn="0" w:lastColumn="0" w:oddVBand="0" w:evenVBand="0" w:oddHBand="1" w:evenHBand="0" w:firstRowFirstColumn="0" w:firstRowLastColumn="0" w:lastRowFirstColumn="0" w:lastRowLastColumn="0"/>
+        </w:trPr>
+        <w:tc>
+          <w:tcPr>
+            <w:cnfStyle w:val="001000000000" w:firstRow="0" w:lastRow="0" w:firstColumn="1" w:lastColumn="0" w:oddVBand="0" w:evenVBand="0" w:oddHBand="0" w:evenHBand="0" w:firstRowFirstColumn="0" w:firstRowLastColumn="0" w:lastRowFirstColumn="0" w:lastRowLastColumn="0"/>
+            <w:tcW w:w="2138" w:type="dxa"/>
+          </w:tcPr>
+          <w:p>
+            <w:r>
+              <w:t>RNF3</w:t>
+            </w:r>
+          </w:p>
+        </w:tc>
+        <w:tc>
+          <w:tcPr>
+            <w:tcW w:w="2539" w:type="dxa"/>
+          </w:tcPr>
+          <w:p>
+            <w:pPr>
+              <w:cnfStyle w:val="000000100000" w:firstRow="0" w:lastRow="0" w:firstColumn="0" w:lastColumn="0" w:oddVBand="0" w:evenVBand="0" w:oddHBand="1" w:evenHBand="0" w:firstRowFirstColumn="0" w:firstRowLastColumn="0" w:lastRowFirstColumn="0" w:lastRowLastColumn="0"/>
+            </w:pPr>
+            <w:r>
+              <w:t>Manejo de errores</w:t>
+            </w:r>
+          </w:p>
+        </w:tc>
+        <w:tc>
+          <w:tcPr>
+            <w:tcW w:w="2416" w:type="dxa"/>
+          </w:tcPr>
+          <w:p>
+            <w:pPr>
+              <w:cnfStyle w:val="000000100000" w:firstRow="0" w:lastRow="0" w:firstColumn="0" w:lastColumn="0" w:oddVBand="0" w:evenVBand="0" w:oddHBand="1" w:evenHBand="0" w:firstRowFirstColumn="0" w:firstRowLastColumn="0" w:lastRowFirstColumn="0" w:lastRowLastColumn="0"/>
+            </w:pPr>
+            <w:r>
+              <w:t>Los componentes de TI que soportan el negocio están diseñados para tolerar fallos sin bloque</w:t>
+            </w:r>
+            <w:r>
+              <w:t>ar el flujo normal de ejecución mediante la eje</w:t>
+            </w:r>
+            <w:r>
+              <w:t>cución de flujos de cancelación (roll back)</w:t>
+            </w:r>
+          </w:p>
+        </w:tc>
+        <w:tc>
+          <w:tcPr>
+            <w:tcW w:w="1961" w:type="dxa"/>
+          </w:tcPr>
+          <w:p>
+            <w:pPr>
+              <w:cnfStyle w:val="000000100000" w:firstRow="0" w:lastRow="0" w:firstColumn="0" w:lastColumn="0" w:oddVBand="0" w:evenVBand="0" w:oddHBand="1" w:evenHBand="0" w:firstRowFirstColumn="0" w:firstRowLastColumn="0" w:lastRowFirstColumn="0" w:lastRowLastColumn="0"/>
+            </w:pPr>
+            <w:r>
+              <w:t>Crítica</w:t>
+            </w:r>
+          </w:p>
+        </w:tc>
+      </w:tr>
+      <w:tr>
+        <w:tc>
+          <w:tcPr>
+            <w:cnfStyle w:val="001000000000" w:firstRow="0" w:lastRow="0" w:firstColumn="1" w:lastColumn="0" w:oddVBand="0" w:evenVBand="0" w:oddHBand="0" w:evenHBand="0" w:firstRowFirstColumn="0" w:firstRowLastColumn="0" w:lastRowFirstColumn="0" w:lastRowLastColumn="0"/>
+            <w:tcW w:w="2138" w:type="dxa"/>
+          </w:tcPr>
+          <w:p>
+            <w:r>
+              <w:t>RNF4</w:t>
+            </w:r>
+          </w:p>
+        </w:tc>
+        <w:tc>
+          <w:tcPr>
+            <w:tcW w:w="2539" w:type="dxa"/>
+          </w:tcPr>
+          <w:p>
+            <w:pPr>
+              <w:cnfStyle w:val="000000000000" w:firstRow="0" w:lastRow="0" w:firstColumn="0" w:lastColumn="0" w:oddVBand="0" w:evenVBand="0" w:oddHBand="0" w:evenHBand="0" w:firstRowFirstColumn="0" w:firstRowLastColumn="0" w:lastRowFirstColumn="0" w:lastRowLastColumn="0"/>
+            </w:pPr>
+            <w:r>
+              <w:t>Multiplataforma</w:t>
+            </w:r>
+          </w:p>
+        </w:tc>
+        <w:tc>
+          <w:tcPr>
+            <w:tcW w:w="2416" w:type="dxa"/>
+          </w:tcPr>
+          <w:p>
+            <w:pPr>
+              <w:cnfStyle w:val="000000000000" w:firstRow="0" w:lastRow="0" w:firstColumn="0" w:lastColumn="0" w:oddVBand="0" w:evenVBand="0" w:oddHBand="0" w:evenHBand="0" w:firstRowFirstColumn="0" w:firstRowLastColumn="0" w:lastRowFirstColumn="0" w:lastRowLastColumn="0"/>
+            </w:pPr>
+            <w:r>
+              <w:t xml:space="preserve">Los componentes de TI están diseñados para ser </w:t>
+            </w:r>
+            <w:r>
+              <w:t>independientes de la plataforma en la cual sean ejecutados.</w:t>
+            </w:r>
+          </w:p>
+        </w:tc>
+        <w:tc>
+          <w:tcPr>
+            <w:tcW w:w="1961" w:type="dxa"/>
+          </w:tcPr>
+          <w:p>
+            <w:pPr>
+              <w:cnfStyle w:val="000000000000" w:firstRow="0" w:lastRow="0" w:firstColumn="0" w:lastColumn="0" w:oddVBand="0" w:evenVBand="0" w:oddHBand="0" w:evenHBand="0" w:firstRowFirstColumn="0" w:firstRowLastColumn="0" w:lastRowFirstColumn="0" w:lastRowLastColumn="0"/>
+            </w:pPr>
+            <w:r>
+              <w:t>Normal</w:t>
+            </w:r>
+          </w:p>
+        </w:tc>
+      </w:tr>
+      <w:tr>
+        <w:trPr>
+          <w:cnfStyle w:val="000000100000" w:firstRow="0" w:lastRow="0" w:firstColumn="0" w:lastColumn="0" w:oddVBand="0" w:evenVBand="0" w:oddHBand="1" w:evenHBand="0" w:firstRowFirstColumn="0" w:firstRowLastColumn="0" w:lastRowFirstColumn="0" w:lastRowLastColumn="0"/>
+        </w:trPr>
+        <w:tc>
+          <w:tcPr>
+            <w:cnfStyle w:val="001000000000" w:firstRow="0" w:lastRow="0" w:firstColumn="1" w:lastColumn="0" w:oddVBand="0" w:evenVBand="0" w:oddHBand="0" w:evenHBand="0" w:firstRowFirstColumn="0" w:firstRowLastColumn="0" w:lastRowFirstColumn="0" w:lastRowLastColumn="0"/>
+            <w:tcW w:w="2138" w:type="dxa"/>
+          </w:tcPr>
+          <w:p>
+            <w:r>
+              <w:t>RNF5</w:t>
+            </w:r>
+          </w:p>
+        </w:tc>
+        <w:tc>
+          <w:tcPr>
+            <w:tcW w:w="2539" w:type="dxa"/>
+          </w:tcPr>
+          <w:p>
+            <w:pPr>
+              <w:cnfStyle w:val="000000100000" w:firstRow="0" w:lastRow="0" w:firstColumn="0" w:lastColumn="0" w:oddVBand="0" w:evenVBand="0" w:oddHBand="1" w:evenHBand="0" w:firstRowFirstColumn="0" w:firstRowLastColumn="0" w:lastRowFirstColumn="0" w:lastRowLastColumn="0"/>
+            </w:pPr>
+            <w:r>
+              <w:t>Interoperabilidad</w:t>
+            </w:r>
+          </w:p>
+        </w:tc>
+        <w:tc>
+          <w:tcPr>
+            <w:tcW w:w="2416" w:type="dxa"/>
+          </w:tcPr>
+          <w:p>
+            <w:pPr>
+              <w:cnfStyle w:val="000000100000" w:firstRow="0" w:lastRow="0" w:firstColumn="0" w:lastColumn="0" w:oddVBand="0" w:evenVBand="0" w:oddHBand="1" w:evenHBand="0" w:firstRowFirstColumn="0" w:firstRowLastColumn="0" w:lastRowFirstColumn="0" w:lastRowLastColumn="0"/>
+            </w:pPr>
+            <w:r>
+              <w:t xml:space="preserve">Representa la capacidad de intercambiar y compartir información </w:t>
+            </w:r>
+            <w:r>
               <w:lastRenderedPageBreak/>
-              <w:t>adecuadamente a las peticiones del usuario.</w:t>
+              <w:t xml:space="preserve">entre </w:t>
+            </w:r>
+            <w:r>
+              <w:t>componentes externo</w:t>
+            </w:r>
+            <w:r>
+              <w:t xml:space="preserve">s y </w:t>
+            </w:r>
+            <w:r>
+              <w:t>componentes</w:t>
+            </w:r>
+            <w:r>
+              <w:t xml:space="preserve"> del MPDLA.</w:t>
             </w:r>
           </w:p>
         </w:tc>
@@ -5014,7 +4731,7 @@
           </w:tcPr>
           <w:p>
             <w:pPr>
-              <w:cnfStyle w:val="000000000000" w:firstRow="0" w:lastRow="0" w:firstColumn="0" w:lastColumn="0" w:oddVBand="0" w:evenVBand="0" w:oddHBand="0" w:evenHBand="0" w:firstRowFirstColumn="0" w:firstRowLastColumn="0" w:lastRowFirstColumn="0" w:lastRowLastColumn="0"/>
+              <w:cnfStyle w:val="000000100000" w:firstRow="0" w:lastRow="0" w:firstColumn="0" w:lastColumn="0" w:oddVBand="0" w:evenVBand="0" w:oddHBand="1" w:evenHBand="0" w:firstRowFirstColumn="0" w:firstRowLastColumn="0" w:lastRowFirstColumn="0" w:lastRowLastColumn="0"/>
             </w:pPr>
             <w:r>
               <w:lastRenderedPageBreak/>
@@ -5024,9 +4741,6 @@
         </w:tc>
       </w:tr>
       <w:tr>
-        <w:trPr>
-          <w:cnfStyle w:val="000000100000" w:firstRow="0" w:lastRow="0" w:firstColumn="0" w:lastColumn="0" w:oddVBand="0" w:evenVBand="0" w:oddHBand="1" w:evenHBand="0" w:firstRowFirstColumn="0" w:firstRowLastColumn="0" w:lastRowFirstColumn="0" w:lastRowLastColumn="0"/>
-        </w:trPr>
         <w:tc>
           <w:tcPr>
             <w:cnfStyle w:val="001000000000" w:firstRow="0" w:lastRow="0" w:firstColumn="1" w:lastColumn="0" w:oddVBand="0" w:evenVBand="0" w:oddHBand="0" w:evenHBand="0" w:firstRowFirstColumn="0" w:firstRowLastColumn="0" w:lastRowFirstColumn="0" w:lastRowLastColumn="0"/>
@@ -5035,7 +4749,7 @@
           <w:p>
             <w:r>
               <w:lastRenderedPageBreak/>
-              <w:t>RNF3</w:t>
+              <w:t>RNF6</w:t>
             </w:r>
           </w:p>
         </w:tc>
@@ -5045,10 +4759,10 @@
           </w:tcPr>
           <w:p>
             <w:pPr>
-              <w:cnfStyle w:val="000000100000" w:firstRow="0" w:lastRow="0" w:firstColumn="0" w:lastColumn="0" w:oddVBand="0" w:evenVBand="0" w:oddHBand="1" w:evenHBand="0" w:firstRowFirstColumn="0" w:firstRowLastColumn="0" w:lastRowFirstColumn="0" w:lastRowLastColumn="0"/>
-            </w:pPr>
-            <w:r>
-              <w:t>Manejo de errores</w:t>
+              <w:cnfStyle w:val="000000000000" w:firstRow="0" w:lastRow="0" w:firstColumn="0" w:lastColumn="0" w:oddVBand="0" w:evenVBand="0" w:oddHBand="0" w:evenHBand="0" w:firstRowFirstColumn="0" w:firstRowLastColumn="0" w:lastRowFirstColumn="0" w:lastRowLastColumn="0"/>
+            </w:pPr>
+            <w:r>
+              <w:t>Integración</w:t>
             </w:r>
           </w:p>
         </w:tc>
@@ -5058,16 +4772,10 @@
           </w:tcPr>
           <w:p>
             <w:pPr>
-              <w:cnfStyle w:val="000000100000" w:firstRow="0" w:lastRow="0" w:firstColumn="0" w:lastColumn="0" w:oddVBand="0" w:evenVBand="0" w:oddHBand="1" w:evenHBand="0" w:firstRowFirstColumn="0" w:firstRowLastColumn="0" w:lastRowFirstColumn="0" w:lastRowLastColumn="0"/>
-            </w:pPr>
-            <w:r>
-              <w:t>Los componentes de TI que soportan el negocio están diseñados para tolerar fallos sin bloque</w:t>
-            </w:r>
-            <w:r>
-              <w:t>ar el flujo normal de ejecución mediante la eje</w:t>
-            </w:r>
-            <w:r>
-              <w:t>cución de flujos de cancelación (roll back)</w:t>
+              <w:cnfStyle w:val="000000000000" w:firstRow="0" w:lastRow="0" w:firstColumn="0" w:lastColumn="0" w:oddVBand="0" w:evenVBand="0" w:oddHBand="0" w:evenHBand="0" w:firstRowFirstColumn="0" w:firstRowLastColumn="0" w:lastRowFirstColumn="0" w:lastRowLastColumn="0"/>
+            </w:pPr>
+            <w:r>
+              <w:t>Garantizar que las funcionalidades de negocio soportadas por los componentes de TI estén integradas en un solo servicio.</w:t>
             </w:r>
           </w:p>
         </w:tc>
@@ -5077,7 +4785,7 @@
           </w:tcPr>
           <w:p>
             <w:pPr>
-              <w:cnfStyle w:val="000000100000" w:firstRow="0" w:lastRow="0" w:firstColumn="0" w:lastColumn="0" w:oddVBand="0" w:evenVBand="0" w:oddHBand="1" w:evenHBand="0" w:firstRowFirstColumn="0" w:firstRowLastColumn="0" w:lastRowFirstColumn="0" w:lastRowLastColumn="0"/>
+              <w:cnfStyle w:val="000000000000" w:firstRow="0" w:lastRow="0" w:firstColumn="0" w:lastColumn="0" w:oddVBand="0" w:evenVBand="0" w:oddHBand="0" w:evenHBand="0" w:firstRowFirstColumn="0" w:firstRowLastColumn="0" w:lastRowFirstColumn="0" w:lastRowLastColumn="0"/>
             </w:pPr>
             <w:r>
               <w:t>Crítica</w:t>
@@ -5086,6 +4794,9 @@
         </w:tc>
       </w:tr>
       <w:tr>
+        <w:trPr>
+          <w:cnfStyle w:val="000000100000" w:firstRow="0" w:lastRow="0" w:firstColumn="0" w:lastColumn="0" w:oddVBand="0" w:evenVBand="0" w:oddHBand="1" w:evenHBand="0" w:firstRowFirstColumn="0" w:firstRowLastColumn="0" w:lastRowFirstColumn="0" w:lastRowLastColumn="0"/>
+        </w:trPr>
         <w:tc>
           <w:tcPr>
             <w:cnfStyle w:val="001000000000" w:firstRow="0" w:lastRow="0" w:firstColumn="1" w:lastColumn="0" w:oddVBand="0" w:evenVBand="0" w:oddHBand="0" w:evenHBand="0" w:firstRowFirstColumn="0" w:firstRowLastColumn="0" w:lastRowFirstColumn="0" w:lastRowLastColumn="0"/>
@@ -5093,7 +4804,7 @@
           </w:tcPr>
           <w:p>
             <w:r>
-              <w:t>RNF4</w:t>
+              <w:t>RNF7</w:t>
             </w:r>
           </w:p>
         </w:tc>
@@ -5103,10 +4814,10 @@
           </w:tcPr>
           <w:p>
             <w:pPr>
-              <w:cnfStyle w:val="000000000000" w:firstRow="0" w:lastRow="0" w:firstColumn="0" w:lastColumn="0" w:oddVBand="0" w:evenVBand="0" w:oddHBand="0" w:evenHBand="0" w:firstRowFirstColumn="0" w:firstRowLastColumn="0" w:lastRowFirstColumn="0" w:lastRowLastColumn="0"/>
-            </w:pPr>
-            <w:r>
-              <w:t>Multiplataforma</w:t>
+              <w:cnfStyle w:val="000000100000" w:firstRow="0" w:lastRow="0" w:firstColumn="0" w:lastColumn="0" w:oddVBand="0" w:evenVBand="0" w:oddHBand="1" w:evenHBand="0" w:firstRowFirstColumn="0" w:firstRowLastColumn="0" w:lastRowFirstColumn="0" w:lastRowLastColumn="0"/>
+            </w:pPr>
+            <w:r>
+              <w:t>Usabilidad</w:t>
             </w:r>
           </w:p>
         </w:tc>
@@ -5116,13 +4827,10 @@
           </w:tcPr>
           <w:p>
             <w:pPr>
-              <w:cnfStyle w:val="000000000000" w:firstRow="0" w:lastRow="0" w:firstColumn="0" w:lastColumn="0" w:oddVBand="0" w:evenVBand="0" w:oddHBand="0" w:evenHBand="0" w:firstRowFirstColumn="0" w:firstRowLastColumn="0" w:lastRowFirstColumn="0" w:lastRowLastColumn="0"/>
-            </w:pPr>
-            <w:r>
-              <w:t xml:space="preserve">Los componentes de TI están diseñados para ser </w:t>
-            </w:r>
-            <w:r>
-              <w:t>independientes de la plataforma en la cual sean ejecutados.</w:t>
+              <w:cnfStyle w:val="000000100000" w:firstRow="0" w:lastRow="0" w:firstColumn="0" w:lastColumn="0" w:oddVBand="0" w:evenVBand="0" w:oddHBand="1" w:evenHBand="0" w:firstRowFirstColumn="0" w:firstRowLastColumn="0" w:lastRowFirstColumn="0" w:lastRowLastColumn="0"/>
+            </w:pPr>
+            <w:r>
+              <w:t xml:space="preserve">Optimizar la experiencia del usuario con la capa de presentación de los componentes de TI. </w:t>
             </w:r>
           </w:p>
         </w:tc>
@@ -5132,132 +4840,11 @@
           </w:tcPr>
           <w:p>
             <w:pPr>
-              <w:cnfStyle w:val="000000000000" w:firstRow="0" w:lastRow="0" w:firstColumn="0" w:lastColumn="0" w:oddVBand="0" w:evenVBand="0" w:oddHBand="0" w:evenHBand="0" w:firstRowFirstColumn="0" w:firstRowLastColumn="0" w:lastRowFirstColumn="0" w:lastRowLastColumn="0"/>
+              <w:cnfStyle w:val="000000100000" w:firstRow="0" w:lastRow="0" w:firstColumn="0" w:lastColumn="0" w:oddVBand="0" w:evenVBand="0" w:oddHBand="1" w:evenHBand="0" w:firstRowFirstColumn="0" w:firstRowLastColumn="0" w:lastRowFirstColumn="0" w:lastRowLastColumn="0"/>
             </w:pPr>
             <w:r>
               <w:t>Normal</w:t>
             </w:r>
-          </w:p>
-        </w:tc>
-      </w:tr>
-      <w:tr>
-        <w:trPr>
-          <w:cnfStyle w:val="000000100000" w:firstRow="0" w:lastRow="0" w:firstColumn="0" w:lastColumn="0" w:oddVBand="0" w:evenVBand="0" w:oddHBand="1" w:evenHBand="0" w:firstRowFirstColumn="0" w:firstRowLastColumn="0" w:lastRowFirstColumn="0" w:lastRowLastColumn="0"/>
-        </w:trPr>
-        <w:tc>
-          <w:tcPr>
-            <w:cnfStyle w:val="001000000000" w:firstRow="0" w:lastRow="0" w:firstColumn="1" w:lastColumn="0" w:oddVBand="0" w:evenVBand="0" w:oddHBand="0" w:evenHBand="0" w:firstRowFirstColumn="0" w:firstRowLastColumn="0" w:lastRowFirstColumn="0" w:lastRowLastColumn="0"/>
-            <w:tcW w:w="2138" w:type="dxa"/>
-          </w:tcPr>
-          <w:p>
-            <w:r>
-              <w:t>RNF5</w:t>
-            </w:r>
-          </w:p>
-        </w:tc>
-        <w:tc>
-          <w:tcPr>
-            <w:tcW w:w="2539" w:type="dxa"/>
-          </w:tcPr>
-          <w:p>
-            <w:pPr>
-              <w:cnfStyle w:val="000000100000" w:firstRow="0" w:lastRow="0" w:firstColumn="0" w:lastColumn="0" w:oddVBand="0" w:evenVBand="0" w:oddHBand="1" w:evenHBand="0" w:firstRowFirstColumn="0" w:firstRowLastColumn="0" w:lastRowFirstColumn="0" w:lastRowLastColumn="0"/>
-            </w:pPr>
-            <w:r>
-              <w:t>Interoperabilidad</w:t>
-            </w:r>
-          </w:p>
-        </w:tc>
-        <w:tc>
-          <w:tcPr>
-            <w:tcW w:w="2416" w:type="dxa"/>
-          </w:tcPr>
-          <w:p>
-            <w:pPr>
-              <w:cnfStyle w:val="000000100000" w:firstRow="0" w:lastRow="0" w:firstColumn="0" w:lastColumn="0" w:oddVBand="0" w:evenVBand="0" w:oddHBand="1" w:evenHBand="0" w:firstRowFirstColumn="0" w:firstRowLastColumn="0" w:lastRowFirstColumn="0" w:lastRowLastColumn="0"/>
-            </w:pPr>
-            <w:r>
-              <w:t xml:space="preserve">Representa la capacidad de intercambiar y compartir información entre </w:t>
-            </w:r>
-            <w:r>
-              <w:t>componentes externo</w:t>
-            </w:r>
-            <w:r>
-              <w:t xml:space="preserve">s y </w:t>
-            </w:r>
-            <w:r>
-              <w:t>componentes</w:t>
-            </w:r>
-            <w:r>
-              <w:t xml:space="preserve"> del MPDLA.</w:t>
-            </w:r>
-          </w:p>
-        </w:tc>
-        <w:tc>
-          <w:tcPr>
-            <w:tcW w:w="1961" w:type="dxa"/>
-          </w:tcPr>
-          <w:p>
-            <w:pPr>
-              <w:cnfStyle w:val="000000100000" w:firstRow="0" w:lastRow="0" w:firstColumn="0" w:lastColumn="0" w:oddVBand="0" w:evenVBand="0" w:oddHBand="1" w:evenHBand="0" w:firstRowFirstColumn="0" w:firstRowLastColumn="0" w:lastRowFirstColumn="0" w:lastRowLastColumn="0"/>
-            </w:pPr>
-            <w:r>
-              <w:t>Crítica</w:t>
-            </w:r>
-          </w:p>
-        </w:tc>
-      </w:tr>
-      <w:tr>
-        <w:tc>
-          <w:tcPr>
-            <w:cnfStyle w:val="001000000000" w:firstRow="0" w:lastRow="0" w:firstColumn="1" w:lastColumn="0" w:oddVBand="0" w:evenVBand="0" w:oddHBand="0" w:evenHBand="0" w:firstRowFirstColumn="0" w:firstRowLastColumn="0" w:lastRowFirstColumn="0" w:lastRowLastColumn="0"/>
-            <w:tcW w:w="2138" w:type="dxa"/>
-          </w:tcPr>
-          <w:p>
-            <w:r>
-              <w:t>RNF6</w:t>
-            </w:r>
-          </w:p>
-        </w:tc>
-        <w:tc>
-          <w:tcPr>
-            <w:tcW w:w="2539" w:type="dxa"/>
-          </w:tcPr>
-          <w:p>
-            <w:pPr>
-              <w:cnfStyle w:val="000000000000" w:firstRow="0" w:lastRow="0" w:firstColumn="0" w:lastColumn="0" w:oddVBand="0" w:evenVBand="0" w:oddHBand="0" w:evenHBand="0" w:firstRowFirstColumn="0" w:firstRowLastColumn="0" w:lastRowFirstColumn="0" w:lastRowLastColumn="0"/>
-            </w:pPr>
-            <w:r>
-              <w:t>Usabilidad</w:t>
-            </w:r>
-          </w:p>
-        </w:tc>
-        <w:tc>
-          <w:tcPr>
-            <w:tcW w:w="2416" w:type="dxa"/>
-          </w:tcPr>
-          <w:p>
-            <w:pPr>
-              <w:cnfStyle w:val="000000000000" w:firstRow="0" w:lastRow="0" w:firstColumn="0" w:lastColumn="0" w:oddVBand="0" w:evenVBand="0" w:oddHBand="0" w:evenHBand="0" w:firstRowFirstColumn="0" w:firstRowLastColumn="0" w:lastRowFirstColumn="0" w:lastRowLastColumn="0"/>
-            </w:pPr>
-            <w:r>
-              <w:t xml:space="preserve">Optimizar la experiencia del usuario con la capa de presentación de los componentes de TI. </w:t>
-            </w:r>
-          </w:p>
-        </w:tc>
-        <w:tc>
-          <w:tcPr>
-            <w:tcW w:w="1961" w:type="dxa"/>
-          </w:tcPr>
-          <w:p>
-            <w:pPr>
-              <w:cnfStyle w:val="000000000000" w:firstRow="0" w:lastRow="0" w:firstColumn="0" w:lastColumn="0" w:oddVBand="0" w:evenVBand="0" w:oddHBand="0" w:evenHBand="0" w:firstRowFirstColumn="0" w:firstRowLastColumn="0" w:lastRowFirstColumn="0" w:lastRowLastColumn="0"/>
-            </w:pPr>
-            <w:r>
-              <w:t>Normal</w:t>
-            </w:r>
-            <w:bookmarkStart w:id="0" w:name="_GoBack"/>
-            <w:bookmarkEnd w:id="0"/>
           </w:p>
         </w:tc>
       </w:tr>
@@ -6766,7 +6353,7 @@
 </file>
 
 <file path=customXml/itemProps1.xml><?xml version="1.0" encoding="utf-8"?>
-<ds:datastoreItem xmlns:ds="http://schemas.openxmlformats.org/officeDocument/2006/customXml" ds:itemID="{1715850F-F5C8-4A89-BF4B-ADBB7E12E207}">
+<ds:datastoreItem xmlns:ds="http://schemas.openxmlformats.org/officeDocument/2006/customXml" ds:itemID="{D95A665A-014C-464D-8682-71F9416D8885}">
   <ds:schemaRefs>
     <ds:schemaRef ds:uri="http://schemas.openxmlformats.org/officeDocument/2006/bibliography"/>
   </ds:schemaRefs>

</xml_diff>

<commit_message>
Se agregan cambios al catálogo de servicios
</commit_message>
<xml_diff>
--- a/Proyecto I/Catalogo de servicios.docx
+++ b/Proyecto I/Catalogo de servicios.docx
@@ -247,7 +247,16 @@
               <w:cnfStyle w:val="000000000000" w:firstRow="0" w:lastRow="0" w:firstColumn="0" w:lastColumn="0" w:oddVBand="0" w:evenVBand="0" w:oddHBand="0" w:evenHBand="0" w:firstRowFirstColumn="0" w:firstRowLastColumn="0" w:lastRowFirstColumn="0" w:lastRowLastColumn="0"/>
             </w:pPr>
             <w:r>
-              <w:t>-</w:t>
+              <w:t xml:space="preserve">PC1 - </w:t>
+            </w:r>
+            <w:r>
+              <w:t xml:space="preserve">Automatización de procesos </w:t>
+            </w:r>
+            <w:r>
+              <w:t>T</w:t>
+            </w:r>
+            <w:r>
+              <w:t>ransaccionales</w:t>
             </w:r>
           </w:p>
         </w:tc>
@@ -637,7 +646,7 @@
               <w:cnfStyle w:val="000000000000" w:firstRow="0" w:lastRow="0" w:firstColumn="0" w:lastColumn="0" w:oddVBand="0" w:evenVBand="0" w:oddHBand="0" w:evenHBand="0" w:firstRowFirstColumn="0" w:firstRowLastColumn="0" w:lastRowFirstColumn="0" w:lastRowLastColumn="0"/>
             </w:pPr>
             <w:r>
-              <w:t>-</w:t>
+              <w:t>PC1 - Automatización de procesos Transaccionales</w:t>
             </w:r>
           </w:p>
         </w:tc>
@@ -874,6 +883,7 @@
           </w:tcPr>
           <w:p>
             <w:r>
+              <w:lastRenderedPageBreak/>
               <w:t>ID</w:t>
             </w:r>
           </w:p>
@@ -931,7 +941,6 @@
           </w:tcPr>
           <w:p>
             <w:r>
-              <w:lastRenderedPageBreak/>
               <w:t>Descripción</w:t>
             </w:r>
           </w:p>
@@ -1046,7 +1055,7 @@
               <w:cnfStyle w:val="000000000000" w:firstRow="0" w:lastRow="0" w:firstColumn="0" w:lastColumn="0" w:oddVBand="0" w:evenVBand="0" w:oddHBand="0" w:evenHBand="0" w:firstRowFirstColumn="0" w:firstRowLastColumn="0" w:lastRowFirstColumn="0" w:lastRowLastColumn="0"/>
             </w:pPr>
             <w:r>
-              <w:t>-</w:t>
+              <w:t>PC1 - Automatización de procesos Transaccionales</w:t>
             </w:r>
           </w:p>
         </w:tc>
@@ -1399,7 +1408,10 @@
               <w:cnfStyle w:val="000000000000" w:firstRow="0" w:lastRow="0" w:firstColumn="0" w:lastColumn="0" w:oddVBand="0" w:evenVBand="0" w:oddHBand="0" w:evenHBand="0" w:firstRowFirstColumn="0" w:firstRowLastColumn="0" w:lastRowFirstColumn="0" w:lastRowLastColumn="0"/>
             </w:pPr>
             <w:r>
-              <w:t>-</w:t>
+              <w:t xml:space="preserve">PC2 - </w:t>
+            </w:r>
+            <w:r>
+              <w:t>Automatización de campañas</w:t>
             </w:r>
           </w:p>
         </w:tc>
@@ -1828,6 +1840,7 @@
           </w:tcPr>
           <w:p>
             <w:r>
+              <w:lastRenderedPageBreak/>
               <w:t>Descripción</w:t>
             </w:r>
           </w:p>
@@ -1862,19 +1875,12 @@
               <w:rPr>
                 <w:rFonts w:cs="Arial"/>
               </w:rPr>
-              <w:t xml:space="preserve"> de criterios de evaluación que permitan generar un catálogo de criterios para listas de </w:t>
+              <w:t xml:space="preserve"> de criterios de evaluación que permitan generar un catálogo de criterios para listas de productos/clientes destacados o criterios de satisfacción</w:t>
             </w:r>
             <w:r>
               <w:rPr>
                 <w:rFonts w:cs="Arial"/>
               </w:rPr>
-              <w:lastRenderedPageBreak/>
-              <w:t>productos/clientes destacados o criterios de satisfacción</w:t>
-            </w:r>
-            <w:r>
-              <w:rPr>
-                <w:rFonts w:cs="Arial"/>
-              </w:rPr>
               <w:t>.</w:t>
             </w:r>
           </w:p>
@@ -1889,7 +1895,6 @@
           </w:tcPr>
           <w:p>
             <w:r>
-              <w:lastRenderedPageBreak/>
               <w:t>Versión</w:t>
             </w:r>
           </w:p>
@@ -1966,7 +1971,10 @@
               <w:cnfStyle w:val="000000000000" w:firstRow="0" w:lastRow="0" w:firstColumn="0" w:lastColumn="0" w:oddVBand="0" w:evenVBand="0" w:oddHBand="0" w:evenHBand="0" w:firstRowFirstColumn="0" w:firstRowLastColumn="0" w:lastRowFirstColumn="0" w:lastRowLastColumn="0"/>
             </w:pPr>
             <w:r>
-              <w:t>-</w:t>
+              <w:t xml:space="preserve">PC3 - </w:t>
+            </w:r>
+            <w:r>
+              <w:t>Automatización proceso retroalimentación de clientes o productos</w:t>
             </w:r>
           </w:p>
         </w:tc>
@@ -2484,7 +2492,7 @@
               <w:cnfStyle w:val="000000000000" w:firstRow="0" w:lastRow="0" w:firstColumn="0" w:lastColumn="0" w:oddVBand="0" w:evenVBand="0" w:oddHBand="0" w:evenHBand="0" w:firstRowFirstColumn="0" w:firstRowLastColumn="0" w:lastRowFirstColumn="0" w:lastRowLastColumn="0"/>
             </w:pPr>
             <w:r>
-              <w:t>-</w:t>
+              <w:t>PC3 - Automatización proceso retroalimentación de clientes o productos</w:t>
             </w:r>
           </w:p>
         </w:tc>
@@ -2824,7 +2832,11 @@
               <w:t>Provee la funcionalidad de evaluación de acuerdos de servicio bien sea para</w:t>
             </w:r>
             <w:r>
-              <w:t xml:space="preserve"> cancelar una transacción y</w:t>
+              <w:t xml:space="preserve"> cancelar una </w:t>
+            </w:r>
+            <w:r>
+              <w:lastRenderedPageBreak/>
+              <w:t>transacción y</w:t>
             </w:r>
             <w:r>
               <w:t xml:space="preserve"> tomar acciones correctivas </w:t>
@@ -2847,6 +2859,7 @@
           </w:tcPr>
           <w:p>
             <w:r>
+              <w:lastRenderedPageBreak/>
               <w:t>Versión</w:t>
             </w:r>
           </w:p>
@@ -2909,7 +2922,6 @@
           </w:tcPr>
           <w:p>
             <w:r>
-              <w:lastRenderedPageBreak/>
               <w:t>Implementación</w:t>
             </w:r>
           </w:p>
@@ -2923,7 +2935,10 @@
               <w:cnfStyle w:val="000000000000" w:firstRow="0" w:lastRow="0" w:firstColumn="0" w:lastColumn="0" w:oddVBand="0" w:evenVBand="0" w:oddHBand="0" w:evenHBand="0" w:firstRowFirstColumn="0" w:firstRowLastColumn="0" w:lastRowFirstColumn="0" w:lastRowLastColumn="0"/>
             </w:pPr>
             <w:r>
-              <w:t>-</w:t>
+              <w:t xml:space="preserve">PC5 - </w:t>
+            </w:r>
+            <w:r>
+              <w:t>Evaluación de acuerdos de servicio</w:t>
             </w:r>
           </w:p>
         </w:tc>
@@ -3289,7 +3304,7 @@
               <w:cnfStyle w:val="000000000000" w:firstRow="0" w:lastRow="0" w:firstColumn="0" w:lastColumn="0" w:oddVBand="0" w:evenVBand="0" w:oddHBand="0" w:evenHBand="0" w:firstRowFirstColumn="0" w:firstRowLastColumn="0" w:lastRowFirstColumn="0" w:lastRowLastColumn="0"/>
             </w:pPr>
             <w:r>
-              <w:t>-</w:t>
+              <w:t>PC5 - Evaluación de acuerdos de servicio</w:t>
             </w:r>
           </w:p>
         </w:tc>
@@ -3618,11 +3633,23 @@
           </w:tcPr>
           <w:p>
             <w:pPr>
+              <w:jc w:val="both"/>
               <w:cnfStyle w:val="000000000000" w:firstRow="0" w:lastRow="0" w:firstColumn="0" w:lastColumn="0" w:oddVBand="0" w:evenVBand="0" w:oddHBand="0" w:evenHBand="0" w:firstRowFirstColumn="0" w:firstRowLastColumn="0" w:lastRowFirstColumn="0" w:lastRowLastColumn="0"/>
-            </w:pPr>
-            <w:r>
-              <w:t>Proceso de gestión de solicitudes de bolsa</w:t>
-            </w:r>
+              <w:rPr>
+                <w:bCs/>
+              </w:rPr>
+            </w:pPr>
+            <w:r>
+              <w:rPr>
+                <w:bCs/>
+              </w:rPr>
+              <w:t>Registrar intención de venta</w:t>
+            </w:r>
+          </w:p>
+          <w:p>
+            <w:pPr>
+              <w:cnfStyle w:val="000000000000" w:firstRow="0" w:lastRow="0" w:firstColumn="0" w:lastColumn="0" w:oddVBand="0" w:evenVBand="0" w:oddHBand="0" w:evenHBand="0" w:firstRowFirstColumn="0" w:firstRowLastColumn="0" w:lastRowFirstColumn="0" w:lastRowLastColumn="0"/>
+            </w:pPr>
           </w:p>
         </w:tc>
       </w:tr>
@@ -3652,7 +3679,13 @@
               <w:cnfStyle w:val="000000100000" w:firstRow="0" w:lastRow="0" w:firstColumn="0" w:lastColumn="0" w:oddVBand="0" w:evenVBand="0" w:oddHBand="1" w:evenHBand="0" w:firstRowFirstColumn="0" w:firstRowLastColumn="0" w:lastRowFirstColumn="0" w:lastRowLastColumn="0"/>
             </w:pPr>
             <w:r>
-              <w:t>Este proceso permite a los clientes (comercios y fabricantes) ingresar sus intenciones de compra o de venta en un sistema de bolsa.</w:t>
+              <w:t xml:space="preserve">Este proceso permite a los </w:t>
+            </w:r>
+            <w:r>
+              <w:t xml:space="preserve">fabricantes ingresar sus intenciones </w:t>
+            </w:r>
+            <w:r>
+              <w:t>de venta en un sistema de bolsa.</w:t>
             </w:r>
           </w:p>
         </w:tc>
@@ -3744,7 +3777,7 @@
               <w:cnfStyle w:val="000000000000" w:firstRow="0" w:lastRow="0" w:firstColumn="0" w:lastColumn="0" w:oddVBand="0" w:evenVBand="0" w:oddHBand="0" w:evenHBand="0" w:firstRowFirstColumn="0" w:firstRowLastColumn="0" w:lastRowFirstColumn="0" w:lastRowLastColumn="0"/>
             </w:pPr>
             <w:r>
-              <w:t>-</w:t>
+              <w:t>PC1 - Automatización de procesos Transaccionales</w:t>
             </w:r>
           </w:p>
         </w:tc>
@@ -3807,6 +3840,7 @@
           </w:tcPr>
           <w:p>
             <w:r>
+              <w:lastRenderedPageBreak/>
               <w:t>Clasificación</w:t>
             </w:r>
           </w:p>
@@ -3863,7 +3897,7 @@
               <w:rPr>
                 <w:b w:val="0"/>
               </w:rPr>
-              <w:t>Gestionar solicitud de bolsa</w:t>
+              <w:t>Registrar intención  de venta</w:t>
             </w:r>
           </w:p>
         </w:tc>
@@ -3909,7 +3943,6 @@
               <w:jc w:val="center"/>
             </w:pPr>
             <w:r>
-              <w:lastRenderedPageBreak/>
               <w:t>Servicio</w:t>
             </w:r>
           </w:p>
@@ -3964,11 +3997,383 @@
           </w:tcPr>
           <w:p>
             <w:pPr>
+              <w:jc w:val="both"/>
               <w:cnfStyle w:val="000000000000" w:firstRow="0" w:lastRow="0" w:firstColumn="0" w:lastColumn="0" w:oddVBand="0" w:evenVBand="0" w:oddHBand="0" w:evenHBand="0" w:firstRowFirstColumn="0" w:firstRowLastColumn="0" w:lastRowFirstColumn="0" w:lastRowLastColumn="0"/>
+              <w:rPr>
+                <w:bCs/>
+              </w:rPr>
+            </w:pPr>
+            <w:r>
+              <w:rPr>
+                <w:bCs/>
+              </w:rPr>
+              <w:t xml:space="preserve">Registrar intención </w:t>
+            </w:r>
+            <w:r>
+              <w:rPr>
+                <w:bCs/>
+              </w:rPr>
+              <w:t>de compra</w:t>
+            </w:r>
+          </w:p>
+          <w:p>
+            <w:pPr>
+              <w:cnfStyle w:val="000000000000" w:firstRow="0" w:lastRow="0" w:firstColumn="0" w:lastColumn="0" w:oddVBand="0" w:evenVBand="0" w:oddHBand="0" w:evenHBand="0" w:firstRowFirstColumn="0" w:firstRowLastColumn="0" w:lastRowFirstColumn="0" w:lastRowLastColumn="0"/>
+            </w:pPr>
+          </w:p>
+        </w:tc>
+      </w:tr>
+      <w:tr>
+        <w:trPr>
+          <w:cnfStyle w:val="000000100000" w:firstRow="0" w:lastRow="0" w:firstColumn="0" w:lastColumn="0" w:oddVBand="0" w:evenVBand="0" w:oddHBand="1" w:evenHBand="0" w:firstRowFirstColumn="0" w:firstRowLastColumn="0" w:lastRowFirstColumn="0" w:lastRowLastColumn="0"/>
+        </w:trPr>
+        <w:tc>
+          <w:tcPr>
+            <w:cnfStyle w:val="001000000000" w:firstRow="0" w:lastRow="0" w:firstColumn="1" w:lastColumn="0" w:oddVBand="0" w:evenVBand="0" w:oddHBand="0" w:evenHBand="0" w:firstRowFirstColumn="0" w:firstRowLastColumn="0" w:lastRowFirstColumn="0" w:lastRowLastColumn="0"/>
+            <w:tcW w:w="4489" w:type="dxa"/>
+            <w:gridSpan w:val="2"/>
+          </w:tcPr>
+          <w:p>
+            <w:r>
+              <w:t>Descripción</w:t>
+            </w:r>
+          </w:p>
+        </w:tc>
+        <w:tc>
+          <w:tcPr>
+            <w:tcW w:w="4489" w:type="dxa"/>
+          </w:tcPr>
+          <w:p>
+            <w:pPr>
+              <w:jc w:val="both"/>
+              <w:cnfStyle w:val="000000100000" w:firstRow="0" w:lastRow="0" w:firstColumn="0" w:lastColumn="0" w:oddVBand="0" w:evenVBand="0" w:oddHBand="1" w:evenHBand="0" w:firstRowFirstColumn="0" w:firstRowLastColumn="0" w:lastRowFirstColumn="0" w:lastRowLastColumn="0"/>
+            </w:pPr>
+            <w:r>
+              <w:t xml:space="preserve">Este proceso permite a los </w:t>
+            </w:r>
+            <w:r>
+              <w:t>comercios</w:t>
+            </w:r>
+            <w:r>
+              <w:t xml:space="preserve"> ing</w:t>
+            </w:r>
+            <w:r>
+              <w:t>resar sus intenciones de compra.</w:t>
+            </w:r>
+          </w:p>
+        </w:tc>
+      </w:tr>
+      <w:tr>
+        <w:tc>
+          <w:tcPr>
+            <w:cnfStyle w:val="001000000000" w:firstRow="0" w:lastRow="0" w:firstColumn="1" w:lastColumn="0" w:oddVBand="0" w:evenVBand="0" w:oddHBand="0" w:evenHBand="0" w:firstRowFirstColumn="0" w:firstRowLastColumn="0" w:lastRowFirstColumn="0" w:lastRowLastColumn="0"/>
+            <w:tcW w:w="4489" w:type="dxa"/>
+            <w:gridSpan w:val="2"/>
+          </w:tcPr>
+          <w:p>
+            <w:r>
+              <w:t>Versión</w:t>
+            </w:r>
+          </w:p>
+        </w:tc>
+        <w:tc>
+          <w:tcPr>
+            <w:tcW w:w="4489" w:type="dxa"/>
+          </w:tcPr>
+          <w:p>
+            <w:pPr>
+              <w:cnfStyle w:val="000000000000" w:firstRow="0" w:lastRow="0" w:firstColumn="0" w:lastColumn="0" w:oddVBand="0" w:evenVBand="0" w:oddHBand="0" w:evenHBand="0" w:firstRowFirstColumn="0" w:firstRowLastColumn="0" w:lastRowFirstColumn="0" w:lastRowLastColumn="0"/>
+            </w:pPr>
+            <w:r>
+              <w:t>1.0</w:t>
+            </w:r>
+          </w:p>
+        </w:tc>
+      </w:tr>
+      <w:tr>
+        <w:trPr>
+          <w:cnfStyle w:val="000000100000" w:firstRow="0" w:lastRow="0" w:firstColumn="0" w:lastColumn="0" w:oddVBand="0" w:evenVBand="0" w:oddHBand="1" w:evenHBand="0" w:firstRowFirstColumn="0" w:firstRowLastColumn="0" w:lastRowFirstColumn="0" w:lastRowLastColumn="0"/>
+        </w:trPr>
+        <w:tc>
+          <w:tcPr>
+            <w:cnfStyle w:val="001000000000" w:firstRow="0" w:lastRow="0" w:firstColumn="1" w:lastColumn="0" w:oddVBand="0" w:evenVBand="0" w:oddHBand="0" w:evenHBand="0" w:firstRowFirstColumn="0" w:firstRowLastColumn="0" w:lastRowFirstColumn="0" w:lastRowLastColumn="0"/>
+            <w:tcW w:w="4489" w:type="dxa"/>
+            <w:gridSpan w:val="2"/>
+          </w:tcPr>
+          <w:p>
+            <w:r>
+              <w:t>Método de descubrimiento</w:t>
+            </w:r>
+          </w:p>
+        </w:tc>
+        <w:tc>
+          <w:tcPr>
+            <w:tcW w:w="4489" w:type="dxa"/>
+          </w:tcPr>
+          <w:p>
+            <w:pPr>
+              <w:cnfStyle w:val="000000100000" w:firstRow="0" w:lastRow="0" w:firstColumn="0" w:lastColumn="0" w:oddVBand="0" w:evenVBand="0" w:oddHBand="1" w:evenHBand="0" w:firstRowFirstColumn="0" w:firstRowLastColumn="0" w:lastRowFirstColumn="0" w:lastRowLastColumn="0"/>
+              <w:rPr>
+                <w:lang w:val="en-US"/>
+              </w:rPr>
+            </w:pPr>
+            <w:r>
+              <w:t xml:space="preserve">Top </w:t>
+            </w:r>
+            <w:proofErr w:type="spellStart"/>
+            <w:r>
+              <w:t>down</w:t>
+            </w:r>
+            <w:proofErr w:type="spellEnd"/>
+          </w:p>
+        </w:tc>
+      </w:tr>
+      <w:tr>
+        <w:tc>
+          <w:tcPr>
+            <w:cnfStyle w:val="001000000000" w:firstRow="0" w:lastRow="0" w:firstColumn="1" w:lastColumn="0" w:oddVBand="0" w:evenVBand="0" w:oddHBand="0" w:evenHBand="0" w:firstRowFirstColumn="0" w:firstRowLastColumn="0" w:lastRowFirstColumn="0" w:lastRowLastColumn="0"/>
+            <w:tcW w:w="4489" w:type="dxa"/>
+            <w:gridSpan w:val="2"/>
+          </w:tcPr>
+          <w:p>
+            <w:r>
+              <w:t>Implementación</w:t>
+            </w:r>
+          </w:p>
+        </w:tc>
+        <w:tc>
+          <w:tcPr>
+            <w:tcW w:w="4489" w:type="dxa"/>
+          </w:tcPr>
+          <w:p>
+            <w:pPr>
+              <w:cnfStyle w:val="000000000000" w:firstRow="0" w:lastRow="0" w:firstColumn="0" w:lastColumn="0" w:oddVBand="0" w:evenVBand="0" w:oddHBand="0" w:evenHBand="0" w:firstRowFirstColumn="0" w:firstRowLastColumn="0" w:lastRowFirstColumn="0" w:lastRowLastColumn="0"/>
+            </w:pPr>
+            <w:r>
+              <w:t>PC1 - Automatización de procesos Transaccionales</w:t>
+            </w:r>
+          </w:p>
+        </w:tc>
+      </w:tr>
+      <w:tr>
+        <w:trPr>
+          <w:cnfStyle w:val="000000100000" w:firstRow="0" w:lastRow="0" w:firstColumn="0" w:lastColumn="0" w:oddVBand="0" w:evenVBand="0" w:oddHBand="1" w:evenHBand="0" w:firstRowFirstColumn="0" w:firstRowLastColumn="0" w:lastRowFirstColumn="0" w:lastRowLastColumn="0"/>
+        </w:trPr>
+        <w:tc>
+          <w:tcPr>
+            <w:cnfStyle w:val="001000000000" w:firstRow="0" w:lastRow="0" w:firstColumn="1" w:lastColumn="0" w:oddVBand="0" w:evenVBand="0" w:oddHBand="0" w:evenHBand="0" w:firstRowFirstColumn="0" w:firstRowLastColumn="0" w:lastRowFirstColumn="0" w:lastRowLastColumn="0"/>
+            <w:tcW w:w="8978" w:type="dxa"/>
+            <w:gridSpan w:val="3"/>
+          </w:tcPr>
+          <w:p>
+            <w:pPr>
+              <w:jc w:val="center"/>
+            </w:pPr>
+            <w:r>
+              <w:t>Taxonomía</w:t>
+            </w:r>
+          </w:p>
+        </w:tc>
+      </w:tr>
+      <w:tr>
+        <w:tc>
+          <w:tcPr>
+            <w:cnfStyle w:val="001000000000" w:firstRow="0" w:lastRow="0" w:firstColumn="1" w:lastColumn="0" w:oddVBand="0" w:evenVBand="0" w:oddHBand="0" w:evenHBand="0" w:firstRowFirstColumn="0" w:firstRowLastColumn="0" w:lastRowFirstColumn="0" w:lastRowLastColumn="0"/>
+            <w:tcW w:w="4458" w:type="dxa"/>
+          </w:tcPr>
+          <w:p>
+            <w:r>
+              <w:t>Tipo</w:t>
+            </w:r>
+          </w:p>
+        </w:tc>
+        <w:tc>
+          <w:tcPr>
+            <w:tcW w:w="4520" w:type="dxa"/>
+            <w:gridSpan w:val="2"/>
+          </w:tcPr>
+          <w:p>
+            <w:pPr>
+              <w:cnfStyle w:val="000000000000" w:firstRow="0" w:lastRow="0" w:firstColumn="0" w:lastColumn="0" w:oddVBand="0" w:evenVBand="0" w:oddHBand="0" w:evenHBand="0" w:firstRowFirstColumn="0" w:firstRowLastColumn="0" w:lastRowFirstColumn="0" w:lastRowLastColumn="0"/>
+            </w:pPr>
+            <w:r>
+              <w:t>Proceso</w:t>
+            </w:r>
+          </w:p>
+        </w:tc>
+      </w:tr>
+      <w:tr>
+        <w:trPr>
+          <w:cnfStyle w:val="000000100000" w:firstRow="0" w:lastRow="0" w:firstColumn="0" w:lastColumn="0" w:oddVBand="0" w:evenVBand="0" w:oddHBand="1" w:evenHBand="0" w:firstRowFirstColumn="0" w:firstRowLastColumn="0" w:lastRowFirstColumn="0" w:lastRowLastColumn="0"/>
+        </w:trPr>
+        <w:tc>
+          <w:tcPr>
+            <w:cnfStyle w:val="001000000000" w:firstRow="0" w:lastRow="0" w:firstColumn="1" w:lastColumn="0" w:oddVBand="0" w:evenVBand="0" w:oddHBand="0" w:evenHBand="0" w:firstRowFirstColumn="0" w:firstRowLastColumn="0" w:lastRowFirstColumn="0" w:lastRowLastColumn="0"/>
+            <w:tcW w:w="4458" w:type="dxa"/>
+          </w:tcPr>
+          <w:p>
+            <w:r>
+              <w:t>Clasificación</w:t>
+            </w:r>
+          </w:p>
+        </w:tc>
+        <w:tc>
+          <w:tcPr>
+            <w:tcW w:w="4520" w:type="dxa"/>
+            <w:gridSpan w:val="2"/>
+          </w:tcPr>
+          <w:p>
+            <w:pPr>
+              <w:ind w:left="1416" w:hanging="1416"/>
+              <w:cnfStyle w:val="000000100000" w:firstRow="0" w:lastRow="0" w:firstColumn="0" w:lastColumn="0" w:oddVBand="0" w:evenVBand="0" w:oddHBand="1" w:evenHBand="0" w:firstRowFirstColumn="0" w:firstRowLastColumn="0" w:lastRowFirstColumn="0" w:lastRowLastColumn="0"/>
+            </w:pPr>
+            <w:r>
+              <w:t>Negocio – Proceso</w:t>
+            </w:r>
+          </w:p>
+        </w:tc>
+      </w:tr>
+      <w:tr>
+        <w:tc>
+          <w:tcPr>
+            <w:cnfStyle w:val="001000000000" w:firstRow="0" w:lastRow="0" w:firstColumn="1" w:lastColumn="0" w:oddVBand="0" w:evenVBand="0" w:oddHBand="0" w:evenHBand="0" w:firstRowFirstColumn="0" w:firstRowLastColumn="0" w:lastRowFirstColumn="0" w:lastRowLastColumn="0"/>
+            <w:tcW w:w="8978" w:type="dxa"/>
+            <w:gridSpan w:val="3"/>
+          </w:tcPr>
+          <w:p>
+            <w:pPr>
+              <w:jc w:val="center"/>
+            </w:pPr>
+            <w:r>
+              <w:t>Operaciones</w:t>
+            </w:r>
+          </w:p>
+        </w:tc>
+      </w:tr>
+      <w:tr>
+        <w:trPr>
+          <w:cnfStyle w:val="000000100000" w:firstRow="0" w:lastRow="0" w:firstColumn="0" w:lastColumn="0" w:oddVBand="0" w:evenVBand="0" w:oddHBand="1" w:evenHBand="0" w:firstRowFirstColumn="0" w:firstRowLastColumn="0" w:lastRowFirstColumn="0" w:lastRowLastColumn="0"/>
+        </w:trPr>
+        <w:tc>
+          <w:tcPr>
+            <w:cnfStyle w:val="001000000000" w:firstRow="0" w:lastRow="0" w:firstColumn="1" w:lastColumn="0" w:oddVBand="0" w:evenVBand="0" w:oddHBand="0" w:evenHBand="0" w:firstRowFirstColumn="0" w:firstRowLastColumn="0" w:lastRowFirstColumn="0" w:lastRowLastColumn="0"/>
+            <w:tcW w:w="4458" w:type="dxa"/>
+          </w:tcPr>
+          <w:p>
+            <w:pPr>
+              <w:rPr>
+                <w:b w:val="0"/>
+              </w:rPr>
+            </w:pPr>
+            <w:r>
+              <w:rPr>
+                <w:b w:val="0"/>
+              </w:rPr>
+              <w:t>Gestionar solicitud de bolsa</w:t>
+            </w:r>
+          </w:p>
+        </w:tc>
+        <w:tc>
+          <w:tcPr>
+            <w:tcW w:w="4520" w:type="dxa"/>
+            <w:gridSpan w:val="2"/>
+          </w:tcPr>
+          <w:p>
+            <w:pPr>
+              <w:jc w:val="both"/>
+              <w:cnfStyle w:val="000000100000" w:firstRow="0" w:lastRow="0" w:firstColumn="0" w:lastColumn="0" w:oddVBand="0" w:evenVBand="0" w:oddHBand="1" w:evenHBand="0" w:firstRowFirstColumn="0" w:firstRowLastColumn="0" w:lastRowFirstColumn="0" w:lastRowLastColumn="0"/>
+            </w:pPr>
+          </w:p>
+        </w:tc>
+      </w:tr>
+    </w:tbl>
+    <w:p/>
+    <w:p/>
+    <w:tbl>
+      <w:tblPr>
+        <w:tblStyle w:val="Listaclara-nfasis2"/>
+        <w:tblW w:w="0" w:type="auto"/>
+        <w:tblLook w:val="04A0" w:firstRow="1" w:lastRow="0" w:firstColumn="1" w:lastColumn="0" w:noHBand="0" w:noVBand="1"/>
+      </w:tblPr>
+      <w:tblGrid>
+        <w:gridCol w:w="4458"/>
+        <w:gridCol w:w="31"/>
+        <w:gridCol w:w="4489"/>
+      </w:tblGrid>
+      <w:tr>
+        <w:trPr>
+          <w:cnfStyle w:val="100000000000" w:firstRow="1" w:lastRow="0" w:firstColumn="0" w:lastColumn="0" w:oddVBand="0" w:evenVBand="0" w:oddHBand="0" w:evenHBand="0" w:firstRowFirstColumn="0" w:firstRowLastColumn="0" w:lastRowFirstColumn="0" w:lastRowLastColumn="0"/>
+        </w:trPr>
+        <w:tc>
+          <w:tcPr>
+            <w:cnfStyle w:val="001000000000" w:firstRow="0" w:lastRow="0" w:firstColumn="1" w:lastColumn="0" w:oddVBand="0" w:evenVBand="0" w:oddHBand="0" w:evenHBand="0" w:firstRowFirstColumn="0" w:firstRowLastColumn="0" w:lastRowFirstColumn="0" w:lastRowLastColumn="0"/>
+            <w:tcW w:w="8978" w:type="dxa"/>
+            <w:gridSpan w:val="3"/>
+          </w:tcPr>
+          <w:p>
+            <w:pPr>
+              <w:jc w:val="center"/>
             </w:pPr>
             <w:r>
               <w:t>Servicio</w:t>
             </w:r>
+          </w:p>
+        </w:tc>
+      </w:tr>
+      <w:tr>
+        <w:trPr>
+          <w:cnfStyle w:val="000000100000" w:firstRow="0" w:lastRow="0" w:firstColumn="0" w:lastColumn="0" w:oddVBand="0" w:evenVBand="0" w:oddHBand="1" w:evenHBand="0" w:firstRowFirstColumn="0" w:firstRowLastColumn="0" w:lastRowFirstColumn="0" w:lastRowLastColumn="0"/>
+        </w:trPr>
+        <w:tc>
+          <w:tcPr>
+            <w:cnfStyle w:val="001000000000" w:firstRow="0" w:lastRow="0" w:firstColumn="1" w:lastColumn="0" w:oddVBand="0" w:evenVBand="0" w:oddHBand="0" w:evenHBand="0" w:firstRowFirstColumn="0" w:firstRowLastColumn="0" w:lastRowFirstColumn="0" w:lastRowLastColumn="0"/>
+            <w:tcW w:w="4489" w:type="dxa"/>
+            <w:gridSpan w:val="2"/>
+          </w:tcPr>
+          <w:p>
+            <w:r>
+              <w:t>ID</w:t>
+            </w:r>
+          </w:p>
+        </w:tc>
+        <w:tc>
+          <w:tcPr>
+            <w:tcW w:w="4489" w:type="dxa"/>
+          </w:tcPr>
+          <w:p>
+            <w:pPr>
+              <w:cnfStyle w:val="000000100000" w:firstRow="0" w:lastRow="0" w:firstColumn="0" w:lastColumn="0" w:oddVBand="0" w:evenVBand="0" w:oddHBand="1" w:evenHBand="0" w:firstRowFirstColumn="0" w:firstRowLastColumn="0" w:lastRowFirstColumn="0" w:lastRowLastColumn="0"/>
+            </w:pPr>
+            <w:r>
+              <w:t>S39</w:t>
+            </w:r>
+          </w:p>
+        </w:tc>
+      </w:tr>
+      <w:tr>
+        <w:tc>
+          <w:tcPr>
+            <w:cnfStyle w:val="001000000000" w:firstRow="0" w:lastRow="0" w:firstColumn="1" w:lastColumn="0" w:oddVBand="0" w:evenVBand="0" w:oddHBand="0" w:evenHBand="0" w:firstRowFirstColumn="0" w:firstRowLastColumn="0" w:lastRowFirstColumn="0" w:lastRowLastColumn="0"/>
+            <w:tcW w:w="4489" w:type="dxa"/>
+            <w:gridSpan w:val="2"/>
+          </w:tcPr>
+          <w:p>
+            <w:r>
+              <w:t>Nombre</w:t>
+            </w:r>
+          </w:p>
+        </w:tc>
+        <w:tc>
+          <w:tcPr>
+            <w:tcW w:w="4489" w:type="dxa"/>
+          </w:tcPr>
+          <w:p>
+            <w:pPr>
+              <w:cnfStyle w:val="000000000000" w:firstRow="0" w:lastRow="0" w:firstColumn="0" w:lastColumn="0" w:oddVBand="0" w:evenVBand="0" w:oddHBand="0" w:evenHBand="0" w:firstRowFirstColumn="0" w:firstRowLastColumn="0" w:lastRowFirstColumn="0" w:lastRowLastColumn="0"/>
+            </w:pPr>
+            <w:r>
+              <w:t>Servicio</w:t>
+            </w:r>
             <w:r>
               <w:t xml:space="preserve"> de</w:t>
             </w:r>
@@ -4110,24 +4515,27 @@
             <w:gridSpan w:val="2"/>
           </w:tcPr>
           <w:p>
+            <w:r>
+              <w:t>Implementación</w:t>
+            </w:r>
+          </w:p>
+        </w:tc>
+        <w:tc>
+          <w:tcPr>
+            <w:tcW w:w="4489" w:type="dxa"/>
+          </w:tcPr>
+          <w:p>
+            <w:pPr>
+              <w:cnfStyle w:val="000000000000" w:firstRow="0" w:lastRow="0" w:firstColumn="0" w:lastColumn="0" w:oddVBand="0" w:evenVBand="0" w:oddHBand="0" w:evenHBand="0" w:firstRowFirstColumn="0" w:firstRowLastColumn="0" w:lastRowFirstColumn="0" w:lastRowLastColumn="0"/>
+            </w:pPr>
             <w:bookmarkStart w:id="0" w:name="_GoBack"/>
+            <w:r>
+              <w:t xml:space="preserve">PC4 - </w:t>
+            </w:r>
+            <w:r>
+              <w:t>Monitor de transacciones</w:t>
+            </w:r>
             <w:bookmarkEnd w:id="0"/>
-            <w:r>
-              <w:t>Implementación</w:t>
-            </w:r>
-          </w:p>
-        </w:tc>
-        <w:tc>
-          <w:tcPr>
-            <w:tcW w:w="4489" w:type="dxa"/>
-          </w:tcPr>
-          <w:p>
-            <w:pPr>
-              <w:cnfStyle w:val="000000000000" w:firstRow="0" w:lastRow="0" w:firstColumn="0" w:lastColumn="0" w:oddVBand="0" w:evenVBand="0" w:oddHBand="0" w:evenHBand="0" w:firstRowFirstColumn="0" w:firstRowLastColumn="0" w:lastRowFirstColumn="0" w:lastRowLastColumn="0"/>
-            </w:pPr>
-            <w:r>
-              <w:t>-</w:t>
-            </w:r>
           </w:p>
         </w:tc>
       </w:tr>
@@ -4392,6 +4800,7 @@
           </w:tcPr>
           <w:p>
             <w:r>
+              <w:lastRenderedPageBreak/>
               <w:t>ID</w:t>
             </w:r>
           </w:p>
@@ -4589,10 +4998,7 @@
               <w:cnfStyle w:val="000000100000" w:firstRow="0" w:lastRow="0" w:firstColumn="0" w:lastColumn="0" w:oddVBand="0" w:evenVBand="0" w:oddHBand="1" w:evenHBand="0" w:firstRowFirstColumn="0" w:firstRowLastColumn="0" w:lastRowFirstColumn="0" w:lastRowLastColumn="0"/>
             </w:pPr>
             <w:r>
-              <w:t>Los componentes de TI que soportan el negocio están diseñados para tolerar fallos sin bloque</w:t>
-            </w:r>
-            <w:r>
-              <w:t>ar el flujo normal de ejecución mediante la eje</w:t>
+              <w:t>Los componentes de TI que soportan el negocio están diseñados para tolerar fallos sin bloquear el flujo normal de ejecución mediante la eje</w:t>
             </w:r>
             <w:r>
               <w:t>cución de flujos de cancelación (roll back)</w:t>
@@ -4705,11 +5111,7 @@
               <w:cnfStyle w:val="000000100000" w:firstRow="0" w:lastRow="0" w:firstColumn="0" w:lastColumn="0" w:oddVBand="0" w:evenVBand="0" w:oddHBand="1" w:evenHBand="0" w:firstRowFirstColumn="0" w:firstRowLastColumn="0" w:lastRowFirstColumn="0" w:lastRowLastColumn="0"/>
             </w:pPr>
             <w:r>
-              <w:t xml:space="preserve">Representa la capacidad de intercambiar y compartir información </w:t>
-            </w:r>
-            <w:r>
-              <w:lastRenderedPageBreak/>
-              <w:t xml:space="preserve">entre </w:t>
+              <w:t xml:space="preserve">Representa la capacidad de intercambiar y compartir información entre </w:t>
             </w:r>
             <w:r>
               <w:t>componentes externo</w:t>
@@ -4734,7 +5136,6 @@
               <w:cnfStyle w:val="000000100000" w:firstRow="0" w:lastRow="0" w:firstColumn="0" w:lastColumn="0" w:oddVBand="0" w:evenVBand="0" w:oddHBand="1" w:evenHBand="0" w:firstRowFirstColumn="0" w:firstRowLastColumn="0" w:lastRowFirstColumn="0" w:lastRowLastColumn="0"/>
             </w:pPr>
             <w:r>
-              <w:lastRenderedPageBreak/>
               <w:t>Crítica</w:t>
             </w:r>
           </w:p>
@@ -4748,7 +5149,6 @@
           </w:tcPr>
           <w:p>
             <w:r>
-              <w:lastRenderedPageBreak/>
               <w:t>RNF6</w:t>
             </w:r>
           </w:p>
@@ -4976,6 +5376,119 @@
     </w:lvl>
   </w:abstractNum>
   <w:abstractNum w:abstractNumId="1">
+    <w:nsid w:val="5BB16BF3"/>
+    <w:multiLevelType w:val="multilevel"/>
+    <w:tmpl w:val="1E4E09DA"/>
+    <w:lvl w:ilvl="0">
+      <w:start w:val="1"/>
+      <w:numFmt w:val="decimal"/>
+      <w:lvlText w:val="%1."/>
+      <w:lvlJc w:val="left"/>
+      <w:pPr>
+        <w:ind w:left="450" w:hanging="450"/>
+      </w:pPr>
+      <w:rPr>
+        <w:rFonts w:hint="default"/>
+      </w:rPr>
+    </w:lvl>
+    <w:lvl w:ilvl="1">
+      <w:start w:val="1"/>
+      <w:numFmt w:val="decimal"/>
+      <w:lvlText w:val="%1.%2."/>
+      <w:lvlJc w:val="left"/>
+      <w:pPr>
+        <w:ind w:left="720" w:hanging="720"/>
+      </w:pPr>
+      <w:rPr>
+        <w:rFonts w:hint="default"/>
+      </w:rPr>
+    </w:lvl>
+    <w:lvl w:ilvl="2">
+      <w:start w:val="1"/>
+      <w:numFmt w:val="decimal"/>
+      <w:lvlText w:val="%1.%2.%3."/>
+      <w:lvlJc w:val="left"/>
+      <w:pPr>
+        <w:ind w:left="720" w:hanging="720"/>
+      </w:pPr>
+      <w:rPr>
+        <w:rFonts w:hint="default"/>
+      </w:rPr>
+    </w:lvl>
+    <w:lvl w:ilvl="3">
+      <w:start w:val="1"/>
+      <w:numFmt w:val="decimal"/>
+      <w:lvlText w:val="%1.%2.%3.%4."/>
+      <w:lvlJc w:val="left"/>
+      <w:pPr>
+        <w:ind w:left="1080" w:hanging="1080"/>
+      </w:pPr>
+      <w:rPr>
+        <w:rFonts w:hint="default"/>
+      </w:rPr>
+    </w:lvl>
+    <w:lvl w:ilvl="4">
+      <w:start w:val="1"/>
+      <w:numFmt w:val="decimal"/>
+      <w:lvlText w:val="%1.%2.%3.%4.%5."/>
+      <w:lvlJc w:val="left"/>
+      <w:pPr>
+        <w:ind w:left="1080" w:hanging="1080"/>
+      </w:pPr>
+      <w:rPr>
+        <w:rFonts w:hint="default"/>
+      </w:rPr>
+    </w:lvl>
+    <w:lvl w:ilvl="5">
+      <w:start w:val="1"/>
+      <w:numFmt w:val="decimal"/>
+      <w:lvlText w:val="%1.%2.%3.%4.%5.%6."/>
+      <w:lvlJc w:val="left"/>
+      <w:pPr>
+        <w:ind w:left="1440" w:hanging="1440"/>
+      </w:pPr>
+      <w:rPr>
+        <w:rFonts w:hint="default"/>
+      </w:rPr>
+    </w:lvl>
+    <w:lvl w:ilvl="6">
+      <w:start w:val="1"/>
+      <w:numFmt w:val="decimal"/>
+      <w:lvlText w:val="%1.%2.%3.%4.%5.%6.%7."/>
+      <w:lvlJc w:val="left"/>
+      <w:pPr>
+        <w:ind w:left="1800" w:hanging="1800"/>
+      </w:pPr>
+      <w:rPr>
+        <w:rFonts w:hint="default"/>
+      </w:rPr>
+    </w:lvl>
+    <w:lvl w:ilvl="7">
+      <w:start w:val="1"/>
+      <w:numFmt w:val="decimal"/>
+      <w:lvlText w:val="%1.%2.%3.%4.%5.%6.%7.%8."/>
+      <w:lvlJc w:val="left"/>
+      <w:pPr>
+        <w:ind w:left="1800" w:hanging="1800"/>
+      </w:pPr>
+      <w:rPr>
+        <w:rFonts w:hint="default"/>
+      </w:rPr>
+    </w:lvl>
+    <w:lvl w:ilvl="8">
+      <w:start w:val="1"/>
+      <w:numFmt w:val="decimal"/>
+      <w:lvlText w:val="%1.%2.%3.%4.%5.%6.%7.%8.%9."/>
+      <w:lvlJc w:val="left"/>
+      <w:pPr>
+        <w:ind w:left="2160" w:hanging="2160"/>
+      </w:pPr>
+      <w:rPr>
+        <w:rFonts w:hint="default"/>
+      </w:rPr>
+    </w:lvl>
+  </w:abstractNum>
+  <w:abstractNum w:abstractNumId="2">
     <w:nsid w:val="7BBB090B"/>
     <w:multiLevelType w:val="hybridMultilevel"/>
     <w:tmpl w:val="2DA0C264"/>
@@ -5089,10 +5602,13 @@
     </w:lvl>
   </w:abstractNum>
   <w:num w:numId="1">
-    <w:abstractNumId w:val="1"/>
+    <w:abstractNumId w:val="2"/>
   </w:num>
   <w:num w:numId="2">
     <w:abstractNumId w:val="0"/>
+  </w:num>
+  <w:num w:numId="3">
+    <w:abstractNumId w:val="1"/>
   </w:num>
 </w:numbering>
 </file>
@@ -5577,6 +6093,17 @@
       <w:contextualSpacing/>
     </w:pPr>
   </w:style>
+  <w:style w:type="character" w:styleId="Textoennegrita">
+    <w:name w:val="Strong"/>
+    <w:basedOn w:val="Fuentedeprrafopredeter"/>
+    <w:uiPriority w:val="22"/>
+    <w:qFormat/>
+    <w:rsid w:val="007D5E16"/>
+    <w:rPr>
+      <w:b/>
+      <w:bCs/>
+    </w:rPr>
+  </w:style>
 </w:styles>
 </file>
 
@@ -6060,6 +6587,17 @@
       <w:contextualSpacing/>
     </w:pPr>
   </w:style>
+  <w:style w:type="character" w:styleId="Textoennegrita">
+    <w:name w:val="Strong"/>
+    <w:basedOn w:val="Fuentedeprrafopredeter"/>
+    <w:uiPriority w:val="22"/>
+    <w:qFormat/>
+    <w:rsid w:val="007D5E16"/>
+    <w:rPr>
+      <w:b/>
+      <w:bCs/>
+    </w:rPr>
+  </w:style>
 </w:styles>
 </file>
 
@@ -6353,7 +6891,7 @@
 </file>
 
 <file path=customXml/itemProps1.xml><?xml version="1.0" encoding="utf-8"?>
-<ds:datastoreItem xmlns:ds="http://schemas.openxmlformats.org/officeDocument/2006/customXml" ds:itemID="{D95A665A-014C-464D-8682-71F9416D8885}">
+<ds:datastoreItem xmlns:ds="http://schemas.openxmlformats.org/officeDocument/2006/customXml" ds:itemID="{8C37304E-575F-41BF-8569-62DFF65F8E63}">
   <ds:schemaRefs>
     <ds:schemaRef ds:uri="http://schemas.openxmlformats.org/officeDocument/2006/bibliography"/>
   </ds:schemaRefs>

</xml_diff>